<commit_message>
Report y alguna cosilla del código
</commit_message>
<xml_diff>
--- a/BD Report.docx
+++ b/BD Report.docx
@@ -1173,7 +1173,7 @@
           <w:szCs w:val="24"/>
           <w:lang w:val="en-US"/>
         </w:rPr>
-        <w:t>4</w:t>
+        <w:t>5</w:t>
       </w:r>
       <w:r>
         <w:rPr>
@@ -1266,7 +1266,7 @@
           <w:sz w:val="24"/>
           <w:szCs w:val="24"/>
         </w:rPr>
-        <w:t>4</w:t>
+        <w:t>6</w:t>
       </w:r>
       <w:r>
         <w:rPr>
@@ -4578,8 +4578,241 @@
         </w:rPr>
         <w:t xml:space="preserve">Processing the Data </w:t>
       </w:r>
-      <w:bookmarkStart w:id="6" w:name="_GoBack"/>
-      <w:bookmarkEnd w:id="6"/>
+    </w:p>
+    <w:p>
+      <w:pPr>
+        <w:pStyle w:val="Estilo1"/>
+        <w:numPr>
+          <w:ilvl w:val="0"/>
+          <w:numId w:val="0"/>
+        </w:numPr>
+        <w:rPr>
+          <w:b w:val="0"/>
+          <w:color w:val="FF0000"/>
+          <w:sz w:val="24"/>
+          <w:lang w:val="en-US"/>
+        </w:rPr>
+      </w:pPr>
+      <w:r>
+        <w:rPr>
+          <w:b w:val="0"/>
+          <w:sz w:val="24"/>
+          <w:lang w:val="en-US"/>
+        </w:rPr>
+        <w:t xml:space="preserve">When the application is run, first of all the data is loaded. This is done… </w:t>
+      </w:r>
+      <w:proofErr w:type="spellStart"/>
+      <w:r>
+        <w:rPr>
+          <w:b w:val="0"/>
+          <w:color w:val="FF0000"/>
+          <w:sz w:val="24"/>
+          <w:lang w:val="en-US"/>
+        </w:rPr>
+        <w:t>Escribir</w:t>
+      </w:r>
+      <w:proofErr w:type="spellEnd"/>
+      <w:r>
+        <w:rPr>
+          <w:b w:val="0"/>
+          <w:color w:val="FF0000"/>
+          <w:sz w:val="24"/>
+          <w:lang w:val="en-US"/>
+        </w:rPr>
+        <w:t xml:space="preserve"> </w:t>
+      </w:r>
+      <w:proofErr w:type="spellStart"/>
+      <w:r>
+        <w:rPr>
+          <w:b w:val="0"/>
+          <w:color w:val="FF0000"/>
+          <w:sz w:val="24"/>
+          <w:lang w:val="en-US"/>
+        </w:rPr>
+        <w:t>cuando</w:t>
+      </w:r>
+      <w:proofErr w:type="spellEnd"/>
+      <w:r>
+        <w:rPr>
+          <w:b w:val="0"/>
+          <w:color w:val="FF0000"/>
+          <w:sz w:val="24"/>
+          <w:lang w:val="en-US"/>
+        </w:rPr>
+        <w:t xml:space="preserve"> </w:t>
+      </w:r>
+      <w:proofErr w:type="spellStart"/>
+      <w:r>
+        <w:rPr>
+          <w:b w:val="0"/>
+          <w:color w:val="FF0000"/>
+          <w:sz w:val="24"/>
+          <w:lang w:val="en-US"/>
+        </w:rPr>
+        <w:t>esté</w:t>
+      </w:r>
+      <w:proofErr w:type="spellEnd"/>
+      <w:r>
+        <w:rPr>
+          <w:b w:val="0"/>
+          <w:color w:val="FF0000"/>
+          <w:sz w:val="24"/>
+          <w:lang w:val="en-US"/>
+        </w:rPr>
+        <w:t xml:space="preserve"> la </w:t>
+      </w:r>
+      <w:proofErr w:type="spellStart"/>
+      <w:r>
+        <w:rPr>
+          <w:b w:val="0"/>
+          <w:color w:val="FF0000"/>
+          <w:sz w:val="24"/>
+          <w:lang w:val="en-US"/>
+        </w:rPr>
+        <w:t>interfaz</w:t>
+      </w:r>
+      <w:proofErr w:type="spellEnd"/>
+      <w:r>
+        <w:rPr>
+          <w:b w:val="0"/>
+          <w:color w:val="FF0000"/>
+          <w:sz w:val="24"/>
+          <w:lang w:val="en-US"/>
+        </w:rPr>
+        <w:t xml:space="preserve">. </w:t>
+      </w:r>
+    </w:p>
+    <w:p>
+      <w:pPr>
+        <w:pStyle w:val="Estilo1"/>
+        <w:numPr>
+          <w:ilvl w:val="0"/>
+          <w:numId w:val="0"/>
+        </w:numPr>
+        <w:rPr>
+          <w:b w:val="0"/>
+          <w:sz w:val="24"/>
+          <w:lang w:val="en-US"/>
+        </w:rPr>
+      </w:pPr>
+      <w:r>
+        <w:rPr>
+          <w:b w:val="0"/>
+          <w:sz w:val="24"/>
+          <w:lang w:val="en-US"/>
+        </w:rPr>
+        <w:t xml:space="preserve">Once the data is loaded, the preprocessing phase is carried out. Here, first of all, the rows corresponding to cancelled flights are deleted. Also, the forbidden variables and other non-useful columns are removed from the dataset. Moreover, to avoid linear dependencies in the useful columns, the columns </w:t>
+      </w:r>
+      <w:proofErr w:type="spellStart"/>
+      <w:r>
+        <w:rPr>
+          <w:b w:val="0"/>
+          <w:sz w:val="24"/>
+          <w:lang w:val="en-US"/>
+        </w:rPr>
+        <w:t>DepTime</w:t>
+      </w:r>
+      <w:proofErr w:type="spellEnd"/>
+      <w:r>
+        <w:rPr>
+          <w:b w:val="0"/>
+          <w:sz w:val="24"/>
+          <w:lang w:val="en-US"/>
+        </w:rPr>
+        <w:t xml:space="preserve"> and </w:t>
+      </w:r>
+      <w:proofErr w:type="spellStart"/>
+      <w:r>
+        <w:rPr>
+          <w:b w:val="0"/>
+          <w:sz w:val="24"/>
+          <w:lang w:val="en-US"/>
+        </w:rPr>
+        <w:t>CRSDeptime</w:t>
+      </w:r>
+      <w:proofErr w:type="spellEnd"/>
+      <w:r>
+        <w:rPr>
+          <w:b w:val="0"/>
+          <w:sz w:val="24"/>
+          <w:lang w:val="en-US"/>
+        </w:rPr>
+        <w:t xml:space="preserve"> are eliminated, given the fact that the feature </w:t>
+      </w:r>
+      <w:proofErr w:type="spellStart"/>
+      <w:r>
+        <w:rPr>
+          <w:b w:val="0"/>
+          <w:sz w:val="24"/>
+          <w:lang w:val="en-US"/>
+        </w:rPr>
+        <w:t>DepDelay</w:t>
+      </w:r>
+      <w:proofErr w:type="spellEnd"/>
+      <w:r>
+        <w:rPr>
+          <w:b w:val="0"/>
+          <w:sz w:val="24"/>
+          <w:lang w:val="en-US"/>
+        </w:rPr>
+        <w:t xml:space="preserve"> the difference of these two. Once the useful columns are selected, the rows containing missing values are removed. This strategy was chosen based on the fact that the dataset is very large and therefore we can afford to drop some rows. Finally, the numerical columns are transformed to double datatype, in order to avoid problems when developing the model. When the preprocessing stage is done, the schema of the clean dataset is printed. </w:t>
+      </w:r>
+    </w:p>
+    <w:p>
+      <w:pPr>
+        <w:pStyle w:val="Estilo1"/>
+        <w:numPr>
+          <w:ilvl w:val="0"/>
+          <w:numId w:val="0"/>
+        </w:numPr>
+        <w:rPr>
+          <w:b w:val="0"/>
+          <w:sz w:val="24"/>
+          <w:lang w:val="en-US"/>
+        </w:rPr>
+      </w:pPr>
+    </w:p>
+    <w:p>
+      <w:pPr>
+        <w:pStyle w:val="Estilo1"/>
+        <w:numPr>
+          <w:ilvl w:val="0"/>
+          <w:numId w:val="0"/>
+        </w:numPr>
+        <w:rPr>
+          <w:b w:val="0"/>
+          <w:sz w:val="22"/>
+          <w:lang w:val="en-US"/>
+        </w:rPr>
+      </w:pPr>
+    </w:p>
+    <w:p>
+      <w:pPr>
+        <w:pStyle w:val="Estilo1"/>
+        <w:numPr>
+          <w:ilvl w:val="0"/>
+          <w:numId w:val="0"/>
+        </w:numPr>
+        <w:rPr>
+          <w:b w:val="0"/>
+          <w:sz w:val="22"/>
+          <w:lang w:val="en-US"/>
+        </w:rPr>
+      </w:pPr>
+    </w:p>
+    <w:p>
+      <w:pPr>
+        <w:pStyle w:val="Estilo1"/>
+        <w:numPr>
+          <w:ilvl w:val="0"/>
+          <w:numId w:val="0"/>
+        </w:numPr>
+        <w:rPr>
+          <w:b w:val="0"/>
+          <w:sz w:val="22"/>
+          <w:lang w:val="en-US"/>
+        </w:rPr>
+      </w:pPr>
     </w:p>
     <w:p>
       <w:pPr>
@@ -4605,6 +4838,475 @@
       <w:pPr>
         <w:pStyle w:val="Estilo1"/>
         <w:numPr>
+          <w:ilvl w:val="0"/>
+          <w:numId w:val="0"/>
+        </w:numPr>
+        <w:rPr>
+          <w:b w:val="0"/>
+          <w:color w:val="FF0000"/>
+          <w:sz w:val="24"/>
+        </w:rPr>
+      </w:pPr>
+      <w:r>
+        <w:rPr>
+          <w:b w:val="0"/>
+          <w:sz w:val="24"/>
+          <w:lang w:val="en-US"/>
+        </w:rPr>
+        <w:t>In this step, the machine learning model is generated. To this aim, we chose a linear regression model</w:t>
+      </w:r>
+      <w:r>
+        <w:rPr>
+          <w:b w:val="0"/>
+          <w:sz w:val="24"/>
+          <w:lang w:val="en-US"/>
+        </w:rPr>
+        <w:t>, which is appropriate to predict the continuous target variable (</w:t>
+      </w:r>
+      <w:proofErr w:type="spellStart"/>
+      <w:r>
+        <w:rPr>
+          <w:b w:val="0"/>
+          <w:sz w:val="24"/>
+          <w:lang w:val="en-US"/>
+        </w:rPr>
+        <w:t>ArrDelay</w:t>
+      </w:r>
+      <w:proofErr w:type="spellEnd"/>
+      <w:r>
+        <w:rPr>
+          <w:b w:val="0"/>
+          <w:sz w:val="24"/>
+          <w:lang w:val="en-US"/>
+        </w:rPr>
+        <w:t xml:space="preserve">).  In order to create the model, the application prepares the predictor variables and the dependent variable using </w:t>
+      </w:r>
+      <w:proofErr w:type="spellStart"/>
+      <w:r>
+        <w:rPr>
+          <w:b w:val="0"/>
+          <w:i/>
+          <w:sz w:val="24"/>
+          <w:lang w:val="en-US"/>
+        </w:rPr>
+        <w:t>VectorAssembler</w:t>
+      </w:r>
+      <w:proofErr w:type="spellEnd"/>
+      <w:r>
+        <w:rPr>
+          <w:b w:val="0"/>
+          <w:sz w:val="24"/>
+          <w:lang w:val="en-US"/>
+        </w:rPr>
+        <w:t>.</w:t>
+      </w:r>
+      <w:r>
+        <w:rPr>
+          <w:b w:val="0"/>
+          <w:sz w:val="24"/>
+          <w:lang w:val="en-US"/>
+        </w:rPr>
+        <w:t xml:space="preserve"> The chosen predictor variables given the results of the exploratory analysis are </w:t>
+      </w:r>
+      <w:proofErr w:type="spellStart"/>
+      <w:r>
+        <w:rPr>
+          <w:b w:val="0"/>
+          <w:sz w:val="24"/>
+          <w:lang w:val="en-US"/>
+        </w:rPr>
+        <w:t>DepDelay</w:t>
+      </w:r>
+      <w:proofErr w:type="spellEnd"/>
+      <w:r>
+        <w:rPr>
+          <w:b w:val="0"/>
+          <w:sz w:val="24"/>
+          <w:lang w:val="en-US"/>
+        </w:rPr>
+        <w:t xml:space="preserve">, </w:t>
+      </w:r>
+      <w:proofErr w:type="spellStart"/>
+      <w:r>
+        <w:rPr>
+          <w:b w:val="0"/>
+          <w:sz w:val="24"/>
+          <w:lang w:val="en-US"/>
+        </w:rPr>
+        <w:t>TaxiOut</w:t>
+      </w:r>
+      <w:proofErr w:type="spellEnd"/>
+      <w:r>
+        <w:rPr>
+          <w:b w:val="0"/>
+          <w:sz w:val="24"/>
+          <w:lang w:val="en-US"/>
+        </w:rPr>
+        <w:t xml:space="preserve"> and </w:t>
+      </w:r>
+      <w:proofErr w:type="spellStart"/>
+      <w:r>
+        <w:rPr>
+          <w:b w:val="0"/>
+          <w:sz w:val="24"/>
+          <w:lang w:val="en-US"/>
+        </w:rPr>
+        <w:t>CRSArrTime</w:t>
+      </w:r>
+      <w:proofErr w:type="spellEnd"/>
+      <w:r>
+        <w:rPr>
+          <w:b w:val="0"/>
+          <w:sz w:val="24"/>
+          <w:lang w:val="en-US"/>
+        </w:rPr>
+        <w:t xml:space="preserve">, because of their high correlation with the target variable. </w:t>
+      </w:r>
+      <w:r>
+        <w:rPr>
+          <w:b w:val="0"/>
+          <w:color w:val="FF0000"/>
+          <w:sz w:val="24"/>
+          <w:lang w:val="en-US"/>
+        </w:rPr>
+        <w:t xml:space="preserve">Hay </w:t>
+      </w:r>
+      <w:proofErr w:type="spellStart"/>
+      <w:r>
+        <w:rPr>
+          <w:b w:val="0"/>
+          <w:color w:val="FF0000"/>
+          <w:sz w:val="24"/>
+          <w:lang w:val="en-US"/>
+        </w:rPr>
+        <w:t>unas</w:t>
+      </w:r>
+      <w:proofErr w:type="spellEnd"/>
+      <w:r>
+        <w:rPr>
+          <w:b w:val="0"/>
+          <w:color w:val="FF0000"/>
+          <w:sz w:val="24"/>
+          <w:lang w:val="en-US"/>
+        </w:rPr>
+        <w:t xml:space="preserve"> </w:t>
+      </w:r>
+      <w:proofErr w:type="spellStart"/>
+      <w:r>
+        <w:rPr>
+          <w:b w:val="0"/>
+          <w:color w:val="FF0000"/>
+          <w:sz w:val="24"/>
+          <w:lang w:val="en-US"/>
+        </w:rPr>
+        <w:t>filas</w:t>
+      </w:r>
+      <w:proofErr w:type="spellEnd"/>
+      <w:r>
+        <w:rPr>
+          <w:b w:val="0"/>
+          <w:color w:val="FF0000"/>
+          <w:sz w:val="24"/>
+          <w:lang w:val="en-US"/>
+        </w:rPr>
+        <w:t xml:space="preserve"> ahi (55-58) que no </w:t>
+      </w:r>
+      <w:proofErr w:type="spellStart"/>
+      <w:r>
+        <w:rPr>
+          <w:b w:val="0"/>
+          <w:color w:val="FF0000"/>
+          <w:sz w:val="24"/>
+          <w:lang w:val="en-US"/>
+        </w:rPr>
+        <w:t>tengo</w:t>
+      </w:r>
+      <w:proofErr w:type="spellEnd"/>
+      <w:r>
+        <w:rPr>
+          <w:b w:val="0"/>
+          <w:color w:val="FF0000"/>
+          <w:sz w:val="24"/>
+          <w:lang w:val="en-US"/>
+        </w:rPr>
+        <w:t xml:space="preserve"> </w:t>
+      </w:r>
+      <w:proofErr w:type="spellStart"/>
+      <w:r>
+        <w:rPr>
+          <w:b w:val="0"/>
+          <w:color w:val="FF0000"/>
+          <w:sz w:val="24"/>
+          <w:lang w:val="en-US"/>
+        </w:rPr>
+        <w:t>muy</w:t>
+      </w:r>
+      <w:proofErr w:type="spellEnd"/>
+      <w:r>
+        <w:rPr>
+          <w:b w:val="0"/>
+          <w:color w:val="FF0000"/>
+          <w:sz w:val="24"/>
+          <w:lang w:val="en-US"/>
+        </w:rPr>
+        <w:t xml:space="preserve"> </w:t>
+      </w:r>
+      <w:proofErr w:type="spellStart"/>
+      <w:r>
+        <w:rPr>
+          <w:b w:val="0"/>
+          <w:color w:val="FF0000"/>
+          <w:sz w:val="24"/>
+          <w:lang w:val="en-US"/>
+        </w:rPr>
+        <w:t>claras</w:t>
+      </w:r>
+      <w:proofErr w:type="spellEnd"/>
+      <w:r>
+        <w:rPr>
+          <w:b w:val="0"/>
+          <w:color w:val="FF0000"/>
+          <w:sz w:val="24"/>
+          <w:lang w:val="en-US"/>
+        </w:rPr>
+        <w:t xml:space="preserve">. </w:t>
+      </w:r>
+      <w:r>
+        <w:rPr>
+          <w:b w:val="0"/>
+          <w:sz w:val="24"/>
+          <w:lang w:val="en-US"/>
+        </w:rPr>
+        <w:t xml:space="preserve">Also, the dataset is </w:t>
+      </w:r>
+      <w:proofErr w:type="spellStart"/>
+      <w:r>
+        <w:rPr>
+          <w:b w:val="0"/>
+          <w:sz w:val="24"/>
+          <w:lang w:val="en-US"/>
+        </w:rPr>
+        <w:t>splitted</w:t>
+      </w:r>
+      <w:proofErr w:type="spellEnd"/>
+      <w:r>
+        <w:rPr>
+          <w:b w:val="0"/>
+          <w:sz w:val="24"/>
+          <w:lang w:val="en-US"/>
+        </w:rPr>
+        <w:t xml:space="preserve"> into training (70%) and test set (30%) with a random seed using the </w:t>
+      </w:r>
+      <w:proofErr w:type="spellStart"/>
+      <w:r>
+        <w:rPr>
+          <w:b w:val="0"/>
+          <w:i/>
+          <w:sz w:val="24"/>
+          <w:lang w:val="en-US"/>
+        </w:rPr>
+        <w:t>randomSplit</w:t>
+      </w:r>
+      <w:proofErr w:type="spellEnd"/>
+      <w:r>
+        <w:rPr>
+          <w:b w:val="0"/>
+          <w:sz w:val="24"/>
+          <w:lang w:val="en-US"/>
+        </w:rPr>
+        <w:t xml:space="preserve"> method. After splitting the dataset, the model can be initialized. This is done through the imported </w:t>
+      </w:r>
+      <w:proofErr w:type="spellStart"/>
+      <w:r>
+        <w:rPr>
+          <w:b w:val="0"/>
+          <w:i/>
+          <w:sz w:val="24"/>
+          <w:lang w:val="en-US"/>
+        </w:rPr>
+        <w:t>LinearRegression</w:t>
+      </w:r>
+      <w:proofErr w:type="spellEnd"/>
+      <w:r>
+        <w:rPr>
+          <w:b w:val="0"/>
+          <w:sz w:val="24"/>
+          <w:lang w:val="en-US"/>
+        </w:rPr>
+        <w:t xml:space="preserve"> class. Here, the predictor and target variables are specified together with other parameters for the model generation. On the one hand, </w:t>
+      </w:r>
+      <w:proofErr w:type="spellStart"/>
+      <w:r>
+        <w:rPr>
+          <w:b w:val="0"/>
+          <w:sz w:val="24"/>
+          <w:lang w:val="en-US"/>
+        </w:rPr>
+        <w:t>maxIter</w:t>
+      </w:r>
+      <w:proofErr w:type="spellEnd"/>
+      <w:r>
+        <w:rPr>
+          <w:b w:val="0"/>
+          <w:sz w:val="24"/>
+          <w:lang w:val="en-US"/>
+        </w:rPr>
+        <w:t xml:space="preserve"> refers to the maximum number of iterations done when building the model. This is defined as 100. The parameter </w:t>
+      </w:r>
+      <w:proofErr w:type="spellStart"/>
+      <w:r>
+        <w:rPr>
+          <w:b w:val="0"/>
+          <w:sz w:val="24"/>
+          <w:lang w:val="en-US"/>
+        </w:rPr>
+        <w:t>regParam</w:t>
+      </w:r>
+      <w:proofErr w:type="spellEnd"/>
+      <w:r>
+        <w:rPr>
+          <w:b w:val="0"/>
+          <w:sz w:val="24"/>
+          <w:lang w:val="en-US"/>
+        </w:rPr>
+        <w:t xml:space="preserve"> has been set at 0.2 after performing a little exploration around parameters between 0.1 and 0.5, where 0.2 was providing the best results. Lastly, the parameter </w:t>
+      </w:r>
+      <w:proofErr w:type="spellStart"/>
+      <w:r>
+        <w:rPr>
+          <w:b w:val="0"/>
+          <w:sz w:val="24"/>
+          <w:lang w:val="en-US"/>
+        </w:rPr>
+        <w:t>elasticNetParam</w:t>
+      </w:r>
+      <w:proofErr w:type="spellEnd"/>
+      <w:r>
+        <w:rPr>
+          <w:b w:val="0"/>
+          <w:sz w:val="24"/>
+          <w:lang w:val="en-US"/>
+        </w:rPr>
+        <w:t xml:space="preserve"> is set at 0.8 after another exploration around this point, where the results were not changing. </w:t>
+      </w:r>
+      <w:r>
+        <w:rPr>
+          <w:b w:val="0"/>
+          <w:color w:val="FF0000"/>
+          <w:sz w:val="24"/>
+        </w:rPr>
+        <w:t xml:space="preserve">Ver si encontramos algo de </w:t>
+      </w:r>
+      <w:proofErr w:type="spellStart"/>
+      <w:r>
+        <w:rPr>
+          <w:b w:val="0"/>
+          <w:color w:val="FF0000"/>
+          <w:sz w:val="24"/>
+        </w:rPr>
+        <w:t>explicacion</w:t>
+      </w:r>
+      <w:proofErr w:type="spellEnd"/>
+      <w:r>
+        <w:rPr>
+          <w:b w:val="0"/>
+          <w:color w:val="FF0000"/>
+          <w:sz w:val="24"/>
+        </w:rPr>
+        <w:t xml:space="preserve"> sobre esos parámetros porque en la documentación no encuentro nada. </w:t>
+      </w:r>
+      <w:hyperlink r:id="rId11" w:history="1">
+        <w:r>
+          <w:rPr>
+            <w:rStyle w:val="Hipervnculo"/>
+            <w:b w:val="0"/>
+            <w:sz w:val="24"/>
+          </w:rPr>
+          <w:t>https://spark.apache.org/docs/latest/api/python/reference/api/pyspark.ml.regression.LinearRegression.html</w:t>
+        </w:r>
+      </w:hyperlink>
+    </w:p>
+    <w:p>
+      <w:pPr>
+        <w:pStyle w:val="Estilo1"/>
+        <w:numPr>
+          <w:ilvl w:val="0"/>
+          <w:numId w:val="0"/>
+        </w:numPr>
+        <w:rPr>
+          <w:b w:val="0"/>
+          <w:sz w:val="24"/>
+          <w:lang w:val="en-US"/>
+        </w:rPr>
+      </w:pPr>
+      <w:r>
+        <w:rPr>
+          <w:b w:val="0"/>
+          <w:sz w:val="24"/>
+          <w:lang w:val="en-US"/>
+        </w:rPr>
+        <w:t xml:space="preserve">Once the building parameters are specified and the model is initialized, it is fitted to the data with the </w:t>
+      </w:r>
+      <w:r>
+        <w:rPr>
+          <w:b w:val="0"/>
+          <w:i/>
+          <w:sz w:val="24"/>
+          <w:lang w:val="en-US"/>
+        </w:rPr>
+        <w:t>fit</w:t>
+      </w:r>
+      <w:r>
+        <w:rPr>
+          <w:b w:val="0"/>
+          <w:sz w:val="24"/>
+          <w:lang w:val="en-US"/>
+        </w:rPr>
+        <w:t xml:space="preserve"> function</w:t>
+      </w:r>
+      <w:r>
+        <w:rPr>
+          <w:b w:val="0"/>
+          <w:sz w:val="24"/>
+          <w:lang w:val="en-US"/>
+        </w:rPr>
+        <w:t>, which takes the train data set as input</w:t>
+      </w:r>
+      <w:r>
+        <w:rPr>
+          <w:b w:val="0"/>
+          <w:sz w:val="24"/>
+          <w:lang w:val="en-US"/>
+        </w:rPr>
+        <w:t>.</w:t>
+      </w:r>
+      <w:r>
+        <w:rPr>
+          <w:b w:val="0"/>
+          <w:sz w:val="24"/>
+          <w:lang w:val="en-US"/>
+        </w:rPr>
+        <w:t xml:space="preserve"> </w:t>
+      </w:r>
+    </w:p>
+    <w:p>
+      <w:pPr>
+        <w:pStyle w:val="Estilo1"/>
+        <w:numPr>
+          <w:ilvl w:val="0"/>
+          <w:numId w:val="0"/>
+        </w:numPr>
+        <w:rPr>
+          <w:b w:val="0"/>
+          <w:sz w:val="22"/>
+          <w:lang w:val="en-US"/>
+        </w:rPr>
+      </w:pPr>
+    </w:p>
+    <w:p>
+      <w:pPr>
+        <w:pStyle w:val="Estilo1"/>
+        <w:numPr>
           <w:ilvl w:val="1"/>
           <w:numId w:val="3"/>
         </w:numPr>
@@ -4624,14 +5326,288 @@
     <w:bookmarkEnd w:id="5"/>
     <w:p>
       <w:pPr>
-        <w:pStyle w:val="Prrafodelista"/>
-        <w:ind w:left="360"/>
-        <w:rPr>
-          <w:rFonts w:ascii="Times New Roman" w:hAnsi="Times New Roman" w:cs="Times New Roman"/>
-          <w:sz w:val="24"/>
-          <w:szCs w:val="24"/>
-        </w:rPr>
-      </w:pPr>
+        <w:rPr>
+          <w:rFonts w:ascii="Times New Roman" w:hAnsi="Times New Roman" w:cs="Times New Roman"/>
+          <w:sz w:val="24"/>
+          <w:szCs w:val="24"/>
+        </w:rPr>
+      </w:pPr>
+      <w:r>
+        <w:rPr>
+          <w:rFonts w:ascii="Times New Roman" w:hAnsi="Times New Roman" w:cs="Times New Roman"/>
+          <w:sz w:val="24"/>
+          <w:szCs w:val="24"/>
+        </w:rPr>
+        <w:t xml:space="preserve">For the model validation, we test it with the </w:t>
+      </w:r>
+      <w:r>
+        <w:rPr>
+          <w:rFonts w:ascii="Times New Roman" w:hAnsi="Times New Roman" w:cs="Times New Roman"/>
+          <w:i/>
+          <w:sz w:val="24"/>
+          <w:szCs w:val="24"/>
+        </w:rPr>
+        <w:t>transform</w:t>
+      </w:r>
+      <w:r>
+        <w:rPr>
+          <w:rFonts w:ascii="Times New Roman" w:hAnsi="Times New Roman" w:cs="Times New Roman"/>
+          <w:sz w:val="24"/>
+          <w:szCs w:val="24"/>
+        </w:rPr>
+        <w:t xml:space="preserve"> function taking the test dataset as an input </w:t>
+      </w:r>
+      <w:r>
+        <w:rPr>
+          <w:rFonts w:ascii="Times New Roman" w:hAnsi="Times New Roman" w:cs="Times New Roman"/>
+          <w:color w:val="FF0000"/>
+          <w:sz w:val="24"/>
+          <w:szCs w:val="24"/>
+        </w:rPr>
+        <w:t>(</w:t>
+      </w:r>
+      <w:proofErr w:type="spellStart"/>
+      <w:r>
+        <w:rPr>
+          <w:rFonts w:ascii="Times New Roman" w:hAnsi="Times New Roman" w:cs="Times New Roman"/>
+          <w:color w:val="FF0000"/>
+          <w:sz w:val="24"/>
+          <w:szCs w:val="24"/>
+        </w:rPr>
+        <w:t>esto</w:t>
+      </w:r>
+      <w:proofErr w:type="spellEnd"/>
+      <w:r>
+        <w:rPr>
+          <w:rFonts w:ascii="Times New Roman" w:hAnsi="Times New Roman" w:cs="Times New Roman"/>
+          <w:color w:val="FF0000"/>
+          <w:sz w:val="24"/>
+          <w:szCs w:val="24"/>
+        </w:rPr>
+        <w:t xml:space="preserve"> </w:t>
+      </w:r>
+      <w:proofErr w:type="spellStart"/>
+      <w:r>
+        <w:rPr>
+          <w:rFonts w:ascii="Times New Roman" w:hAnsi="Times New Roman" w:cs="Times New Roman"/>
+          <w:color w:val="FF0000"/>
+          <w:sz w:val="24"/>
+          <w:szCs w:val="24"/>
+        </w:rPr>
+        <w:t>creo</w:t>
+      </w:r>
+      <w:proofErr w:type="spellEnd"/>
+      <w:r>
+        <w:rPr>
+          <w:rFonts w:ascii="Times New Roman" w:hAnsi="Times New Roman" w:cs="Times New Roman"/>
+          <w:color w:val="FF0000"/>
+          <w:sz w:val="24"/>
+          <w:szCs w:val="24"/>
+        </w:rPr>
+        <w:t xml:space="preserve"> que </w:t>
+      </w:r>
+      <w:proofErr w:type="spellStart"/>
+      <w:r>
+        <w:rPr>
+          <w:rFonts w:ascii="Times New Roman" w:hAnsi="Times New Roman" w:cs="Times New Roman"/>
+          <w:color w:val="FF0000"/>
+          <w:sz w:val="24"/>
+          <w:szCs w:val="24"/>
+        </w:rPr>
+        <w:t>está</w:t>
+      </w:r>
+      <w:proofErr w:type="spellEnd"/>
+      <w:r>
+        <w:rPr>
+          <w:rFonts w:ascii="Times New Roman" w:hAnsi="Times New Roman" w:cs="Times New Roman"/>
+          <w:color w:val="FF0000"/>
+          <w:sz w:val="24"/>
+          <w:szCs w:val="24"/>
+        </w:rPr>
+        <w:t xml:space="preserve"> </w:t>
+      </w:r>
+      <w:proofErr w:type="spellStart"/>
+      <w:r>
+        <w:rPr>
+          <w:rFonts w:ascii="Times New Roman" w:hAnsi="Times New Roman" w:cs="Times New Roman"/>
+          <w:color w:val="FF0000"/>
+          <w:sz w:val="24"/>
+          <w:szCs w:val="24"/>
+        </w:rPr>
+        <w:t>bien</w:t>
+      </w:r>
+      <w:proofErr w:type="spellEnd"/>
+      <w:r>
+        <w:rPr>
+          <w:rFonts w:ascii="Times New Roman" w:hAnsi="Times New Roman" w:cs="Times New Roman"/>
+          <w:color w:val="FF0000"/>
+          <w:sz w:val="24"/>
+          <w:szCs w:val="24"/>
+        </w:rPr>
+        <w:t xml:space="preserve"> </w:t>
+      </w:r>
+      <w:proofErr w:type="spellStart"/>
+      <w:r>
+        <w:rPr>
+          <w:rFonts w:ascii="Times New Roman" w:hAnsi="Times New Roman" w:cs="Times New Roman"/>
+          <w:color w:val="FF0000"/>
+          <w:sz w:val="24"/>
+          <w:szCs w:val="24"/>
+        </w:rPr>
+        <w:t>explicado</w:t>
+      </w:r>
+      <w:proofErr w:type="spellEnd"/>
+      <w:r>
+        <w:rPr>
+          <w:rFonts w:ascii="Times New Roman" w:hAnsi="Times New Roman" w:cs="Times New Roman"/>
+          <w:color w:val="FF0000"/>
+          <w:sz w:val="24"/>
+          <w:szCs w:val="24"/>
+        </w:rPr>
+        <w:t xml:space="preserve"> </w:t>
+      </w:r>
+      <w:proofErr w:type="spellStart"/>
+      <w:r>
+        <w:rPr>
+          <w:rFonts w:ascii="Times New Roman" w:hAnsi="Times New Roman" w:cs="Times New Roman"/>
+          <w:color w:val="FF0000"/>
+          <w:sz w:val="24"/>
+          <w:szCs w:val="24"/>
+        </w:rPr>
+        <w:t>así</w:t>
+      </w:r>
+      <w:proofErr w:type="spellEnd"/>
+      <w:r>
+        <w:rPr>
+          <w:rFonts w:ascii="Times New Roman" w:hAnsi="Times New Roman" w:cs="Times New Roman"/>
+          <w:color w:val="FF0000"/>
+          <w:sz w:val="24"/>
+          <w:szCs w:val="24"/>
+        </w:rPr>
+        <w:t xml:space="preserve"> </w:t>
+      </w:r>
+      <w:proofErr w:type="spellStart"/>
+      <w:r>
+        <w:rPr>
+          <w:rFonts w:ascii="Times New Roman" w:hAnsi="Times New Roman" w:cs="Times New Roman"/>
+          <w:color w:val="FF0000"/>
+          <w:sz w:val="24"/>
+          <w:szCs w:val="24"/>
+        </w:rPr>
+        <w:t>pero</w:t>
+      </w:r>
+      <w:proofErr w:type="spellEnd"/>
+      <w:r>
+        <w:rPr>
+          <w:rFonts w:ascii="Times New Roman" w:hAnsi="Times New Roman" w:cs="Times New Roman"/>
+          <w:color w:val="FF0000"/>
+          <w:sz w:val="24"/>
+          <w:szCs w:val="24"/>
+        </w:rPr>
+        <w:t xml:space="preserve"> no </w:t>
+      </w:r>
+      <w:proofErr w:type="spellStart"/>
+      <w:r>
+        <w:rPr>
+          <w:rFonts w:ascii="Times New Roman" w:hAnsi="Times New Roman" w:cs="Times New Roman"/>
+          <w:color w:val="FF0000"/>
+          <w:sz w:val="24"/>
+          <w:szCs w:val="24"/>
+        </w:rPr>
+        <w:t>estoy</w:t>
+      </w:r>
+      <w:proofErr w:type="spellEnd"/>
+      <w:r>
+        <w:rPr>
+          <w:rFonts w:ascii="Times New Roman" w:hAnsi="Times New Roman" w:cs="Times New Roman"/>
+          <w:color w:val="FF0000"/>
+          <w:sz w:val="24"/>
+          <w:szCs w:val="24"/>
+        </w:rPr>
+        <w:t xml:space="preserve"> </w:t>
+      </w:r>
+      <w:proofErr w:type="spellStart"/>
+      <w:r>
+        <w:rPr>
+          <w:rFonts w:ascii="Times New Roman" w:hAnsi="Times New Roman" w:cs="Times New Roman"/>
+          <w:color w:val="FF0000"/>
+          <w:sz w:val="24"/>
+          <w:szCs w:val="24"/>
+        </w:rPr>
+        <w:t>muy</w:t>
+      </w:r>
+      <w:proofErr w:type="spellEnd"/>
+      <w:r>
+        <w:rPr>
+          <w:rFonts w:ascii="Times New Roman" w:hAnsi="Times New Roman" w:cs="Times New Roman"/>
+          <w:color w:val="FF0000"/>
+          <w:sz w:val="24"/>
+          <w:szCs w:val="24"/>
+        </w:rPr>
+        <w:t xml:space="preserve"> </w:t>
+      </w:r>
+      <w:proofErr w:type="spellStart"/>
+      <w:r>
+        <w:rPr>
+          <w:rFonts w:ascii="Times New Roman" w:hAnsi="Times New Roman" w:cs="Times New Roman"/>
+          <w:color w:val="FF0000"/>
+          <w:sz w:val="24"/>
+          <w:szCs w:val="24"/>
+        </w:rPr>
+        <w:t>segura</w:t>
+      </w:r>
+      <w:proofErr w:type="spellEnd"/>
+      <w:r>
+        <w:rPr>
+          <w:rFonts w:ascii="Times New Roman" w:hAnsi="Times New Roman" w:cs="Times New Roman"/>
+          <w:color w:val="FF0000"/>
+          <w:sz w:val="24"/>
+          <w:szCs w:val="24"/>
+        </w:rPr>
+        <w:t xml:space="preserve">). </w:t>
+      </w:r>
+      <w:r>
+        <w:rPr>
+          <w:rFonts w:ascii="Times New Roman" w:hAnsi="Times New Roman" w:cs="Times New Roman"/>
+          <w:sz w:val="24"/>
+          <w:szCs w:val="24"/>
+        </w:rPr>
+        <w:t xml:space="preserve">Here, some of the obtained predictions for the unseen data are printed, so that the user can see and compare some results. Lastly, for the model evaluation we use the </w:t>
+      </w:r>
+      <w:r>
+        <w:rPr>
+          <w:rFonts w:ascii="Times New Roman" w:hAnsi="Times New Roman" w:cs="Times New Roman"/>
+          <w:i/>
+          <w:sz w:val="24"/>
+          <w:szCs w:val="24"/>
+        </w:rPr>
+        <w:t>summary</w:t>
+      </w:r>
+      <w:r>
+        <w:rPr>
+          <w:rFonts w:ascii="Times New Roman" w:hAnsi="Times New Roman" w:cs="Times New Roman"/>
+          <w:sz w:val="24"/>
+          <w:szCs w:val="24"/>
+        </w:rPr>
+        <w:t xml:space="preserve"> function, from which we later obtain the selected model evaluation metrics: the root mean squared error (RMSE) and the R</w:t>
+      </w:r>
+      <w:r>
+        <w:rPr>
+          <w:rFonts w:ascii="Times New Roman" w:hAnsi="Times New Roman" w:cs="Times New Roman"/>
+          <w:sz w:val="24"/>
+          <w:szCs w:val="24"/>
+          <w:vertAlign w:val="superscript"/>
+        </w:rPr>
+        <w:t>2</w:t>
+      </w:r>
+      <w:r>
+        <w:rPr>
+          <w:rFonts w:ascii="Times New Roman" w:hAnsi="Times New Roman" w:cs="Times New Roman"/>
+          <w:sz w:val="24"/>
+          <w:szCs w:val="24"/>
+        </w:rPr>
+        <w:t xml:space="preserve"> measure. These two are printed for the user to evaluate them. </w:t>
+      </w:r>
     </w:p>
     <w:p>
       <w:pPr>
@@ -4644,15 +5620,16 @@
           <w:lang w:val="en-US"/>
         </w:rPr>
       </w:pPr>
-      <w:bookmarkStart w:id="7" w:name="_Toc121407948"/>
-      <w:bookmarkStart w:id="8" w:name="Results"/>
-      <w:r>
-        <w:rPr>
-          <w:lang w:val="en-US"/>
-        </w:rPr>
+      <w:bookmarkStart w:id="6" w:name="_Toc121407948"/>
+      <w:bookmarkStart w:id="7" w:name="Results"/>
+      <w:r>
+        <w:rPr>
+          <w:lang w:val="en-US"/>
+        </w:rPr>
+        <w:lastRenderedPageBreak/>
         <w:t>Results</w:t>
       </w:r>
-      <w:bookmarkEnd w:id="7"/>
+      <w:bookmarkEnd w:id="6"/>
       <w:r>
         <w:rPr>
           <w:lang w:val="en-US"/>
@@ -4660,39 +5637,184 @@
         <w:t xml:space="preserve"> </w:t>
       </w:r>
     </w:p>
+    <w:bookmarkEnd w:id="7"/>
     <w:p>
       <w:pPr>
-        <w:pStyle w:val="Estilo1"/>
-        <w:numPr>
-          <w:ilvl w:val="0"/>
-          <w:numId w:val="2"/>
-        </w:numPr>
-        <w:rPr>
-          <w:b w:val="0"/>
-          <w:sz w:val="24"/>
-          <w:lang w:val="en-US"/>
-        </w:rPr>
-      </w:pPr>
-      <w:r>
-        <w:rPr>
-          <w:b w:val="0"/>
-          <w:sz w:val="24"/>
-          <w:lang w:val="en-US"/>
-        </w:rPr>
-        <w:t xml:space="preserve">Performance measures </w:t>
-      </w:r>
-    </w:p>
-    <w:bookmarkEnd w:id="8"/>
-    <w:p>
-      <w:pPr>
-        <w:pStyle w:val="Prrafodelista"/>
-        <w:ind w:left="360"/>
-        <w:rPr>
-          <w:rFonts w:ascii="Times New Roman" w:hAnsi="Times New Roman" w:cs="Times New Roman"/>
-          <w:sz w:val="24"/>
-          <w:szCs w:val="24"/>
-        </w:rPr>
-      </w:pPr>
+        <w:rPr>
+          <w:rFonts w:ascii="Times New Roman" w:hAnsi="Times New Roman" w:cs="Times New Roman"/>
+          <w:sz w:val="24"/>
+          <w:szCs w:val="24"/>
+        </w:rPr>
+      </w:pPr>
+      <w:r>
+        <w:rPr>
+          <w:rFonts w:ascii="Times New Roman" w:hAnsi="Times New Roman" w:cs="Times New Roman"/>
+          <w:sz w:val="24"/>
+          <w:szCs w:val="24"/>
+        </w:rPr>
+        <w:t>The obtained model with three predictor variables (</w:t>
+      </w:r>
+      <w:proofErr w:type="spellStart"/>
+      <w:r>
+        <w:rPr>
+          <w:rFonts w:ascii="Times New Roman" w:hAnsi="Times New Roman" w:cs="Times New Roman"/>
+          <w:sz w:val="24"/>
+          <w:szCs w:val="24"/>
+        </w:rPr>
+        <w:t>DepDelay</w:t>
+      </w:r>
+      <w:proofErr w:type="spellEnd"/>
+      <w:r>
+        <w:rPr>
+          <w:rFonts w:ascii="Times New Roman" w:hAnsi="Times New Roman" w:cs="Times New Roman"/>
+          <w:sz w:val="24"/>
+          <w:szCs w:val="24"/>
+        </w:rPr>
+        <w:t xml:space="preserve">, </w:t>
+      </w:r>
+      <w:proofErr w:type="spellStart"/>
+      <w:r>
+        <w:rPr>
+          <w:rFonts w:ascii="Times New Roman" w:hAnsi="Times New Roman" w:cs="Times New Roman"/>
+          <w:sz w:val="24"/>
+          <w:szCs w:val="24"/>
+        </w:rPr>
+        <w:t>TaxiOut</w:t>
+      </w:r>
+      <w:proofErr w:type="spellEnd"/>
+      <w:r>
+        <w:rPr>
+          <w:rFonts w:ascii="Times New Roman" w:hAnsi="Times New Roman" w:cs="Times New Roman"/>
+          <w:sz w:val="24"/>
+          <w:szCs w:val="24"/>
+        </w:rPr>
+        <w:t xml:space="preserve"> and </w:t>
+      </w:r>
+      <w:proofErr w:type="spellStart"/>
+      <w:r>
+        <w:rPr>
+          <w:rFonts w:ascii="Times New Roman" w:hAnsi="Times New Roman" w:cs="Times New Roman"/>
+          <w:sz w:val="24"/>
+          <w:szCs w:val="24"/>
+        </w:rPr>
+        <w:t>CRSArrTime</w:t>
+      </w:r>
+      <w:proofErr w:type="spellEnd"/>
+      <w:r>
+        <w:rPr>
+          <w:rFonts w:ascii="Times New Roman" w:hAnsi="Times New Roman" w:cs="Times New Roman"/>
+          <w:sz w:val="24"/>
+          <w:szCs w:val="24"/>
+        </w:rPr>
+        <w:t>) is able to explain an 87</w:t>
+      </w:r>
+      <w:r>
+        <w:rPr>
+          <w:rFonts w:ascii="Times New Roman" w:hAnsi="Times New Roman" w:cs="Times New Roman"/>
+          <w:sz w:val="24"/>
+          <w:szCs w:val="24"/>
+        </w:rPr>
+        <w:t>,5</w:t>
+      </w:r>
+      <w:r>
+        <w:rPr>
+          <w:rFonts w:ascii="Times New Roman" w:hAnsi="Times New Roman" w:cs="Times New Roman"/>
+          <w:sz w:val="24"/>
+          <w:szCs w:val="24"/>
+        </w:rPr>
+        <w:t>% of the variability in the target variable (</w:t>
+      </w:r>
+      <w:proofErr w:type="spellStart"/>
+      <w:r>
+        <w:rPr>
+          <w:rFonts w:ascii="Times New Roman" w:hAnsi="Times New Roman" w:cs="Times New Roman"/>
+          <w:sz w:val="24"/>
+          <w:szCs w:val="24"/>
+        </w:rPr>
+        <w:t>ArrDelay</w:t>
+      </w:r>
+      <w:proofErr w:type="spellEnd"/>
+      <w:r>
+        <w:rPr>
+          <w:rFonts w:ascii="Times New Roman" w:hAnsi="Times New Roman" w:cs="Times New Roman"/>
+          <w:sz w:val="24"/>
+          <w:szCs w:val="24"/>
+        </w:rPr>
+        <w:t>) based on the R</w:t>
+      </w:r>
+      <w:r>
+        <w:rPr>
+          <w:rFonts w:ascii="Times New Roman" w:hAnsi="Times New Roman" w:cs="Times New Roman"/>
+          <w:sz w:val="24"/>
+          <w:szCs w:val="24"/>
+          <w:vertAlign w:val="superscript"/>
+        </w:rPr>
+        <w:t>2</w:t>
+      </w:r>
+      <w:r>
+        <w:rPr>
+          <w:rFonts w:ascii="Times New Roman" w:hAnsi="Times New Roman" w:cs="Times New Roman"/>
+          <w:sz w:val="24"/>
+          <w:szCs w:val="24"/>
+        </w:rPr>
+        <w:t xml:space="preserve"> measure. Moreover, </w:t>
+      </w:r>
+      <w:r>
+        <w:rPr>
+          <w:rFonts w:ascii="Times New Roman" w:hAnsi="Times New Roman" w:cs="Times New Roman"/>
+          <w:sz w:val="24"/>
+          <w:szCs w:val="24"/>
+        </w:rPr>
+        <w:t>the RMSE</w:t>
+      </w:r>
+      <w:r>
+        <w:rPr>
+          <w:rFonts w:ascii="Times New Roman" w:hAnsi="Times New Roman" w:cs="Times New Roman"/>
+          <w:sz w:val="24"/>
+          <w:szCs w:val="24"/>
+        </w:rPr>
+        <w:t xml:space="preserve"> shows a value of 12.72 </w:t>
+      </w:r>
+      <w:r>
+        <w:rPr>
+          <w:rFonts w:ascii="Times New Roman" w:hAnsi="Times New Roman" w:cs="Times New Roman"/>
+          <w:sz w:val="24"/>
+          <w:szCs w:val="24"/>
+        </w:rPr>
+        <w:t xml:space="preserve">which is relatively low. Therefore, it can be stated that this model is an appropriate and simple </w:t>
+      </w:r>
+      <w:r>
+        <w:rPr>
+          <w:rFonts w:ascii="Times New Roman" w:hAnsi="Times New Roman" w:cs="Times New Roman"/>
+          <w:sz w:val="24"/>
+          <w:szCs w:val="24"/>
+        </w:rPr>
+        <w:t xml:space="preserve">model for </w:t>
+      </w:r>
+      <w:r>
+        <w:rPr>
+          <w:rFonts w:ascii="Times New Roman" w:hAnsi="Times New Roman" w:cs="Times New Roman"/>
+          <w:sz w:val="24"/>
+          <w:szCs w:val="24"/>
+        </w:rPr>
+        <w:t>predict</w:t>
+      </w:r>
+      <w:r>
+        <w:rPr>
+          <w:rFonts w:ascii="Times New Roman" w:hAnsi="Times New Roman" w:cs="Times New Roman"/>
+          <w:sz w:val="24"/>
+          <w:szCs w:val="24"/>
+        </w:rPr>
+        <w:t>ing</w:t>
+      </w:r>
+      <w:r>
+        <w:rPr>
+          <w:rFonts w:ascii="Times New Roman" w:hAnsi="Times New Roman" w:cs="Times New Roman"/>
+          <w:sz w:val="24"/>
+          <w:szCs w:val="24"/>
+        </w:rPr>
+        <w:t xml:space="preserve"> the arrival delay of aircrafts. </w:t>
+      </w:r>
     </w:p>
     <w:p>
       <w:pPr>
@@ -4705,15 +5827,17 @@
           <w:lang w:val="en-US"/>
         </w:rPr>
       </w:pPr>
-      <w:bookmarkStart w:id="9" w:name="_Toc121407949"/>
-      <w:bookmarkStart w:id="10" w:name="Discussion"/>
+      <w:bookmarkStart w:id="8" w:name="_Toc121407949"/>
+      <w:bookmarkStart w:id="9" w:name="Discussion"/>
       <w:r>
         <w:rPr>
           <w:lang w:val="en-US"/>
         </w:rPr>
         <w:t>Running the Application</w:t>
       </w:r>
-      <w:bookmarkEnd w:id="9"/>
+      <w:bookmarkStart w:id="10" w:name="_GoBack"/>
+      <w:bookmarkEnd w:id="8"/>
+      <w:bookmarkEnd w:id="10"/>
     </w:p>
     <w:p>
       <w:pPr>
@@ -4788,7 +5912,6 @@
           <w:sz w:val="24"/>
           <w:lang w:val="en-US"/>
         </w:rPr>
-        <w:lastRenderedPageBreak/>
         <w:t xml:space="preserve">[1]   </w:t>
       </w:r>
       <w:r>
@@ -4800,7 +5923,7 @@
         <w:t>2008, "Data Expo 2009: Airline on time data", https://doi.org/10.7910/DVN/HG7NV7, Harvard Dataverse, V1</w:t>
       </w:r>
     </w:p>
-    <w:bookmarkEnd w:id="10"/>
+    <w:bookmarkEnd w:id="9"/>
     <w:p>
       <w:pPr>
         <w:pStyle w:val="Prrafodelista"/>
@@ -4824,7 +5947,7 @@
       </w:pPr>
     </w:p>
     <w:sectPr>
-      <w:footerReference w:type="default" r:id="rId11"/>
+      <w:footerReference w:type="default" r:id="rId12"/>
       <w:pgSz w:w="11906" w:h="16838"/>
       <w:pgMar w:top="1417" w:right="1701" w:bottom="1417" w:left="1701" w:header="708" w:footer="708" w:gutter="0"/>
       <w:pgNumType w:start="0"/>
@@ -4892,7 +6015,7 @@
             <w:noProof/>
             <w:lang w:val="es-ES"/>
           </w:rPr>
-          <w:t>5</w:t>
+          <w:t>1</w:t>
         </w:r>
         <w:r>
           <w:fldChar w:fldCharType="end"/>
@@ -6633,7 +7756,7 @@
 </file>
 
 <file path=customXml/itemProps1.xml><?xml version="1.0" encoding="utf-8"?>
-<ds:datastoreItem xmlns:ds="http://schemas.openxmlformats.org/officeDocument/2006/customXml" ds:itemID="{12B16DF4-02B1-49A4-A9C4-DC646D0E9F97}">
+<ds:datastoreItem xmlns:ds="http://schemas.openxmlformats.org/officeDocument/2006/customXml" ds:itemID="{F8D96147-C43C-46E5-B932-7178794D28EB}">
   <ds:schemaRefs>
     <ds:schemaRef ds:uri="http://schemas.openxmlformats.org/officeDocument/2006/bibliography"/>
   </ds:schemaRefs>

</xml_diff>

<commit_message>
More exploration and report changes
</commit_message>
<xml_diff>
--- a/BD Report.docx
+++ b/BD Report.docx
@@ -32,7 +32,7 @@
               <w:noProof/>
             </w:rPr>
             <w:drawing>
-              <wp:anchor distT="0" distB="0" distL="114300" distR="114300" simplePos="0" relativeHeight="251659264" behindDoc="0" locked="0" layoutInCell="1" allowOverlap="1" wp14:anchorId="43590A8A" wp14:editId="49F62673">
+              <wp:anchor distT="0" distB="0" distL="114300" distR="114300" simplePos="0" relativeHeight="251657216" behindDoc="0" locked="0" layoutInCell="1" allowOverlap="1" wp14:anchorId="43590A8A" wp14:editId="49F62673">
                 <wp:simplePos x="0" y="0"/>
                 <wp:positionH relativeFrom="margin">
                   <wp:posOffset>-225632</wp:posOffset>
@@ -183,7 +183,7 @@
         <mc:AlternateContent>
           <mc:Choice Requires="wps">
             <w:drawing>
-              <wp:anchor distT="0" distB="0" distL="114300" distR="114300" simplePos="0" relativeHeight="251658240" behindDoc="0" locked="0" layoutInCell="1" allowOverlap="1" wp14:anchorId="5F831B7B" wp14:editId="43C228AE">
+              <wp:anchor distT="0" distB="0" distL="114300" distR="114300" simplePos="0" relativeHeight="251656192" behindDoc="0" locked="0" layoutInCell="1" allowOverlap="1" wp14:anchorId="5F831B7B" wp14:editId="43C228AE">
                 <wp:simplePos x="0" y="0"/>
                 <wp:positionH relativeFrom="margin">
                   <wp:align>center</wp:align>
@@ -451,7 +451,7 @@
                 <v:stroke joinstyle="miter"/>
                 <v:path gradientshapeok="t" o:connecttype="rect"/>
               </v:shapetype>
-              <v:shape id="Cuadro de texto 2" o:spid="_x0000_s1026" type="#_x0000_t202" style="position:absolute;left:0;text-align:left;margin-left:0;margin-top:45.4pt;width:486.8pt;height:296.25pt;z-index:251658240;visibility:visible;mso-wrap-style:square;mso-width-percent:0;mso-height-percent:0;mso-wrap-distance-left:9pt;mso-wrap-distance-top:0;mso-wrap-distance-right:9pt;mso-wrap-distance-bottom:0;mso-position-horizontal:center;mso-position-horizontal-relative:margin;mso-position-vertical:absolute;mso-position-vertical-relative:text;mso-width-percent:0;mso-height-percent:0;mso-width-relative:margin;mso-height-relative:margin;v-text-anchor:top" o:gfxdata="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" fillcolor="white [3201]" stroked="f" strokeweight=".5pt">
+              <v:shape id="Cuadro de texto 2" o:spid="_x0000_s1026" type="#_x0000_t202" style="position:absolute;left:0;text-align:left;margin-left:0;margin-top:45.4pt;width:486.8pt;height:296.25pt;z-index:251656192;visibility:visible;mso-wrap-style:square;mso-width-percent:0;mso-height-percent:0;mso-wrap-distance-left:9pt;mso-wrap-distance-top:0;mso-wrap-distance-right:9pt;mso-wrap-distance-bottom:0;mso-position-horizontal:center;mso-position-horizontal-relative:margin;mso-position-vertical:absolute;mso-position-vertical-relative:text;mso-width-percent:0;mso-height-percent:0;mso-width-relative:margin;mso-height-relative:margin;v-text-anchor:top" o:gfxdata="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" fillcolor="white [3201]" stroked="f" strokeweight=".5pt">
                 <v:textbox>
                   <w:txbxContent>
                     <w:p>
@@ -1487,7 +1487,54 @@
           <w:sz w:val="24"/>
           <w:lang w:val="en-US"/>
         </w:rPr>
-        <w:t>In order to gain a general overview of the dataset, a first general analysis is performed, obtaining the number of rows and columns contained in the dataset and a statistical summary of the numerical variables</w:t>
+        <w:t xml:space="preserve">This part of the project was performed in an extra notebook in order to get a global perspective of the dataset and establish the preprocessing and feature selection steps that will be performed later in the application. This notebook can be found in </w:t>
+      </w:r>
+      <w:r>
+        <w:rPr>
+          <w:b w:val="0"/>
+          <w:color w:val="FF0000"/>
+          <w:sz w:val="24"/>
+          <w:lang w:val="en-US"/>
+        </w:rPr>
+        <w:t>X</w:t>
+      </w:r>
+      <w:r>
+        <w:rPr>
+          <w:b w:val="0"/>
+          <w:sz w:val="24"/>
+          <w:lang w:val="en-US"/>
+        </w:rPr>
+        <w:t xml:space="preserve">. </w:t>
+      </w:r>
+    </w:p>
+    <w:p>
+      <w:pPr>
+        <w:pStyle w:val="Estilo1"/>
+        <w:numPr>
+          <w:ilvl w:val="0"/>
+          <w:numId w:val="0"/>
+        </w:numPr>
+        <w:rPr>
+          <w:b w:val="0"/>
+          <w:sz w:val="24"/>
+          <w:lang w:val="en-US"/>
+        </w:rPr>
+      </w:pPr>
+      <w:r>
+        <w:rPr>
+          <w:b w:val="0"/>
+          <w:sz w:val="24"/>
+          <w:lang w:val="en-US"/>
+        </w:rPr>
+        <w:t xml:space="preserve">In the first place, </w:t>
+      </w:r>
+      <w:r>
+        <w:rPr>
+          <w:b w:val="0"/>
+          <w:sz w:val="24"/>
+          <w:lang w:val="en-US"/>
+        </w:rPr>
+        <w:t>to gain a general overview of the dataset, a first general analysis is performed, obtaining the number of rows and columns contained in the dataset and a statistical summary of the numerical variables</w:t>
       </w:r>
       <w:r>
         <w:rPr>
@@ -1511,7 +1558,15 @@
           <w:sz w:val="24"/>
           <w:lang w:val="en-US"/>
         </w:rPr>
-        <w:t xml:space="preserve"> A brief explanation of the dataset is exposed in Table 1. </w:t>
+        <w:t xml:space="preserve"> An </w:t>
+      </w:r>
+      <w:r>
+        <w:rPr>
+          <w:b w:val="0"/>
+          <w:sz w:val="24"/>
+          <w:lang w:val="en-US"/>
+        </w:rPr>
+        <w:t xml:space="preserve">explanation of the dataset is exposed in Table 1. </w:t>
       </w:r>
     </w:p>
     <w:p>
@@ -2495,6 +2550,7 @@
                 <w:sz w:val="24"/>
                 <w:lang w:val="en-US"/>
               </w:rPr>
+              <w:lastRenderedPageBreak/>
               <w:t>CRSElapsedTime</w:t>
             </w:r>
             <w:proofErr w:type="spellEnd"/>
@@ -2728,7 +2784,6 @@
                 <w:sz w:val="24"/>
                 <w:lang w:val="en-US"/>
               </w:rPr>
-              <w:lastRenderedPageBreak/>
               <w:t>Origin</w:t>
             </w:r>
           </w:p>
@@ -3561,7 +3616,55 @@
           <w:sz w:val="24"/>
           <w:lang w:val="en-US"/>
         </w:rPr>
-        <w:t>preprocessing process is carried out to eliminate rows with missing values and rows corresponding to cancelled flights, which do not provide any useful information. M</w:t>
+        <w:t xml:space="preserve">preprocessing process is carried out to </w:t>
+      </w:r>
+      <w:r>
+        <w:rPr>
+          <w:b w:val="0"/>
+          <w:sz w:val="24"/>
+          <w:lang w:val="en-US"/>
+        </w:rPr>
+        <w:t xml:space="preserve">check for </w:t>
+      </w:r>
+      <w:r>
+        <w:rPr>
+          <w:b w:val="0"/>
+          <w:sz w:val="24"/>
+          <w:lang w:val="en-US"/>
+        </w:rPr>
+        <w:t xml:space="preserve">missing values and rows corresponding to cancelled flights, which do not provide any useful information. </w:t>
+      </w:r>
+      <w:r>
+        <w:rPr>
+          <w:b w:val="0"/>
+          <w:sz w:val="24"/>
+          <w:lang w:val="en-US"/>
+        </w:rPr>
+        <w:t>As the data set is large, these ro</w:t>
+      </w:r>
+      <w:r>
+        <w:rPr>
+          <w:b w:val="0"/>
+          <w:sz w:val="24"/>
+          <w:lang w:val="en-US"/>
+        </w:rPr>
+        <w:t>ws containing missing values will be</w:t>
+      </w:r>
+      <w:r>
+        <w:rPr>
+          <w:b w:val="0"/>
+          <w:sz w:val="24"/>
+          <w:lang w:val="en-US"/>
+        </w:rPr>
+        <w:t xml:space="preserve"> removed. Also, rows corresponding to cancelled flights will be eliminated. </w:t>
+      </w:r>
+      <w:r>
+        <w:rPr>
+          <w:b w:val="0"/>
+          <w:sz w:val="24"/>
+          <w:lang w:val="en-US"/>
+        </w:rPr>
+        <w:t>M</w:t>
       </w:r>
       <w:r>
         <w:rPr>
@@ -3803,7 +3906,16 @@
           <w:sz w:val="24"/>
           <w:lang w:val="en-US"/>
         </w:rPr>
-        <w:t xml:space="preserve">. Finally, the categorical variables are encoded. </w:t>
+        <w:t>.</w:t>
+      </w:r>
+      <w:r>
+        <w:rPr>
+          <w:b w:val="0"/>
+          <w:color w:val="FF0000"/>
+          <w:sz w:val="24"/>
+          <w:lang w:val="en-US"/>
+        </w:rPr>
+        <w:t xml:space="preserve"> </w:t>
       </w:r>
       <w:r>
         <w:rPr>
@@ -3873,7 +3985,15 @@
           <w:sz w:val="24"/>
           <w:lang w:val="en-US"/>
         </w:rPr>
-        <w:t xml:space="preserve">, Distance, Origin, </w:t>
+        <w:t xml:space="preserve">, Origin, </w:t>
+      </w:r>
+      <w:r>
+        <w:rPr>
+          <w:b w:val="0"/>
+          <w:sz w:val="24"/>
+          <w:lang w:val="en-US"/>
+        </w:rPr>
+        <w:t xml:space="preserve">and </w:t>
       </w:r>
       <w:proofErr w:type="spellStart"/>
       <w:r>
@@ -3891,15 +4011,7 @@
           <w:sz w:val="24"/>
           <w:lang w:val="en-US"/>
         </w:rPr>
-        <w:t>,</w:t>
-      </w:r>
-      <w:r>
-        <w:rPr>
-          <w:b w:val="0"/>
-          <w:sz w:val="24"/>
-          <w:lang w:val="en-US"/>
-        </w:rPr>
-        <w:t xml:space="preserve"> Cancelled, and </w:t>
+        <w:t xml:space="preserve">. On the one hand, information about the aircraft itself is not informative for the delay prediction as it is from an organizational nature. On the other hand, the variables Origin and </w:t>
       </w:r>
       <w:proofErr w:type="spellStart"/>
       <w:r>
@@ -3908,6 +4020,80 @@
           <w:sz w:val="24"/>
           <w:lang w:val="en-US"/>
         </w:rPr>
+        <w:t>Dest</w:t>
+      </w:r>
+      <w:proofErr w:type="spellEnd"/>
+      <w:r>
+        <w:rPr>
+          <w:b w:val="0"/>
+          <w:sz w:val="24"/>
+          <w:lang w:val="en-US"/>
+        </w:rPr>
+        <w:t xml:space="preserve"> are categorical and therefore, in order to include them in the linear regression model, they would be treated as “dummy” variables. A</w:t>
+      </w:r>
+      <w:r>
+        <w:rPr>
+          <w:b w:val="0"/>
+          <w:sz w:val="24"/>
+          <w:lang w:val="en-US"/>
+        </w:rPr>
+        <w:t>s there are a very large amount of</w:t>
+      </w:r>
+      <w:r>
+        <w:rPr>
+          <w:b w:val="0"/>
+          <w:sz w:val="24"/>
+          <w:lang w:val="en-US"/>
+        </w:rPr>
+        <w:t xml:space="preserve"> different locations corresponding to origin and destiny, including them as dummy variables would generate an unnecessary complexity</w:t>
+      </w:r>
+      <w:r>
+        <w:rPr>
+          <w:b w:val="0"/>
+          <w:sz w:val="24"/>
+          <w:lang w:val="en-US"/>
+        </w:rPr>
+        <w:t xml:space="preserve"> in the model, taking into account that they are not likely to provide much useful information.</w:t>
+      </w:r>
+      <w:r>
+        <w:rPr>
+          <w:b w:val="0"/>
+          <w:sz w:val="24"/>
+          <w:lang w:val="en-US"/>
+        </w:rPr>
+        <w:t xml:space="preserve"> </w:t>
+      </w:r>
+      <w:r>
+        <w:rPr>
+          <w:b w:val="0"/>
+          <w:sz w:val="24"/>
+          <w:lang w:val="en-US"/>
+        </w:rPr>
+        <w:t xml:space="preserve">Finally, </w:t>
+      </w:r>
+      <w:r>
+        <w:rPr>
+          <w:b w:val="0"/>
+          <w:sz w:val="24"/>
+          <w:lang w:val="en-US"/>
+        </w:rPr>
+        <w:t>C</w:t>
+      </w:r>
+      <w:r>
+        <w:rPr>
+          <w:b w:val="0"/>
+          <w:sz w:val="24"/>
+          <w:lang w:val="en-US"/>
+        </w:rPr>
+        <w:t xml:space="preserve">ancelled, and </w:t>
+      </w:r>
+      <w:proofErr w:type="spellStart"/>
+      <w:r>
+        <w:rPr>
+          <w:b w:val="0"/>
+          <w:sz w:val="24"/>
+          <w:lang w:val="en-US"/>
+        </w:rPr>
         <w:t>CancellationCode</w:t>
       </w:r>
       <w:proofErr w:type="spellEnd"/>
@@ -3917,7 +4103,23 @@
           <w:sz w:val="24"/>
           <w:lang w:val="en-US"/>
         </w:rPr>
-        <w:t xml:space="preserve">. </w:t>
+        <w:t xml:space="preserve"> </w:t>
+      </w:r>
+      <w:r>
+        <w:rPr>
+          <w:b w:val="0"/>
+          <w:sz w:val="24"/>
+          <w:lang w:val="en-US"/>
+        </w:rPr>
+        <w:t xml:space="preserve">will also be removed, </w:t>
+      </w:r>
+      <w:r>
+        <w:rPr>
+          <w:b w:val="0"/>
+          <w:sz w:val="24"/>
+          <w:lang w:val="en-US"/>
+        </w:rPr>
+        <w:t xml:space="preserve">given the fact that cancelled flights are already being discarded. </w:t>
       </w:r>
     </w:p>
     <w:p>
@@ -3936,344 +4138,6 @@
       <w:r>
         <w:rPr>
           <w:b w:val="0"/>
-          <w:sz w:val="24"/>
-          <w:lang w:val="en-US"/>
-        </w:rPr>
-        <w:t>Once the data was clean, a brief analysis based on the correlation matrix</w:t>
-      </w:r>
-      <w:r>
-        <w:rPr>
-          <w:b w:val="0"/>
-          <w:sz w:val="24"/>
-          <w:lang w:val="en-US"/>
-        </w:rPr>
-        <w:t xml:space="preserve"> for the numerical variables</w:t>
-      </w:r>
-      <w:r>
-        <w:rPr>
-          <w:b w:val="0"/>
-          <w:sz w:val="24"/>
-          <w:lang w:val="en-US"/>
-        </w:rPr>
-        <w:t xml:space="preserve"> was performed. The goal is to observe which variables are more correlated with the target variable </w:t>
-      </w:r>
-      <w:proofErr w:type="spellStart"/>
-      <w:r>
-        <w:rPr>
-          <w:b w:val="0"/>
-          <w:sz w:val="24"/>
-          <w:lang w:val="en-US"/>
-        </w:rPr>
-        <w:t>ArrDelay</w:t>
-      </w:r>
-      <w:proofErr w:type="spellEnd"/>
-      <w:r>
-        <w:rPr>
-          <w:b w:val="0"/>
-          <w:sz w:val="24"/>
-          <w:lang w:val="en-US"/>
-        </w:rPr>
-        <w:t>. The results are shown in F</w:t>
-      </w:r>
-      <w:r>
-        <w:rPr>
-          <w:b w:val="0"/>
-          <w:sz w:val="24"/>
-          <w:lang w:val="en-US"/>
-        </w:rPr>
-        <w:t xml:space="preserve">igure 1. It can be seen that seasonal data such as the year, month, day of month/week, </w:t>
-      </w:r>
-      <w:proofErr w:type="spellStart"/>
-      <w:r>
-        <w:rPr>
-          <w:b w:val="0"/>
-          <w:sz w:val="24"/>
-          <w:lang w:val="en-US"/>
-        </w:rPr>
-        <w:t>etc</w:t>
-      </w:r>
-      <w:proofErr w:type="spellEnd"/>
-      <w:r>
-        <w:rPr>
-          <w:b w:val="0"/>
-          <w:sz w:val="24"/>
-          <w:lang w:val="en-US"/>
-        </w:rPr>
-        <w:t xml:space="preserve"> are not relevant variables, as they have very low correlation values regarding </w:t>
-      </w:r>
-      <w:proofErr w:type="spellStart"/>
-      <w:r>
-        <w:rPr>
-          <w:b w:val="0"/>
-          <w:sz w:val="24"/>
-          <w:lang w:val="en-US"/>
-        </w:rPr>
-        <w:t>ArrDelay</w:t>
-      </w:r>
-      <w:proofErr w:type="spellEnd"/>
-      <w:r>
-        <w:rPr>
-          <w:b w:val="0"/>
-          <w:sz w:val="24"/>
-          <w:lang w:val="en-US"/>
-        </w:rPr>
-        <w:t xml:space="preserve">. The same happens with the distance variable. On the other hand, the most correlated variables to </w:t>
-      </w:r>
-      <w:proofErr w:type="spellStart"/>
-      <w:r>
-        <w:rPr>
-          <w:b w:val="0"/>
-          <w:sz w:val="24"/>
-          <w:lang w:val="en-US"/>
-        </w:rPr>
-        <w:t>ArrDelay</w:t>
-      </w:r>
-      <w:proofErr w:type="spellEnd"/>
-      <w:r>
-        <w:rPr>
-          <w:b w:val="0"/>
-          <w:sz w:val="24"/>
-          <w:lang w:val="en-US"/>
-        </w:rPr>
-        <w:t xml:space="preserve"> are </w:t>
-      </w:r>
-      <w:proofErr w:type="spellStart"/>
-      <w:r>
-        <w:rPr>
-          <w:b w:val="0"/>
-          <w:sz w:val="24"/>
-          <w:lang w:val="en-US"/>
-        </w:rPr>
-        <w:t>DepDelay</w:t>
-      </w:r>
-      <w:proofErr w:type="spellEnd"/>
-      <w:r>
-        <w:rPr>
-          <w:b w:val="0"/>
-          <w:sz w:val="24"/>
-          <w:lang w:val="en-US"/>
-        </w:rPr>
-        <w:t xml:space="preserve"> (0.9), </w:t>
-      </w:r>
-      <w:proofErr w:type="spellStart"/>
-      <w:r>
-        <w:rPr>
-          <w:b w:val="0"/>
-          <w:sz w:val="24"/>
-          <w:lang w:val="en-US"/>
-        </w:rPr>
-        <w:t>TaxiOut</w:t>
-      </w:r>
-      <w:proofErr w:type="spellEnd"/>
-      <w:r>
-        <w:rPr>
-          <w:b w:val="0"/>
-          <w:sz w:val="24"/>
-          <w:lang w:val="en-US"/>
-        </w:rPr>
-        <w:t xml:space="preserve"> (0.31), </w:t>
-      </w:r>
-      <w:proofErr w:type="spellStart"/>
-      <w:r>
-        <w:rPr>
-          <w:b w:val="0"/>
-          <w:sz w:val="24"/>
-          <w:lang w:val="en-US"/>
-        </w:rPr>
-        <w:t>DepTime</w:t>
-      </w:r>
-      <w:proofErr w:type="spellEnd"/>
-      <w:r>
-        <w:rPr>
-          <w:b w:val="0"/>
-          <w:sz w:val="24"/>
-          <w:lang w:val="en-US"/>
-        </w:rPr>
-        <w:t xml:space="preserve"> (0.17), </w:t>
-      </w:r>
-      <w:proofErr w:type="spellStart"/>
-      <w:r>
-        <w:rPr>
-          <w:b w:val="0"/>
-          <w:sz w:val="24"/>
-          <w:lang w:val="en-US"/>
-        </w:rPr>
-        <w:t>CRSDepTime</w:t>
-      </w:r>
-      <w:proofErr w:type="spellEnd"/>
-      <w:r>
-        <w:rPr>
-          <w:b w:val="0"/>
-          <w:sz w:val="24"/>
-          <w:lang w:val="en-US"/>
-        </w:rPr>
-        <w:t xml:space="preserve"> (0.13) and </w:t>
-      </w:r>
-      <w:proofErr w:type="spellStart"/>
-      <w:r>
-        <w:rPr>
-          <w:b w:val="0"/>
-          <w:sz w:val="24"/>
-          <w:lang w:val="en-US"/>
-        </w:rPr>
-        <w:t>CRSArrTime</w:t>
-      </w:r>
-      <w:proofErr w:type="spellEnd"/>
-      <w:r>
-        <w:rPr>
-          <w:b w:val="0"/>
-          <w:sz w:val="24"/>
-          <w:lang w:val="en-US"/>
-        </w:rPr>
-        <w:t xml:space="preserve"> (0.12). </w:t>
-      </w:r>
-    </w:p>
-    <w:p>
-      <w:pPr>
-        <w:pStyle w:val="Estilo1"/>
-        <w:numPr>
-          <w:ilvl w:val="0"/>
-          <w:numId w:val="0"/>
-        </w:numPr>
-        <w:rPr>
-          <w:b w:val="0"/>
-          <w:sz w:val="24"/>
-          <w:lang w:val="en-US"/>
-        </w:rPr>
-      </w:pPr>
-      <w:r>
-        <w:rPr>
-          <w:b w:val="0"/>
-          <w:sz w:val="24"/>
-          <w:lang w:val="en-US"/>
-        </w:rPr>
-        <w:t xml:space="preserve">From these results we can conclude that, for the linear regression model, the best variable selection might be </w:t>
-      </w:r>
-      <w:proofErr w:type="spellStart"/>
-      <w:r>
-        <w:rPr>
-          <w:b w:val="0"/>
-          <w:sz w:val="24"/>
-          <w:lang w:val="en-US"/>
-        </w:rPr>
-        <w:t>DepDelay</w:t>
-      </w:r>
-      <w:proofErr w:type="spellEnd"/>
-      <w:r>
-        <w:rPr>
-          <w:b w:val="0"/>
-          <w:sz w:val="24"/>
-          <w:lang w:val="en-US"/>
-        </w:rPr>
-        <w:t xml:space="preserve">, </w:t>
-      </w:r>
-      <w:proofErr w:type="spellStart"/>
-      <w:r>
-        <w:rPr>
-          <w:b w:val="0"/>
-          <w:sz w:val="24"/>
-          <w:lang w:val="en-US"/>
-        </w:rPr>
-        <w:t>TaxiOut</w:t>
-      </w:r>
-      <w:proofErr w:type="spellEnd"/>
-      <w:r>
-        <w:rPr>
-          <w:b w:val="0"/>
-          <w:sz w:val="24"/>
-          <w:lang w:val="en-US"/>
-        </w:rPr>
-        <w:t xml:space="preserve"> and </w:t>
-      </w:r>
-      <w:proofErr w:type="spellStart"/>
-      <w:r>
-        <w:rPr>
-          <w:b w:val="0"/>
-          <w:sz w:val="24"/>
-          <w:lang w:val="en-US"/>
-        </w:rPr>
-        <w:t>CRSArrTime</w:t>
-      </w:r>
-      <w:proofErr w:type="spellEnd"/>
-      <w:r>
-        <w:rPr>
-          <w:b w:val="0"/>
-          <w:sz w:val="24"/>
-          <w:lang w:val="en-US"/>
-        </w:rPr>
-        <w:t xml:space="preserve">. Note that </w:t>
-      </w:r>
-      <w:proofErr w:type="spellStart"/>
-      <w:r>
-        <w:rPr>
-          <w:b w:val="0"/>
-          <w:sz w:val="24"/>
-          <w:lang w:val="en-US"/>
-        </w:rPr>
-        <w:t>DepDelay</w:t>
-      </w:r>
-      <w:proofErr w:type="spellEnd"/>
-      <w:r>
-        <w:rPr>
-          <w:b w:val="0"/>
-          <w:sz w:val="24"/>
-          <w:lang w:val="en-US"/>
-        </w:rPr>
-        <w:t xml:space="preserve"> is the result of the difference between </w:t>
-      </w:r>
-      <w:proofErr w:type="spellStart"/>
-      <w:r>
-        <w:rPr>
-          <w:b w:val="0"/>
-          <w:sz w:val="24"/>
-          <w:lang w:val="en-US"/>
-        </w:rPr>
-        <w:t>CRSDepTime</w:t>
-      </w:r>
-      <w:proofErr w:type="spellEnd"/>
-      <w:r>
-        <w:rPr>
-          <w:b w:val="0"/>
-          <w:sz w:val="24"/>
-          <w:lang w:val="en-US"/>
-        </w:rPr>
-        <w:t xml:space="preserve"> and </w:t>
-      </w:r>
-      <w:proofErr w:type="spellStart"/>
-      <w:r>
-        <w:rPr>
-          <w:b w:val="0"/>
-          <w:sz w:val="24"/>
-          <w:lang w:val="en-US"/>
-        </w:rPr>
-        <w:t>DepTime</w:t>
-      </w:r>
-      <w:proofErr w:type="spellEnd"/>
-      <w:r>
-        <w:rPr>
-          <w:b w:val="0"/>
-          <w:sz w:val="24"/>
-          <w:lang w:val="en-US"/>
-        </w:rPr>
-        <w:t xml:space="preserve">, so these two variables can also be removed to avoid linear relationships between the predictor variables. </w:t>
-      </w:r>
-    </w:p>
-    <w:p>
-      <w:pPr>
-        <w:pStyle w:val="Estilo1"/>
-        <w:numPr>
-          <w:ilvl w:val="0"/>
-          <w:numId w:val="0"/>
-        </w:numPr>
-        <w:rPr>
-          <w:b w:val="0"/>
-          <w:sz w:val="24"/>
-          <w:lang w:val="en-US"/>
-        </w:rPr>
-      </w:pPr>
-      <w:r>
-        <w:rPr>
-          <w:b w:val="0"/>
           <w:noProof/>
           <w:sz w:val="24"/>
           <w:lang w:eastAsia="es-ES"/>
@@ -4282,13 +4146,13 @@
         <mc:AlternateContent>
           <mc:Choice Requires="wpg">
             <w:drawing>
-              <wp:anchor distT="0" distB="0" distL="114300" distR="114300" simplePos="0" relativeHeight="251664384" behindDoc="0" locked="0" layoutInCell="1" allowOverlap="1">
+              <wp:anchor distT="0" distB="0" distL="114300" distR="114300" simplePos="0" relativeHeight="251662336" behindDoc="0" locked="0" layoutInCell="1" allowOverlap="1" wp14:anchorId="6247E877" wp14:editId="7BADF5DE">
                 <wp:simplePos x="0" y="0"/>
                 <wp:positionH relativeFrom="margin">
-                  <wp:posOffset>396240</wp:posOffset>
+                  <wp:align>center</wp:align>
                 </wp:positionH>
                 <wp:positionV relativeFrom="paragraph">
-                  <wp:posOffset>0</wp:posOffset>
+                  <wp:posOffset>2603500</wp:posOffset>
                 </wp:positionV>
                 <wp:extent cx="4733925" cy="4267200"/>
                 <wp:effectExtent l="0" t="0" r="9525" b="0"/>
@@ -4427,7 +4291,7 @@
           </mc:Choice>
           <mc:Fallback>
             <w:pict>
-              <v:group id="Grupo 5" o:spid="_x0000_s1027" style="position:absolute;left:0;text-align:left;margin-left:31.2pt;margin-top:0;width:372.75pt;height:336pt;z-index:251664384;mso-position-horizontal-relative:margin;mso-width-relative:margin;mso-height-relative:margin" coordsize="45396,40684" o:gfxdata="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">
+              <v:group w14:anchorId="6247E877" id="Grupo 5" o:spid="_x0000_s1027" style="position:absolute;left:0;text-align:left;margin-left:0;margin-top:205pt;width:372.75pt;height:336pt;z-index:251662336;mso-position-horizontal:center;mso-position-horizontal-relative:margin;mso-width-relative:margin;mso-height-relative:margin" coordsize="45396,40684" o:gfxdata="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">
                 <v:shapetype id="_x0000_t75" coordsize="21600,21600" o:spt="75" o:preferrelative="t" path="m@4@5l@4@11@9@11@9@5xe" filled="f" stroked="f">
                   <v:stroke joinstyle="miter"/>
                   <v:formulas>
@@ -4517,6 +4381,847 @@
           </mc:Fallback>
         </mc:AlternateContent>
       </w:r>
+      <w:r>
+        <w:rPr>
+          <w:b w:val="0"/>
+          <w:sz w:val="24"/>
+          <w:lang w:val="en-US"/>
+        </w:rPr>
+        <w:t xml:space="preserve">Once the data was clean, a bivariate </w:t>
+      </w:r>
+      <w:r>
+        <w:rPr>
+          <w:b w:val="0"/>
+          <w:sz w:val="24"/>
+          <w:lang w:val="en-US"/>
+        </w:rPr>
+        <w:t>analysis based on the correlation matrix</w:t>
+      </w:r>
+      <w:r>
+        <w:rPr>
+          <w:b w:val="0"/>
+          <w:sz w:val="24"/>
+          <w:lang w:val="en-US"/>
+        </w:rPr>
+        <w:t xml:space="preserve"> for the numerical variables</w:t>
+      </w:r>
+      <w:r>
+        <w:rPr>
+          <w:b w:val="0"/>
+          <w:sz w:val="24"/>
+          <w:lang w:val="en-US"/>
+        </w:rPr>
+        <w:t xml:space="preserve"> was performed. The goal is to observe which variables are more correlated with the target variable </w:t>
+      </w:r>
+      <w:proofErr w:type="spellStart"/>
+      <w:r>
+        <w:rPr>
+          <w:b w:val="0"/>
+          <w:sz w:val="24"/>
+          <w:lang w:val="en-US"/>
+        </w:rPr>
+        <w:t>ArrDelay</w:t>
+      </w:r>
+      <w:proofErr w:type="spellEnd"/>
+      <w:r>
+        <w:rPr>
+          <w:b w:val="0"/>
+          <w:sz w:val="24"/>
+          <w:lang w:val="en-US"/>
+        </w:rPr>
+        <w:t>. The results are shown in F</w:t>
+      </w:r>
+      <w:r>
+        <w:rPr>
+          <w:b w:val="0"/>
+          <w:sz w:val="24"/>
+          <w:lang w:val="en-US"/>
+        </w:rPr>
+        <w:t xml:space="preserve">igure 1. It can be seen that seasonal data such as the year, month, day of month/week, </w:t>
+      </w:r>
+      <w:proofErr w:type="spellStart"/>
+      <w:r>
+        <w:rPr>
+          <w:b w:val="0"/>
+          <w:sz w:val="24"/>
+          <w:lang w:val="en-US"/>
+        </w:rPr>
+        <w:t>etc</w:t>
+      </w:r>
+      <w:proofErr w:type="spellEnd"/>
+      <w:r>
+        <w:rPr>
+          <w:b w:val="0"/>
+          <w:sz w:val="24"/>
+          <w:lang w:val="en-US"/>
+        </w:rPr>
+        <w:t xml:space="preserve"> are not relevant variables, as they have very low correlation values regarding </w:t>
+      </w:r>
+      <w:proofErr w:type="spellStart"/>
+      <w:r>
+        <w:rPr>
+          <w:b w:val="0"/>
+          <w:sz w:val="24"/>
+          <w:lang w:val="en-US"/>
+        </w:rPr>
+        <w:t>ArrDelay</w:t>
+      </w:r>
+      <w:proofErr w:type="spellEnd"/>
+      <w:r>
+        <w:rPr>
+          <w:b w:val="0"/>
+          <w:sz w:val="24"/>
+          <w:lang w:val="en-US"/>
+        </w:rPr>
+        <w:t xml:space="preserve">. The same happens with the distance variable. On the other hand, the most correlated variables to </w:t>
+      </w:r>
+      <w:proofErr w:type="spellStart"/>
+      <w:r>
+        <w:rPr>
+          <w:b w:val="0"/>
+          <w:sz w:val="24"/>
+          <w:lang w:val="en-US"/>
+        </w:rPr>
+        <w:t>ArrDelay</w:t>
+      </w:r>
+      <w:proofErr w:type="spellEnd"/>
+      <w:r>
+        <w:rPr>
+          <w:b w:val="0"/>
+          <w:sz w:val="24"/>
+          <w:lang w:val="en-US"/>
+        </w:rPr>
+        <w:t xml:space="preserve"> are </w:t>
+      </w:r>
+      <w:proofErr w:type="spellStart"/>
+      <w:r>
+        <w:rPr>
+          <w:b w:val="0"/>
+          <w:sz w:val="24"/>
+          <w:lang w:val="en-US"/>
+        </w:rPr>
+        <w:t>DepDelay</w:t>
+      </w:r>
+      <w:proofErr w:type="spellEnd"/>
+      <w:r>
+        <w:rPr>
+          <w:b w:val="0"/>
+          <w:sz w:val="24"/>
+          <w:lang w:val="en-US"/>
+        </w:rPr>
+        <w:t xml:space="preserve"> (0.9), </w:t>
+      </w:r>
+      <w:proofErr w:type="spellStart"/>
+      <w:r>
+        <w:rPr>
+          <w:b w:val="0"/>
+          <w:sz w:val="24"/>
+          <w:lang w:val="en-US"/>
+        </w:rPr>
+        <w:t>TaxiOut</w:t>
+      </w:r>
+      <w:proofErr w:type="spellEnd"/>
+      <w:r>
+        <w:rPr>
+          <w:b w:val="0"/>
+          <w:sz w:val="24"/>
+          <w:lang w:val="en-US"/>
+        </w:rPr>
+        <w:t xml:space="preserve"> (0.31), </w:t>
+      </w:r>
+      <w:proofErr w:type="spellStart"/>
+      <w:r>
+        <w:rPr>
+          <w:b w:val="0"/>
+          <w:sz w:val="24"/>
+          <w:lang w:val="en-US"/>
+        </w:rPr>
+        <w:t>DepTime</w:t>
+      </w:r>
+      <w:proofErr w:type="spellEnd"/>
+      <w:r>
+        <w:rPr>
+          <w:b w:val="0"/>
+          <w:sz w:val="24"/>
+          <w:lang w:val="en-US"/>
+        </w:rPr>
+        <w:t xml:space="preserve"> (0.17), </w:t>
+      </w:r>
+      <w:proofErr w:type="spellStart"/>
+      <w:r>
+        <w:rPr>
+          <w:b w:val="0"/>
+          <w:sz w:val="24"/>
+          <w:lang w:val="en-US"/>
+        </w:rPr>
+        <w:t>CRSDepTime</w:t>
+      </w:r>
+      <w:proofErr w:type="spellEnd"/>
+      <w:r>
+        <w:rPr>
+          <w:b w:val="0"/>
+          <w:sz w:val="24"/>
+          <w:lang w:val="en-US"/>
+        </w:rPr>
+        <w:t xml:space="preserve"> (0.13) and </w:t>
+      </w:r>
+      <w:proofErr w:type="spellStart"/>
+      <w:r>
+        <w:rPr>
+          <w:b w:val="0"/>
+          <w:sz w:val="24"/>
+          <w:lang w:val="en-US"/>
+        </w:rPr>
+        <w:t>CRSArrTime</w:t>
+      </w:r>
+      <w:proofErr w:type="spellEnd"/>
+      <w:r>
+        <w:rPr>
+          <w:b w:val="0"/>
+          <w:sz w:val="24"/>
+          <w:lang w:val="en-US"/>
+        </w:rPr>
+        <w:t xml:space="preserve"> (0.12). </w:t>
+      </w:r>
+      <w:r>
+        <w:rPr>
+          <w:b w:val="0"/>
+          <w:sz w:val="24"/>
+          <w:lang w:val="en-US"/>
+        </w:rPr>
+        <w:t xml:space="preserve">Note that </w:t>
+      </w:r>
+      <w:proofErr w:type="spellStart"/>
+      <w:r>
+        <w:rPr>
+          <w:b w:val="0"/>
+          <w:sz w:val="24"/>
+          <w:lang w:val="en-US"/>
+        </w:rPr>
+        <w:t>DepDelay</w:t>
+      </w:r>
+      <w:proofErr w:type="spellEnd"/>
+      <w:r>
+        <w:rPr>
+          <w:b w:val="0"/>
+          <w:sz w:val="24"/>
+          <w:lang w:val="en-US"/>
+        </w:rPr>
+        <w:t xml:space="preserve"> is the result of the difference between </w:t>
+      </w:r>
+      <w:proofErr w:type="spellStart"/>
+      <w:r>
+        <w:rPr>
+          <w:b w:val="0"/>
+          <w:sz w:val="24"/>
+          <w:lang w:val="en-US"/>
+        </w:rPr>
+        <w:t>CRSDepTime</w:t>
+      </w:r>
+      <w:proofErr w:type="spellEnd"/>
+      <w:r>
+        <w:rPr>
+          <w:b w:val="0"/>
+          <w:sz w:val="24"/>
+          <w:lang w:val="en-US"/>
+        </w:rPr>
+        <w:t xml:space="preserve"> and </w:t>
+      </w:r>
+      <w:proofErr w:type="spellStart"/>
+      <w:r>
+        <w:rPr>
+          <w:b w:val="0"/>
+          <w:sz w:val="24"/>
+          <w:lang w:val="en-US"/>
+        </w:rPr>
+        <w:t>DepTime</w:t>
+      </w:r>
+      <w:proofErr w:type="spellEnd"/>
+      <w:r>
+        <w:rPr>
+          <w:b w:val="0"/>
+          <w:sz w:val="24"/>
+          <w:lang w:val="en-US"/>
+        </w:rPr>
+        <w:t>, so these two variables can also be removed to avoid linear relationships between the predictor variables.</w:t>
+      </w:r>
+    </w:p>
+    <w:p>
+      <w:pPr>
+        <w:pStyle w:val="Estilo1"/>
+        <w:numPr>
+          <w:ilvl w:val="0"/>
+          <w:numId w:val="0"/>
+        </w:numPr>
+        <w:rPr>
+          <w:b w:val="0"/>
+          <w:sz w:val="24"/>
+          <w:lang w:val="en-US"/>
+        </w:rPr>
+      </w:pPr>
+      <w:r>
+        <w:rPr>
+          <w:b w:val="0"/>
+          <w:sz w:val="24"/>
+          <w:lang w:val="en-US"/>
+        </w:rPr>
+        <w:t xml:space="preserve">From these results we can conclude that, for the linear regression model, the best variable selection might be </w:t>
+      </w:r>
+      <w:proofErr w:type="spellStart"/>
+      <w:r>
+        <w:rPr>
+          <w:b w:val="0"/>
+          <w:sz w:val="24"/>
+          <w:lang w:val="en-US"/>
+        </w:rPr>
+        <w:t>DepDelay</w:t>
+      </w:r>
+      <w:proofErr w:type="spellEnd"/>
+      <w:r>
+        <w:rPr>
+          <w:b w:val="0"/>
+          <w:sz w:val="24"/>
+          <w:lang w:val="en-US"/>
+        </w:rPr>
+        <w:t xml:space="preserve">, </w:t>
+      </w:r>
+      <w:proofErr w:type="spellStart"/>
+      <w:r>
+        <w:rPr>
+          <w:b w:val="0"/>
+          <w:sz w:val="24"/>
+          <w:lang w:val="en-US"/>
+        </w:rPr>
+        <w:t>TaxiOut</w:t>
+      </w:r>
+      <w:proofErr w:type="spellEnd"/>
+      <w:r>
+        <w:rPr>
+          <w:b w:val="0"/>
+          <w:sz w:val="24"/>
+          <w:lang w:val="en-US"/>
+        </w:rPr>
+        <w:t xml:space="preserve"> and </w:t>
+      </w:r>
+      <w:proofErr w:type="spellStart"/>
+      <w:r>
+        <w:rPr>
+          <w:b w:val="0"/>
+          <w:sz w:val="24"/>
+          <w:lang w:val="en-US"/>
+        </w:rPr>
+        <w:t>CRSArrTime</w:t>
+      </w:r>
+      <w:proofErr w:type="spellEnd"/>
+      <w:r>
+        <w:rPr>
+          <w:b w:val="0"/>
+          <w:sz w:val="24"/>
+          <w:lang w:val="en-US"/>
+        </w:rPr>
+        <w:t xml:space="preserve">. </w:t>
+      </w:r>
+      <w:r>
+        <w:rPr>
+          <w:b w:val="0"/>
+          <w:sz w:val="24"/>
+          <w:lang w:val="en-US"/>
+        </w:rPr>
+        <w:t>Analyzing the context, this seems like a good solution</w:t>
+      </w:r>
+      <w:r>
+        <w:rPr>
+          <w:b w:val="0"/>
+          <w:sz w:val="24"/>
+          <w:lang w:val="en-US"/>
+        </w:rPr>
+        <w:t>. The scatter plots of these variables against the target variable are going to be analyzed in order to check these relationships (Figure 2)</w:t>
+      </w:r>
+      <w:r>
+        <w:rPr>
+          <w:b w:val="0"/>
+          <w:sz w:val="24"/>
+          <w:lang w:val="en-US"/>
+        </w:rPr>
+        <w:t xml:space="preserve">. Firstly, </w:t>
+      </w:r>
+      <w:proofErr w:type="spellStart"/>
+      <w:r>
+        <w:rPr>
+          <w:b w:val="0"/>
+          <w:sz w:val="24"/>
+          <w:lang w:val="en-US"/>
+        </w:rPr>
+        <w:t>DepDelay</w:t>
+      </w:r>
+      <w:proofErr w:type="spellEnd"/>
+      <w:r>
+        <w:rPr>
+          <w:b w:val="0"/>
+          <w:sz w:val="24"/>
+          <w:lang w:val="en-US"/>
+        </w:rPr>
+        <w:t xml:space="preserve"> is the departure delay which is </w:t>
+      </w:r>
+      <w:r>
+        <w:rPr>
+          <w:b w:val="0"/>
+          <w:sz w:val="24"/>
+          <w:lang w:val="en-US"/>
+        </w:rPr>
+        <w:t xml:space="preserve">of course very highly related to </w:t>
+      </w:r>
+      <w:r>
+        <w:rPr>
+          <w:b w:val="0"/>
+          <w:sz w:val="24"/>
+          <w:lang w:val="en-US"/>
+        </w:rPr>
+        <w:t xml:space="preserve">the arrival delay. Secondly, the </w:t>
+      </w:r>
+      <w:proofErr w:type="spellStart"/>
+      <w:r>
+        <w:rPr>
+          <w:b w:val="0"/>
+          <w:sz w:val="24"/>
+          <w:lang w:val="en-US"/>
+        </w:rPr>
+        <w:t>TaxiOut</w:t>
+      </w:r>
+      <w:proofErr w:type="spellEnd"/>
+      <w:r>
+        <w:rPr>
+          <w:b w:val="0"/>
+          <w:sz w:val="24"/>
+          <w:lang w:val="en-US"/>
+        </w:rPr>
+        <w:t xml:space="preserve"> time </w:t>
+      </w:r>
+      <w:r>
+        <w:rPr>
+          <w:b w:val="0"/>
+          <w:sz w:val="24"/>
+          <w:lang w:val="en-US"/>
+        </w:rPr>
+        <w:t>is defined as the time spent by a flight between its actual off-block time (AOBT) and actual take-off time (ATOT).</w:t>
+      </w:r>
+      <w:r>
+        <w:rPr>
+          <w:b w:val="0"/>
+          <w:sz w:val="24"/>
+          <w:lang w:val="en-US"/>
+        </w:rPr>
+        <w:t xml:space="preserve"> We can easily conclude that if the aircraft lasts much time before actually taking off once it is considered as departed, the </w:t>
+      </w:r>
+      <w:r>
+        <w:rPr>
+          <w:b w:val="0"/>
+          <w:sz w:val="24"/>
+          <w:lang w:val="en-US"/>
+        </w:rPr>
+        <w:lastRenderedPageBreak/>
+        <w:t xml:space="preserve">arrival delay will be increased. Finally, the </w:t>
+      </w:r>
+      <w:proofErr w:type="spellStart"/>
+      <w:r>
+        <w:rPr>
+          <w:b w:val="0"/>
+          <w:sz w:val="24"/>
+          <w:lang w:val="en-US"/>
+        </w:rPr>
+        <w:t>CRSArrTime</w:t>
+      </w:r>
+      <w:proofErr w:type="spellEnd"/>
+      <w:r>
+        <w:rPr>
+          <w:b w:val="0"/>
+          <w:sz w:val="24"/>
+          <w:lang w:val="en-US"/>
+        </w:rPr>
+        <w:t xml:space="preserve"> (scheduled arrival time) also seems to influence the arrival delay, although the correlation is lower and the scatter shows a more random behavior. This variable will be included in the model only after </w:t>
+      </w:r>
+      <w:r>
+        <w:rPr>
+          <w:b w:val="0"/>
+          <w:noProof/>
+          <w:sz w:val="24"/>
+          <w:lang w:eastAsia="es-ES"/>
+        </w:rPr>
+        <mc:AlternateContent>
+          <mc:Choice Requires="wpg">
+            <w:drawing>
+              <wp:anchor distT="0" distB="0" distL="114300" distR="114300" simplePos="0" relativeHeight="251671552" behindDoc="0" locked="0" layoutInCell="1" allowOverlap="1">
+                <wp:simplePos x="0" y="0"/>
+                <wp:positionH relativeFrom="margin">
+                  <wp:align>center</wp:align>
+                </wp:positionH>
+                <wp:positionV relativeFrom="paragraph">
+                  <wp:posOffset>1186180</wp:posOffset>
+                </wp:positionV>
+                <wp:extent cx="5944870" cy="4601845"/>
+                <wp:effectExtent l="0" t="0" r="0" b="8255"/>
+                <wp:wrapTopAndBottom/>
+                <wp:docPr id="12" name="Grupo 12"/>
+                <wp:cNvGraphicFramePr/>
+                <a:graphic xmlns:a="http://schemas.openxmlformats.org/drawingml/2006/main">
+                  <a:graphicData uri="http://schemas.microsoft.com/office/word/2010/wordprocessingGroup">
+                    <wpg:wgp>
+                      <wpg:cNvGrpSpPr/>
+                      <wpg:grpSpPr>
+                        <a:xfrm>
+                          <a:off x="0" y="0"/>
+                          <a:ext cx="5944870" cy="4601845"/>
+                          <a:chOff x="0" y="0"/>
+                          <a:chExt cx="5944870" cy="4601845"/>
+                        </a:xfrm>
+                      </wpg:grpSpPr>
+                      <wpg:grpSp>
+                        <wpg:cNvPr id="10" name="Grupo 10"/>
+                        <wpg:cNvGrpSpPr/>
+                        <wpg:grpSpPr>
+                          <a:xfrm>
+                            <a:off x="0" y="0"/>
+                            <a:ext cx="5944870" cy="4286250"/>
+                            <a:chOff x="0" y="0"/>
+                            <a:chExt cx="5944870" cy="4286250"/>
+                          </a:xfrm>
+                        </wpg:grpSpPr>
+                        <pic:pic xmlns:pic="http://schemas.openxmlformats.org/drawingml/2006/picture">
+                          <pic:nvPicPr>
+                            <pic:cNvPr id="7" name="Imagen 7"/>
+                            <pic:cNvPicPr>
+                              <a:picLocks noChangeAspect="1"/>
+                            </pic:cNvPicPr>
+                          </pic:nvPicPr>
+                          <pic:blipFill>
+                            <a:blip r:embed="rId11"/>
+                            <a:stretch>
+                              <a:fillRect/>
+                            </a:stretch>
+                          </pic:blipFill>
+                          <pic:spPr>
+                            <a:xfrm>
+                              <a:off x="0" y="9525"/>
+                              <a:ext cx="2957195" cy="2133600"/>
+                            </a:xfrm>
+                            <a:prstGeom prst="rect">
+                              <a:avLst/>
+                            </a:prstGeom>
+                          </pic:spPr>
+                        </pic:pic>
+                        <pic:pic xmlns:pic="http://schemas.openxmlformats.org/drawingml/2006/picture">
+                          <pic:nvPicPr>
+                            <pic:cNvPr id="8" name="Imagen 8"/>
+                            <pic:cNvPicPr>
+                              <a:picLocks noChangeAspect="1"/>
+                            </pic:cNvPicPr>
+                          </pic:nvPicPr>
+                          <pic:blipFill>
+                            <a:blip r:embed="rId12">
+                              <a:extLst>
+                                <a:ext uri="{28A0092B-C50C-407E-A947-70E740481C1C}">
+                                  <a14:useLocalDpi xmlns:a14="http://schemas.microsoft.com/office/drawing/2010/main" val="0"/>
+                                </a:ext>
+                              </a:extLst>
+                            </a:blip>
+                            <a:srcRect/>
+                            <a:stretch>
+                              <a:fillRect/>
+                            </a:stretch>
+                          </pic:blipFill>
+                          <pic:spPr bwMode="auto">
+                            <a:xfrm>
+                              <a:off x="2981325" y="0"/>
+                              <a:ext cx="2963545" cy="2162175"/>
+                            </a:xfrm>
+                            <a:prstGeom prst="rect">
+                              <a:avLst/>
+                            </a:prstGeom>
+                            <a:noFill/>
+                          </pic:spPr>
+                        </pic:pic>
+                        <pic:pic xmlns:pic="http://schemas.openxmlformats.org/drawingml/2006/picture">
+                          <pic:nvPicPr>
+                            <pic:cNvPr id="9" name="Imagen 9"/>
+                            <pic:cNvPicPr>
+                              <a:picLocks noChangeAspect="1"/>
+                            </pic:cNvPicPr>
+                          </pic:nvPicPr>
+                          <pic:blipFill>
+                            <a:blip r:embed="rId13"/>
+                            <a:stretch>
+                              <a:fillRect/>
+                            </a:stretch>
+                          </pic:blipFill>
+                          <pic:spPr>
+                            <a:xfrm>
+                              <a:off x="9525" y="2200275"/>
+                              <a:ext cx="2921000" cy="2085975"/>
+                            </a:xfrm>
+                            <a:prstGeom prst="rect">
+                              <a:avLst/>
+                            </a:prstGeom>
+                          </pic:spPr>
+                        </pic:pic>
+                      </wpg:grpSp>
+                      <wps:wsp>
+                        <wps:cNvPr id="11" name="Cuadro de texto 11"/>
+                        <wps:cNvSpPr txBox="1"/>
+                        <wps:spPr>
+                          <a:xfrm>
+                            <a:off x="0" y="4343400"/>
+                            <a:ext cx="5944870" cy="258445"/>
+                          </a:xfrm>
+                          <a:prstGeom prst="rect">
+                            <a:avLst/>
+                          </a:prstGeom>
+                          <a:solidFill>
+                            <a:prstClr val="white"/>
+                          </a:solidFill>
+                          <a:ln>
+                            <a:noFill/>
+                          </a:ln>
+                        </wps:spPr>
+                        <wps:txbx>
+                          <w:txbxContent>
+                            <w:p>
+                              <w:pPr>
+                                <w:pStyle w:val="Descripcin"/>
+                                <w:jc w:val="center"/>
+                                <w:rPr>
+                                  <w:rFonts w:ascii="Times New Roman" w:hAnsi="Times New Roman" w:cs="Times New Roman"/>
+                                  <w:sz w:val="24"/>
+                                  <w:szCs w:val="36"/>
+                                </w:rPr>
+                              </w:pPr>
+                              <w:r>
+                                <w:t xml:space="preserve">Figure </w:t>
+                              </w:r>
+                              <w:r>
+                                <w:fldChar w:fldCharType="begin"/>
+                              </w:r>
+                              <w:r>
+                                <w:instrText xml:space="preserve"> SEQ Figure \* ARABIC </w:instrText>
+                              </w:r>
+                              <w:r>
+                                <w:fldChar w:fldCharType="separate"/>
+                              </w:r>
+                              <w:r>
+                                <w:rPr>
+                                  <w:noProof/>
+                                </w:rPr>
+                                <w:t>2</w:t>
+                              </w:r>
+                              <w:r>
+                                <w:fldChar w:fldCharType="end"/>
+                              </w:r>
+                              <w:r>
+                                <w:t>: Scatter plots of the selected variables</w:t>
+                              </w:r>
+                            </w:p>
+                          </w:txbxContent>
+                        </wps:txbx>
+                        <wps:bodyPr rot="0" spcFirstLastPara="0" vertOverflow="overflow" horzOverflow="overflow" vert="horz" wrap="square" lIns="0" tIns="0" rIns="0" bIns="0" numCol="1" spcCol="0" rtlCol="0" fromWordArt="0" anchor="t" anchorCtr="0" forceAA="0" compatLnSpc="1">
+                          <a:prstTxWarp prst="textNoShape">
+                            <a:avLst/>
+                          </a:prstTxWarp>
+                          <a:spAutoFit/>
+                        </wps:bodyPr>
+                      </wps:wsp>
+                    </wpg:wgp>
+                  </a:graphicData>
+                </a:graphic>
+              </wp:anchor>
+            </w:drawing>
+          </mc:Choice>
+          <mc:Fallback>
+            <w:pict>
+              <v:group id="Grupo 12" o:spid="_x0000_s1030" style="position:absolute;left:0;text-align:left;margin-left:0;margin-top:93.4pt;width:468.1pt;height:362.35pt;z-index:251671552;mso-position-horizontal:center;mso-position-horizontal-relative:margin" coordsize="59448,46018" o:gfxdata="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">
+                <v:group id="Grupo 10" o:spid="_x0000_s1031" style="position:absolute;width:59448;height:42862" coordsize="59448,42862" o:gfxdata="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">
+                  <v:shape id="Imagen 7" o:spid="_x0000_s1032" type="#_x0000_t75" style="position:absolute;top:95;width:29571;height:21336;visibility:visible;mso-wrap-style:square" o:gfxdata="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">
+                    <v:imagedata r:id="rId14" o:title=""/>
+                    <v:path arrowok="t"/>
+                  </v:shape>
+                  <v:shape id="Imagen 8" o:spid="_x0000_s1033" type="#_x0000_t75" style="position:absolute;left:29813;width:29635;height:21621;visibility:visible;mso-wrap-style:square" o:gfxdata="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">
+                    <v:imagedata r:id="rId15" o:title=""/>
+                    <v:path arrowok="t"/>
+                  </v:shape>
+                  <v:shape id="Imagen 9" o:spid="_x0000_s1034" type="#_x0000_t75" style="position:absolute;left:95;top:22002;width:29210;height:20860;visibility:visible;mso-wrap-style:square" o:gfxdata="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">
+                    <v:imagedata r:id="rId16" o:title=""/>
+                    <v:path arrowok="t"/>
+                  </v:shape>
+                </v:group>
+                <v:shape id="Cuadro de texto 11" o:spid="_x0000_s1035" type="#_x0000_t202" style="position:absolute;top:43434;width:59448;height:2584;visibility:visible;mso-wrap-style:square;v-text-anchor:top" o:gfxdata="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" stroked="f">
+                  <v:textbox style="mso-fit-shape-to-text:t" inset="0,0,0,0">
+                    <w:txbxContent>
+                      <w:p>
+                        <w:pPr>
+                          <w:pStyle w:val="Descripcin"/>
+                          <w:jc w:val="center"/>
+                          <w:rPr>
+                            <w:rFonts w:ascii="Times New Roman" w:hAnsi="Times New Roman" w:cs="Times New Roman"/>
+                            <w:sz w:val="24"/>
+                            <w:szCs w:val="36"/>
+                          </w:rPr>
+                        </w:pPr>
+                        <w:r>
+                          <w:t xml:space="preserve">Figure </w:t>
+                        </w:r>
+                        <w:r>
+                          <w:fldChar w:fldCharType="begin"/>
+                        </w:r>
+                        <w:r>
+                          <w:instrText xml:space="preserve"> SEQ Figure \* ARABIC </w:instrText>
+                        </w:r>
+                        <w:r>
+                          <w:fldChar w:fldCharType="separate"/>
+                        </w:r>
+                        <w:r>
+                          <w:rPr>
+                            <w:noProof/>
+                          </w:rPr>
+                          <w:t>2</w:t>
+                        </w:r>
+                        <w:r>
+                          <w:fldChar w:fldCharType="end"/>
+                        </w:r>
+                        <w:r>
+                          <w:t>: Scatter plots of the selected variables</w:t>
+                        </w:r>
+                      </w:p>
+                    </w:txbxContent>
+                  </v:textbox>
+                </v:shape>
+                <w10:wrap type="topAndBottom" anchorx="margin"/>
+              </v:group>
+            </w:pict>
+          </mc:Fallback>
+        </mc:AlternateContent>
+      </w:r>
+      <w:r>
+        <w:rPr>
+          <w:b w:val="0"/>
+          <w:sz w:val="24"/>
+          <w:lang w:val="en-US"/>
+        </w:rPr>
+        <w:t xml:space="preserve">checking if it was improving the evaluation metrics. </w:t>
+      </w:r>
+    </w:p>
+    <w:p>
+      <w:pPr>
+        <w:pStyle w:val="Estilo1"/>
+        <w:numPr>
+          <w:ilvl w:val="0"/>
+          <w:numId w:val="0"/>
+        </w:numPr>
+        <w:rPr>
+          <w:b w:val="0"/>
+          <w:sz w:val="24"/>
+          <w:lang w:val="en-US"/>
+        </w:rPr>
+      </w:pPr>
+    </w:p>
+    <w:p>
+      <w:pPr>
+        <w:pStyle w:val="Estilo1"/>
+        <w:numPr>
+          <w:ilvl w:val="0"/>
+          <w:numId w:val="0"/>
+        </w:numPr>
+        <w:contextualSpacing w:val="0"/>
+        <w:rPr>
+          <w:b w:val="0"/>
+          <w:sz w:val="24"/>
+          <w:lang w:val="en-US"/>
+        </w:rPr>
+      </w:pPr>
+      <w:r>
+        <w:rPr>
+          <w:b w:val="0"/>
+          <w:sz w:val="24"/>
+          <w:lang w:val="en-US"/>
+        </w:rPr>
+        <w:t xml:space="preserve">Note that the correlation matrix also shows how these variables are not highly correlated to each other, which could produce multicollinearity problems in the linear regression model. </w:t>
+      </w:r>
+    </w:p>
+    <w:p>
+      <w:pPr>
+        <w:pStyle w:val="Estilo1"/>
+        <w:numPr>
+          <w:ilvl w:val="0"/>
+          <w:numId w:val="0"/>
+        </w:numPr>
+        <w:contextualSpacing w:val="0"/>
+        <w:rPr>
+          <w:b w:val="0"/>
+          <w:sz w:val="24"/>
+          <w:lang w:val="en-US"/>
+        </w:rPr>
+      </w:pPr>
+      <w:r>
+        <w:rPr>
+          <w:b w:val="0"/>
+          <w:sz w:val="24"/>
+          <w:lang w:val="en-US"/>
+        </w:rPr>
+        <w:t xml:space="preserve">All in all, the results of these exploration are the preprocessing operations that will be performed in the application, from handling missing values to eliminating forbidden and non-useful columns and feature selection. </w:t>
+      </w:r>
+    </w:p>
+    <w:p>
+      <w:pPr>
+        <w:pStyle w:val="Estilo1"/>
+        <w:numPr>
+          <w:ilvl w:val="0"/>
+          <w:numId w:val="0"/>
+        </w:numPr>
+        <w:rPr>
+          <w:b w:val="0"/>
+          <w:sz w:val="24"/>
+          <w:lang w:val="en-US"/>
+        </w:rPr>
+      </w:pPr>
+    </w:p>
+    <w:p>
+      <w:pPr>
+        <w:pStyle w:val="Estilo1"/>
+        <w:numPr>
+          <w:ilvl w:val="0"/>
+          <w:numId w:val="0"/>
+        </w:numPr>
+        <w:rPr>
+          <w:b w:val="0"/>
+          <w:sz w:val="24"/>
+          <w:lang w:val="en-US"/>
+        </w:rPr>
+      </w:pPr>
+    </w:p>
+    <w:p>
+      <w:pPr>
+        <w:pStyle w:val="Estilo1"/>
+        <w:numPr>
+          <w:ilvl w:val="0"/>
+          <w:numId w:val="0"/>
+        </w:numPr>
+        <w:rPr>
+          <w:b w:val="0"/>
+          <w:sz w:val="24"/>
+          <w:lang w:val="en-US"/>
+        </w:rPr>
+      </w:pPr>
+    </w:p>
+    <w:p>
+      <w:pPr>
+        <w:pStyle w:val="Estilo1"/>
+        <w:numPr>
+          <w:ilvl w:val="0"/>
+          <w:numId w:val="0"/>
+        </w:numPr>
+        <w:rPr>
+          <w:b w:val="0"/>
+          <w:sz w:val="24"/>
+          <w:lang w:val="en-US"/>
+        </w:rPr>
+      </w:pPr>
     </w:p>
     <w:p>
       <w:pPr>
@@ -4536,6 +5241,7 @@
         <w:rPr>
           <w:lang w:val="en-US"/>
         </w:rPr>
+        <w:lastRenderedPageBreak/>
         <w:t>Application</w:t>
       </w:r>
       <w:r>
@@ -4590,96 +5296,55 @@
           <w:b w:val="0"/>
           <w:color w:val="FF0000"/>
           <w:sz w:val="24"/>
-          <w:lang w:val="en-US"/>
-        </w:rPr>
-      </w:pPr>
-      <w:r>
-        <w:rPr>
-          <w:b w:val="0"/>
-          <w:sz w:val="24"/>
-          <w:lang w:val="en-US"/>
-        </w:rPr>
-        <w:t xml:space="preserve">When the application is run, first of all the data is loaded. This is done… </w:t>
+        </w:rPr>
+      </w:pPr>
+      <w:r>
+        <w:rPr>
+          <w:b w:val="0"/>
+          <w:sz w:val="24"/>
+          <w:lang w:val="en-US"/>
+        </w:rPr>
+        <w:t xml:space="preserve">When the application is run, first of all the data is loaded. </w:t>
       </w:r>
       <w:proofErr w:type="spellStart"/>
       <w:r>
         <w:rPr>
           <w:b w:val="0"/>
+          <w:sz w:val="24"/>
+        </w:rPr>
+        <w:t>This</w:t>
+      </w:r>
+      <w:proofErr w:type="spellEnd"/>
+      <w:r>
+        <w:rPr>
+          <w:b w:val="0"/>
+          <w:sz w:val="24"/>
+        </w:rPr>
+        <w:t xml:space="preserve"> </w:t>
+      </w:r>
+      <w:proofErr w:type="spellStart"/>
+      <w:r>
+        <w:rPr>
+          <w:b w:val="0"/>
+          <w:sz w:val="24"/>
+        </w:rPr>
+        <w:t>is</w:t>
+      </w:r>
+      <w:proofErr w:type="spellEnd"/>
+      <w:r>
+        <w:rPr>
+          <w:b w:val="0"/>
+          <w:sz w:val="24"/>
+        </w:rPr>
+        <w:t xml:space="preserve"> done… </w:t>
+      </w:r>
+      <w:r>
+        <w:rPr>
+          <w:b w:val="0"/>
           <w:color w:val="FF0000"/>
           <w:sz w:val="24"/>
-          <w:lang w:val="en-US"/>
-        </w:rPr>
-        <w:t>Escribir</w:t>
-      </w:r>
-      <w:proofErr w:type="spellEnd"/>
-      <w:r>
-        <w:rPr>
-          <w:b w:val="0"/>
-          <w:color w:val="FF0000"/>
-          <w:sz w:val="24"/>
-          <w:lang w:val="en-US"/>
-        </w:rPr>
-        <w:t xml:space="preserve"> </w:t>
-      </w:r>
-      <w:proofErr w:type="spellStart"/>
-      <w:r>
-        <w:rPr>
-          <w:b w:val="0"/>
-          <w:color w:val="FF0000"/>
-          <w:sz w:val="24"/>
-          <w:lang w:val="en-US"/>
-        </w:rPr>
-        <w:t>cuando</w:t>
-      </w:r>
-      <w:proofErr w:type="spellEnd"/>
-      <w:r>
-        <w:rPr>
-          <w:b w:val="0"/>
-          <w:color w:val="FF0000"/>
-          <w:sz w:val="24"/>
-          <w:lang w:val="en-US"/>
-        </w:rPr>
-        <w:t xml:space="preserve"> </w:t>
-      </w:r>
-      <w:proofErr w:type="spellStart"/>
-      <w:r>
-        <w:rPr>
-          <w:b w:val="0"/>
-          <w:color w:val="FF0000"/>
-          <w:sz w:val="24"/>
-          <w:lang w:val="en-US"/>
-        </w:rPr>
-        <w:t>esté</w:t>
-      </w:r>
-      <w:proofErr w:type="spellEnd"/>
-      <w:r>
-        <w:rPr>
-          <w:b w:val="0"/>
-          <w:color w:val="FF0000"/>
-          <w:sz w:val="24"/>
-          <w:lang w:val="en-US"/>
-        </w:rPr>
-        <w:t xml:space="preserve"> la </w:t>
-      </w:r>
-      <w:proofErr w:type="spellStart"/>
-      <w:r>
-        <w:rPr>
-          <w:b w:val="0"/>
-          <w:color w:val="FF0000"/>
-          <w:sz w:val="24"/>
-          <w:lang w:val="en-US"/>
-        </w:rPr>
-        <w:t>interfaz</w:t>
-      </w:r>
-      <w:proofErr w:type="spellEnd"/>
-      <w:r>
-        <w:rPr>
-          <w:b w:val="0"/>
-          <w:color w:val="FF0000"/>
-          <w:sz w:val="24"/>
-          <w:lang w:val="en-US"/>
-        </w:rPr>
-        <w:t xml:space="preserve">. </w:t>
+        </w:rPr>
+        <w:t xml:space="preserve">Escribir cuando esté la interfaz. </w:t>
       </w:r>
     </w:p>
     <w:p>
@@ -4767,10 +5432,30 @@
         </w:numPr>
         <w:rPr>
           <w:b w:val="0"/>
-          <w:sz w:val="24"/>
-          <w:lang w:val="en-US"/>
-        </w:rPr>
-      </w:pPr>
+          <w:sz w:val="22"/>
+          <w:lang w:val="en-US"/>
+        </w:rPr>
+      </w:pPr>
+    </w:p>
+    <w:p>
+      <w:pPr>
+        <w:pStyle w:val="Estilo1"/>
+        <w:numPr>
+          <w:ilvl w:val="1"/>
+          <w:numId w:val="3"/>
+        </w:numPr>
+        <w:rPr>
+          <w:sz w:val="28"/>
+          <w:lang w:val="en-US"/>
+        </w:rPr>
+      </w:pPr>
+      <w:r>
+        <w:rPr>
+          <w:sz w:val="28"/>
+          <w:lang w:val="en-US"/>
+        </w:rPr>
+        <w:t xml:space="preserve">Model Generation </w:t>
+      </w:r>
     </w:p>
     <w:p>
       <w:pPr>
@@ -4781,68 +5466,6 @@
         </w:numPr>
         <w:rPr>
           <w:b w:val="0"/>
-          <w:sz w:val="22"/>
-          <w:lang w:val="en-US"/>
-        </w:rPr>
-      </w:pPr>
-    </w:p>
-    <w:p>
-      <w:pPr>
-        <w:pStyle w:val="Estilo1"/>
-        <w:numPr>
-          <w:ilvl w:val="0"/>
-          <w:numId w:val="0"/>
-        </w:numPr>
-        <w:rPr>
-          <w:b w:val="0"/>
-          <w:sz w:val="22"/>
-          <w:lang w:val="en-US"/>
-        </w:rPr>
-      </w:pPr>
-    </w:p>
-    <w:p>
-      <w:pPr>
-        <w:pStyle w:val="Estilo1"/>
-        <w:numPr>
-          <w:ilvl w:val="0"/>
-          <w:numId w:val="0"/>
-        </w:numPr>
-        <w:rPr>
-          <w:b w:val="0"/>
-          <w:sz w:val="22"/>
-          <w:lang w:val="en-US"/>
-        </w:rPr>
-      </w:pPr>
-    </w:p>
-    <w:p>
-      <w:pPr>
-        <w:pStyle w:val="Estilo1"/>
-        <w:numPr>
-          <w:ilvl w:val="1"/>
-          <w:numId w:val="3"/>
-        </w:numPr>
-        <w:rPr>
-          <w:sz w:val="28"/>
-          <w:lang w:val="en-US"/>
-        </w:rPr>
-      </w:pPr>
-      <w:r>
-        <w:rPr>
-          <w:sz w:val="28"/>
-          <w:lang w:val="en-US"/>
-        </w:rPr>
-        <w:t xml:space="preserve">Model Generation </w:t>
-      </w:r>
-    </w:p>
-    <w:p>
-      <w:pPr>
-        <w:pStyle w:val="Estilo1"/>
-        <w:numPr>
-          <w:ilvl w:val="0"/>
-          <w:numId w:val="0"/>
-        </w:numPr>
-        <w:rPr>
-          <w:b w:val="0"/>
           <w:color w:val="FF0000"/>
           <w:sz w:val="24"/>
         </w:rPr>
@@ -5215,7 +5838,7 @@
         </w:rPr>
         <w:t xml:space="preserve"> sobre esos parámetros porque en la documentación no encuentro nada. </w:t>
       </w:r>
-      <w:hyperlink r:id="rId11" w:history="1">
+      <w:hyperlink r:id="rId17" w:history="1">
         <w:r>
           <w:rPr>
             <w:rStyle w:val="Hipervnculo"/>
@@ -5589,7 +6212,17 @@
           <w:sz w:val="24"/>
           <w:szCs w:val="24"/>
         </w:rPr>
-        <w:t xml:space="preserve"> function, from which we later obtain the selected model evaluation metrics: the root mean squared error (RMSE) and the R</w:t>
+        <w:t xml:space="preserve"> function, from which we later obtain the selected mode</w:t>
+      </w:r>
+      <w:bookmarkStart w:id="6" w:name="_GoBack"/>
+      <w:bookmarkEnd w:id="6"/>
+      <w:r>
+        <w:rPr>
+          <w:rFonts w:ascii="Times New Roman" w:hAnsi="Times New Roman" w:cs="Times New Roman"/>
+          <w:sz w:val="24"/>
+          <w:szCs w:val="24"/>
+        </w:rPr>
+        <w:t>l evaluation metrics: the root mean squared error (RMSE) and the R</w:t>
       </w:r>
       <w:r>
         <w:rPr>
@@ -5606,7 +6239,739 @@
           <w:sz w:val="24"/>
           <w:szCs w:val="24"/>
         </w:rPr>
-        <w:t xml:space="preserve"> measure. These two are printed for the user to evaluate them. </w:t>
+        <w:t xml:space="preserve"> measure. </w:t>
+      </w:r>
+      <w:r>
+        <w:rPr>
+          <w:rFonts w:ascii="Times New Roman" w:hAnsi="Times New Roman" w:cs="Times New Roman"/>
+          <w:sz w:val="24"/>
+          <w:szCs w:val="24"/>
+        </w:rPr>
+        <w:t xml:space="preserve">The former </w:t>
+      </w:r>
+      <w:r>
+        <w:rPr>
+          <w:rFonts w:ascii="Times New Roman" w:hAnsi="Times New Roman" w:cs="Times New Roman"/>
+          <w:sz w:val="24"/>
+          <w:szCs w:val="24"/>
+        </w:rPr>
+        <w:t>is an absolute meas</w:t>
+      </w:r>
+      <w:r>
+        <w:rPr>
+          <w:rFonts w:ascii="Times New Roman" w:hAnsi="Times New Roman" w:cs="Times New Roman"/>
+          <w:sz w:val="24"/>
+          <w:szCs w:val="24"/>
+        </w:rPr>
+        <w:t xml:space="preserve">ure of the goodness for the fit, which is calculated as follows: </w:t>
+      </w:r>
+    </w:p>
+    <w:p>
+      <w:pPr>
+        <w:jc w:val="center"/>
+        <w:rPr>
+          <w:rFonts w:ascii="Times New Roman" w:hAnsi="Times New Roman" w:cs="Times New Roman"/>
+          <w:sz w:val="24"/>
+          <w:szCs w:val="24"/>
+        </w:rPr>
+      </w:pPr>
+      <m:oMathPara>
+        <m:oMath>
+          <m:r>
+            <w:rPr>
+              <w:rFonts w:ascii="Cambria Math" w:hAnsi="Cambria Math" w:cs="Times New Roman"/>
+              <w:sz w:val="24"/>
+              <w:szCs w:val="24"/>
+            </w:rPr>
+            <m:t xml:space="preserve">RMSE= </m:t>
+          </m:r>
+          <m:rad>
+            <m:radPr>
+              <m:degHide m:val="1"/>
+              <m:ctrlPr>
+                <w:rPr>
+                  <w:rFonts w:ascii="Cambria Math" w:hAnsi="Cambria Math" w:cs="Times New Roman"/>
+                  <w:i/>
+                  <w:sz w:val="24"/>
+                  <w:szCs w:val="24"/>
+                </w:rPr>
+              </m:ctrlPr>
+            </m:radPr>
+            <m:deg/>
+            <m:e>
+              <m:f>
+                <m:fPr>
+                  <m:ctrlPr>
+                    <w:rPr>
+                      <w:rFonts w:ascii="Cambria Math" w:hAnsi="Cambria Math" w:cs="Times New Roman"/>
+                      <w:i/>
+                      <w:sz w:val="24"/>
+                      <w:szCs w:val="24"/>
+                    </w:rPr>
+                  </m:ctrlPr>
+                </m:fPr>
+                <m:num>
+                  <m:r>
+                    <w:rPr>
+                      <w:rFonts w:ascii="Cambria Math" w:hAnsi="Cambria Math" w:cs="Times New Roman"/>
+                      <w:sz w:val="24"/>
+                      <w:szCs w:val="24"/>
+                    </w:rPr>
+                    <m:t>1</m:t>
+                  </m:r>
+                </m:num>
+                <m:den>
+                  <m:r>
+                    <w:rPr>
+                      <w:rFonts w:ascii="Cambria Math" w:hAnsi="Cambria Math" w:cs="Times New Roman"/>
+                      <w:sz w:val="24"/>
+                      <w:szCs w:val="24"/>
+                    </w:rPr>
+                    <m:t>N</m:t>
+                  </m:r>
+                </m:den>
+              </m:f>
+              <m:nary>
+                <m:naryPr>
+                  <m:chr m:val="∑"/>
+                  <m:limLoc m:val="undOvr"/>
+                  <m:ctrlPr>
+                    <w:rPr>
+                      <w:rFonts w:ascii="Cambria Math" w:hAnsi="Cambria Math" w:cs="Times New Roman"/>
+                      <w:i/>
+                      <w:sz w:val="24"/>
+                      <w:szCs w:val="24"/>
+                    </w:rPr>
+                  </m:ctrlPr>
+                </m:naryPr>
+                <m:sub>
+                  <m:r>
+                    <w:rPr>
+                      <w:rFonts w:ascii="Cambria Math" w:hAnsi="Cambria Math" w:cs="Times New Roman"/>
+                      <w:sz w:val="24"/>
+                      <w:szCs w:val="24"/>
+                    </w:rPr>
+                    <m:t>j=1</m:t>
+                  </m:r>
+                </m:sub>
+                <m:sup>
+                  <m:r>
+                    <w:rPr>
+                      <w:rFonts w:ascii="Cambria Math" w:hAnsi="Cambria Math" w:cs="Times New Roman"/>
+                      <w:sz w:val="24"/>
+                      <w:szCs w:val="24"/>
+                    </w:rPr>
+                    <m:t>N</m:t>
+                  </m:r>
+                </m:sup>
+                <m:e>
+                  <m:sSup>
+                    <m:sSupPr>
+                      <m:ctrlPr>
+                        <w:rPr>
+                          <w:rFonts w:ascii="Cambria Math" w:hAnsi="Cambria Math" w:cs="Times New Roman"/>
+                          <w:i/>
+                          <w:sz w:val="24"/>
+                          <w:szCs w:val="24"/>
+                        </w:rPr>
+                      </m:ctrlPr>
+                    </m:sSupPr>
+                    <m:e>
+                      <m:r>
+                        <w:rPr>
+                          <w:rFonts w:ascii="Cambria Math" w:hAnsi="Cambria Math" w:cs="Times New Roman"/>
+                          <w:sz w:val="24"/>
+                          <w:szCs w:val="24"/>
+                        </w:rPr>
+                        <m:t>(</m:t>
+                      </m:r>
+                      <m:sSub>
+                        <m:sSubPr>
+                          <m:ctrlPr>
+                            <w:rPr>
+                              <w:rFonts w:ascii="Cambria Math" w:hAnsi="Cambria Math" w:cs="Times New Roman"/>
+                              <w:i/>
+                              <w:sz w:val="24"/>
+                              <w:szCs w:val="24"/>
+                            </w:rPr>
+                          </m:ctrlPr>
+                        </m:sSubPr>
+                        <m:e>
+                          <m:r>
+                            <w:rPr>
+                              <w:rFonts w:ascii="Cambria Math" w:hAnsi="Cambria Math" w:cs="Times New Roman"/>
+                              <w:sz w:val="24"/>
+                              <w:szCs w:val="24"/>
+                            </w:rPr>
+                            <m:t>y</m:t>
+                          </m:r>
+                        </m:e>
+                        <m:sub>
+                          <m:r>
+                            <w:rPr>
+                              <w:rFonts w:ascii="Cambria Math" w:hAnsi="Cambria Math" w:cs="Times New Roman"/>
+                              <w:sz w:val="24"/>
+                              <w:szCs w:val="24"/>
+                            </w:rPr>
+                            <m:t>j</m:t>
+                          </m:r>
+                        </m:sub>
+                      </m:sSub>
+                      <m:r>
+                        <w:rPr>
+                          <w:rFonts w:ascii="Cambria Math" w:hAnsi="Cambria Math" w:cs="Times New Roman"/>
+                          <w:sz w:val="24"/>
+                          <w:szCs w:val="24"/>
+                        </w:rPr>
+                        <m:t xml:space="preserve">- </m:t>
+                      </m:r>
+                      <m:sSub>
+                        <m:sSubPr>
+                          <m:ctrlPr>
+                            <w:rPr>
+                              <w:rFonts w:ascii="Cambria Math" w:hAnsi="Cambria Math" w:cs="Times New Roman"/>
+                              <w:i/>
+                              <w:sz w:val="24"/>
+                              <w:szCs w:val="24"/>
+                            </w:rPr>
+                          </m:ctrlPr>
+                        </m:sSubPr>
+                        <m:e>
+                          <m:acc>
+                            <m:accPr>
+                              <m:ctrlPr>
+                                <w:rPr>
+                                  <w:rFonts w:ascii="Cambria Math" w:hAnsi="Cambria Math" w:cs="Times New Roman"/>
+                                  <w:i/>
+                                  <w:sz w:val="24"/>
+                                  <w:szCs w:val="24"/>
+                                </w:rPr>
+                              </m:ctrlPr>
+                            </m:accPr>
+                            <m:e>
+                              <m:r>
+                                <w:rPr>
+                                  <w:rFonts w:ascii="Cambria Math" w:hAnsi="Cambria Math" w:cs="Times New Roman"/>
+                                  <w:sz w:val="24"/>
+                                  <w:szCs w:val="24"/>
+                                </w:rPr>
+                                <m:t>y</m:t>
+                              </m:r>
+                            </m:e>
+                          </m:acc>
+                        </m:e>
+                        <m:sub>
+                          <m:r>
+                            <w:rPr>
+                              <w:rFonts w:ascii="Cambria Math" w:hAnsi="Cambria Math" w:cs="Times New Roman"/>
+                              <w:sz w:val="24"/>
+                              <w:szCs w:val="24"/>
+                            </w:rPr>
+                            <m:t>j</m:t>
+                          </m:r>
+                        </m:sub>
+                      </m:sSub>
+                      <m:r>
+                        <w:rPr>
+                          <w:rFonts w:ascii="Cambria Math" w:hAnsi="Cambria Math" w:cs="Times New Roman"/>
+                          <w:sz w:val="24"/>
+                          <w:szCs w:val="24"/>
+                        </w:rPr>
+                        <m:t>)</m:t>
+                      </m:r>
+                    </m:e>
+                    <m:sup>
+                      <m:r>
+                        <w:rPr>
+                          <w:rFonts w:ascii="Cambria Math" w:hAnsi="Cambria Math" w:cs="Times New Roman"/>
+                          <w:sz w:val="24"/>
+                          <w:szCs w:val="24"/>
+                        </w:rPr>
+                        <m:t>2</m:t>
+                      </m:r>
+                    </m:sup>
+                  </m:sSup>
+                </m:e>
+              </m:nary>
+            </m:e>
+          </m:rad>
+        </m:oMath>
+      </m:oMathPara>
+    </w:p>
+    <w:p>
+      <w:pPr>
+        <w:rPr>
+          <w:rFonts w:ascii="Times New Roman" w:hAnsi="Times New Roman" w:cs="Times New Roman"/>
+          <w:sz w:val="24"/>
+          <w:szCs w:val="24"/>
+        </w:rPr>
+      </w:pPr>
+      <w:r>
+        <w:rPr>
+          <w:rFonts w:ascii="Times New Roman" w:hAnsi="Times New Roman" w:cs="Times New Roman"/>
+          <w:sz w:val="24"/>
+          <w:szCs w:val="24"/>
+        </w:rPr>
+        <w:t xml:space="preserve">On the other hand, the </w:t>
+      </w:r>
+      <w:r>
+        <w:rPr>
+          <w:rFonts w:ascii="Times New Roman" w:hAnsi="Times New Roman" w:cs="Times New Roman"/>
+          <w:sz w:val="24"/>
+          <w:szCs w:val="24"/>
+        </w:rPr>
+        <w:t>R</w:t>
+      </w:r>
+      <w:r>
+        <w:rPr>
+          <w:rFonts w:ascii="Times New Roman" w:hAnsi="Times New Roman" w:cs="Times New Roman"/>
+          <w:sz w:val="24"/>
+          <w:szCs w:val="24"/>
+          <w:vertAlign w:val="superscript"/>
+        </w:rPr>
+        <w:t>2</w:t>
+      </w:r>
+      <w:r>
+        <w:rPr>
+          <w:rFonts w:ascii="Times New Roman" w:hAnsi="Times New Roman" w:cs="Times New Roman"/>
+          <w:sz w:val="24"/>
+          <w:szCs w:val="24"/>
+        </w:rPr>
+        <w:t xml:space="preserve"> measure</w:t>
+      </w:r>
+      <w:r>
+        <w:rPr>
+          <w:rFonts w:ascii="Times New Roman" w:hAnsi="Times New Roman" w:cs="Times New Roman"/>
+          <w:sz w:val="24"/>
+          <w:szCs w:val="24"/>
+        </w:rPr>
+        <w:t xml:space="preserve"> indicates the amount of variability in the dependent variable explained by the model. More concretely, it is calculated as: </w:t>
+      </w:r>
+    </w:p>
+    <w:p>
+      <w:pPr>
+        <w:jc w:val="center"/>
+        <w:rPr>
+          <w:rFonts w:ascii="Times New Roman" w:hAnsi="Times New Roman" w:cs="Times New Roman"/>
+          <w:sz w:val="24"/>
+          <w:szCs w:val="24"/>
+        </w:rPr>
+      </w:pPr>
+      <m:oMathPara>
+        <m:oMath>
+          <m:sSup>
+            <m:sSupPr>
+              <m:ctrlPr>
+                <w:rPr>
+                  <w:rFonts w:ascii="Cambria Math" w:hAnsi="Cambria Math" w:cs="Times New Roman"/>
+                  <w:i/>
+                  <w:sz w:val="24"/>
+                  <w:szCs w:val="24"/>
+                </w:rPr>
+              </m:ctrlPr>
+            </m:sSupPr>
+            <m:e>
+              <m:r>
+                <w:rPr>
+                  <w:rFonts w:ascii="Cambria Math" w:hAnsi="Cambria Math" w:cs="Times New Roman"/>
+                  <w:sz w:val="24"/>
+                  <w:szCs w:val="24"/>
+                </w:rPr>
+                <m:t>R</m:t>
+              </m:r>
+            </m:e>
+            <m:sup>
+              <m:r>
+                <w:rPr>
+                  <w:rFonts w:ascii="Cambria Math" w:hAnsi="Cambria Math" w:cs="Times New Roman"/>
+                  <w:sz w:val="24"/>
+                  <w:szCs w:val="24"/>
+                </w:rPr>
+                <m:t>2</m:t>
+              </m:r>
+            </m:sup>
+          </m:sSup>
+          <m:r>
+            <w:rPr>
+              <w:rFonts w:ascii="Cambria Math" w:hAnsi="Cambria Math" w:cs="Times New Roman"/>
+              <w:sz w:val="24"/>
+              <w:szCs w:val="24"/>
+            </w:rPr>
+            <m:t xml:space="preserve">=1- </m:t>
+          </m:r>
+          <m:f>
+            <m:fPr>
+              <m:ctrlPr>
+                <w:rPr>
+                  <w:rFonts w:ascii="Cambria Math" w:hAnsi="Cambria Math" w:cs="Times New Roman"/>
+                  <w:i/>
+                  <w:sz w:val="24"/>
+                  <w:szCs w:val="24"/>
+                </w:rPr>
+              </m:ctrlPr>
+            </m:fPr>
+            <m:num>
+              <m:nary>
+                <m:naryPr>
+                  <m:chr m:val="∑"/>
+                  <m:limLoc m:val="undOvr"/>
+                  <m:supHide m:val="1"/>
+                  <m:ctrlPr>
+                    <w:rPr>
+                      <w:rFonts w:ascii="Cambria Math" w:hAnsi="Cambria Math" w:cs="Times New Roman"/>
+                      <w:i/>
+                      <w:sz w:val="24"/>
+                      <w:szCs w:val="24"/>
+                    </w:rPr>
+                  </m:ctrlPr>
+                </m:naryPr>
+                <m:sub>
+                  <m:r>
+                    <w:rPr>
+                      <w:rFonts w:ascii="Cambria Math" w:hAnsi="Cambria Math" w:cs="Times New Roman"/>
+                      <w:sz w:val="24"/>
+                      <w:szCs w:val="24"/>
+                    </w:rPr>
+                    <m:t>j</m:t>
+                  </m:r>
+                </m:sub>
+                <m:sup/>
+                <m:e>
+                  <m:sSup>
+                    <m:sSupPr>
+                      <m:ctrlPr>
+                        <w:rPr>
+                          <w:rFonts w:ascii="Cambria Math" w:hAnsi="Cambria Math" w:cs="Times New Roman"/>
+                          <w:i/>
+                          <w:sz w:val="24"/>
+                          <w:szCs w:val="24"/>
+                        </w:rPr>
+                      </m:ctrlPr>
+                    </m:sSupPr>
+                    <m:e>
+                      <m:r>
+                        <w:rPr>
+                          <w:rFonts w:ascii="Cambria Math" w:hAnsi="Cambria Math" w:cs="Times New Roman"/>
+                          <w:sz w:val="24"/>
+                          <w:szCs w:val="24"/>
+                        </w:rPr>
+                        <m:t>(</m:t>
+                      </m:r>
+                      <m:sSub>
+                        <m:sSubPr>
+                          <m:ctrlPr>
+                            <w:rPr>
+                              <w:rFonts w:ascii="Cambria Math" w:hAnsi="Cambria Math" w:cs="Times New Roman"/>
+                              <w:i/>
+                              <w:sz w:val="24"/>
+                              <w:szCs w:val="24"/>
+                            </w:rPr>
+                          </m:ctrlPr>
+                        </m:sSubPr>
+                        <m:e>
+                          <m:r>
+                            <w:rPr>
+                              <w:rFonts w:ascii="Cambria Math" w:hAnsi="Cambria Math" w:cs="Times New Roman"/>
+                              <w:sz w:val="24"/>
+                              <w:szCs w:val="24"/>
+                            </w:rPr>
+                            <m:t>y</m:t>
+                          </m:r>
+                        </m:e>
+                        <m:sub>
+                          <m:r>
+                            <w:rPr>
+                              <w:rFonts w:ascii="Cambria Math" w:hAnsi="Cambria Math" w:cs="Times New Roman"/>
+                              <w:sz w:val="24"/>
+                              <w:szCs w:val="24"/>
+                            </w:rPr>
+                            <m:t>j</m:t>
+                          </m:r>
+                        </m:sub>
+                      </m:sSub>
+                      <m:r>
+                        <w:rPr>
+                          <w:rFonts w:ascii="Cambria Math" w:hAnsi="Cambria Math" w:cs="Times New Roman"/>
+                          <w:sz w:val="24"/>
+                          <w:szCs w:val="24"/>
+                        </w:rPr>
+                        <m:t xml:space="preserve">- </m:t>
+                      </m:r>
+                      <m:sSub>
+                        <m:sSubPr>
+                          <m:ctrlPr>
+                            <w:rPr>
+                              <w:rFonts w:ascii="Cambria Math" w:hAnsi="Cambria Math" w:cs="Times New Roman"/>
+                              <w:i/>
+                              <w:sz w:val="24"/>
+                              <w:szCs w:val="24"/>
+                            </w:rPr>
+                          </m:ctrlPr>
+                        </m:sSubPr>
+                        <m:e>
+                          <m:acc>
+                            <m:accPr>
+                              <m:ctrlPr>
+                                <w:rPr>
+                                  <w:rFonts w:ascii="Cambria Math" w:hAnsi="Cambria Math" w:cs="Times New Roman"/>
+                                  <w:i/>
+                                  <w:sz w:val="24"/>
+                                  <w:szCs w:val="24"/>
+                                </w:rPr>
+                              </m:ctrlPr>
+                            </m:accPr>
+                            <m:e>
+                              <m:r>
+                                <w:rPr>
+                                  <w:rFonts w:ascii="Cambria Math" w:hAnsi="Cambria Math" w:cs="Times New Roman"/>
+                                  <w:sz w:val="24"/>
+                                  <w:szCs w:val="24"/>
+                                </w:rPr>
+                                <m:t>y</m:t>
+                              </m:r>
+                            </m:e>
+                          </m:acc>
+                        </m:e>
+                        <m:sub>
+                          <m:r>
+                            <w:rPr>
+                              <w:rFonts w:ascii="Cambria Math" w:hAnsi="Cambria Math" w:cs="Times New Roman"/>
+                              <w:sz w:val="24"/>
+                              <w:szCs w:val="24"/>
+                            </w:rPr>
+                            <m:t>j</m:t>
+                          </m:r>
+                        </m:sub>
+                      </m:sSub>
+                      <m:r>
+                        <w:rPr>
+                          <w:rFonts w:ascii="Cambria Math" w:hAnsi="Cambria Math" w:cs="Times New Roman"/>
+                          <w:sz w:val="24"/>
+                          <w:szCs w:val="24"/>
+                        </w:rPr>
+                        <m:t>)</m:t>
+                      </m:r>
+                    </m:e>
+                    <m:sup>
+                      <m:r>
+                        <w:rPr>
+                          <w:rFonts w:ascii="Cambria Math" w:hAnsi="Cambria Math" w:cs="Times New Roman"/>
+                          <w:sz w:val="24"/>
+                          <w:szCs w:val="24"/>
+                        </w:rPr>
+                        <m:t>2</m:t>
+                      </m:r>
+                    </m:sup>
+                  </m:sSup>
+                </m:e>
+              </m:nary>
+            </m:num>
+            <m:den>
+              <m:nary>
+                <m:naryPr>
+                  <m:chr m:val="∑"/>
+                  <m:limLoc m:val="undOvr"/>
+                  <m:supHide m:val="1"/>
+                  <m:ctrlPr>
+                    <w:rPr>
+                      <w:rFonts w:ascii="Cambria Math" w:hAnsi="Cambria Math" w:cs="Times New Roman"/>
+                      <w:i/>
+                      <w:sz w:val="24"/>
+                      <w:szCs w:val="24"/>
+                    </w:rPr>
+                  </m:ctrlPr>
+                </m:naryPr>
+                <m:sub>
+                  <m:r>
+                    <w:rPr>
+                      <w:rFonts w:ascii="Cambria Math" w:hAnsi="Cambria Math" w:cs="Times New Roman"/>
+                      <w:sz w:val="24"/>
+                      <w:szCs w:val="24"/>
+                    </w:rPr>
+                    <m:t>j</m:t>
+                  </m:r>
+                </m:sub>
+                <m:sup/>
+                <m:e>
+                  <m:sSup>
+                    <m:sSupPr>
+                      <m:ctrlPr>
+                        <w:rPr>
+                          <w:rFonts w:ascii="Cambria Math" w:hAnsi="Cambria Math" w:cs="Times New Roman"/>
+                          <w:i/>
+                          <w:sz w:val="24"/>
+                          <w:szCs w:val="24"/>
+                        </w:rPr>
+                      </m:ctrlPr>
+                    </m:sSupPr>
+                    <m:e>
+                      <m:r>
+                        <w:rPr>
+                          <w:rFonts w:ascii="Cambria Math" w:hAnsi="Cambria Math" w:cs="Times New Roman"/>
+                          <w:sz w:val="24"/>
+                          <w:szCs w:val="24"/>
+                        </w:rPr>
+                        <m:t>(</m:t>
+                      </m:r>
+                      <m:sSub>
+                        <m:sSubPr>
+                          <m:ctrlPr>
+                            <w:rPr>
+                              <w:rFonts w:ascii="Cambria Math" w:hAnsi="Cambria Math" w:cs="Times New Roman"/>
+                              <w:i/>
+                              <w:sz w:val="24"/>
+                              <w:szCs w:val="24"/>
+                            </w:rPr>
+                          </m:ctrlPr>
+                        </m:sSubPr>
+                        <m:e>
+                          <m:r>
+                            <w:rPr>
+                              <w:rFonts w:ascii="Cambria Math" w:hAnsi="Cambria Math" w:cs="Times New Roman"/>
+                              <w:sz w:val="24"/>
+                              <w:szCs w:val="24"/>
+                            </w:rPr>
+                            <m:t>y</m:t>
+                          </m:r>
+                        </m:e>
+                        <m:sub>
+                          <m:r>
+                            <w:rPr>
+                              <w:rFonts w:ascii="Cambria Math" w:hAnsi="Cambria Math" w:cs="Times New Roman"/>
+                              <w:sz w:val="24"/>
+                              <w:szCs w:val="24"/>
+                            </w:rPr>
+                            <m:t>j</m:t>
+                          </m:r>
+                        </m:sub>
+                      </m:sSub>
+                      <m:r>
+                        <w:rPr>
+                          <w:rFonts w:ascii="Cambria Math" w:hAnsi="Cambria Math" w:cs="Times New Roman"/>
+                          <w:sz w:val="24"/>
+                          <w:szCs w:val="24"/>
+                        </w:rPr>
+                        <m:t xml:space="preserve">- </m:t>
+                      </m:r>
+                      <m:sSub>
+                        <m:sSubPr>
+                          <m:ctrlPr>
+                            <w:rPr>
+                              <w:rFonts w:ascii="Cambria Math" w:hAnsi="Cambria Math" w:cs="Times New Roman"/>
+                              <w:i/>
+                              <w:sz w:val="24"/>
+                              <w:szCs w:val="24"/>
+                            </w:rPr>
+                          </m:ctrlPr>
+                        </m:sSubPr>
+                        <m:e>
+                          <m:acc>
+                            <m:accPr>
+                              <m:ctrlPr>
+                                <w:rPr>
+                                  <w:rFonts w:ascii="Cambria Math" w:hAnsi="Cambria Math" w:cs="Times New Roman"/>
+                                  <w:i/>
+                                  <w:sz w:val="24"/>
+                                  <w:szCs w:val="24"/>
+                                </w:rPr>
+                              </m:ctrlPr>
+                            </m:accPr>
+                            <m:e>
+                              <m:acc>
+                                <m:accPr>
+                                  <m:chr m:val="̅"/>
+                                  <m:ctrlPr>
+                                    <w:rPr>
+                                      <w:rFonts w:ascii="Cambria Math" w:hAnsi="Cambria Math" w:cs="Times New Roman"/>
+                                      <w:i/>
+                                      <w:sz w:val="24"/>
+                                      <w:szCs w:val="24"/>
+                                    </w:rPr>
+                                  </m:ctrlPr>
+                                </m:accPr>
+                                <m:e>
+                                  <m:r>
+                                    <w:rPr>
+                                      <w:rFonts w:ascii="Cambria Math" w:hAnsi="Cambria Math" w:cs="Times New Roman"/>
+                                      <w:sz w:val="24"/>
+                                      <w:szCs w:val="24"/>
+                                    </w:rPr>
+                                    <m:t>y</m:t>
+                                  </m:r>
+                                </m:e>
+                              </m:acc>
+                            </m:e>
+                          </m:acc>
+                        </m:e>
+                        <m:sub>
+                          <m:r>
+                            <w:rPr>
+                              <w:rFonts w:ascii="Cambria Math" w:hAnsi="Cambria Math" w:cs="Times New Roman"/>
+                              <w:sz w:val="24"/>
+                              <w:szCs w:val="24"/>
+                            </w:rPr>
+                            <m:t>j</m:t>
+                          </m:r>
+                        </m:sub>
+                      </m:sSub>
+                      <m:r>
+                        <w:rPr>
+                          <w:rFonts w:ascii="Cambria Math" w:hAnsi="Cambria Math" w:cs="Times New Roman"/>
+                          <w:sz w:val="24"/>
+                          <w:szCs w:val="24"/>
+                        </w:rPr>
+                        <m:t>)</m:t>
+                      </m:r>
+                    </m:e>
+                    <m:sup>
+                      <m:r>
+                        <w:rPr>
+                          <w:rFonts w:ascii="Cambria Math" w:hAnsi="Cambria Math" w:cs="Times New Roman"/>
+                          <w:sz w:val="24"/>
+                          <w:szCs w:val="24"/>
+                        </w:rPr>
+                        <m:t>2</m:t>
+                      </m:r>
+                    </m:sup>
+                  </m:sSup>
+                </m:e>
+              </m:nary>
+            </m:den>
+          </m:f>
+        </m:oMath>
+      </m:oMathPara>
+    </w:p>
+    <w:p>
+      <w:pPr>
+        <w:rPr>
+          <w:rFonts w:ascii="Times New Roman" w:hAnsi="Times New Roman" w:cs="Times New Roman"/>
+          <w:sz w:val="24"/>
+          <w:szCs w:val="24"/>
+        </w:rPr>
+      </w:pPr>
+      <w:r>
+        <w:rPr>
+          <w:rFonts w:ascii="Times New Roman" w:hAnsi="Times New Roman" w:cs="Times New Roman"/>
+          <w:sz w:val="24"/>
+          <w:szCs w:val="24"/>
+        </w:rPr>
+        <w:t xml:space="preserve">These two </w:t>
+      </w:r>
+      <w:r>
+        <w:rPr>
+          <w:rFonts w:ascii="Times New Roman" w:hAnsi="Times New Roman" w:cs="Times New Roman"/>
+          <w:sz w:val="24"/>
+          <w:szCs w:val="24"/>
+        </w:rPr>
+        <w:t xml:space="preserve">evaluation metrics </w:t>
+      </w:r>
+      <w:r>
+        <w:rPr>
+          <w:rFonts w:ascii="Times New Roman" w:hAnsi="Times New Roman" w:cs="Times New Roman"/>
+          <w:sz w:val="24"/>
+          <w:szCs w:val="24"/>
+        </w:rPr>
+        <w:t xml:space="preserve">are printed for the user to evaluate them. </w:t>
       </w:r>
     </w:p>
     <w:p>
@@ -5620,16 +6985,15 @@
           <w:lang w:val="en-US"/>
         </w:rPr>
       </w:pPr>
-      <w:bookmarkStart w:id="6" w:name="_Toc121407948"/>
-      <w:bookmarkStart w:id="7" w:name="Results"/>
-      <w:r>
-        <w:rPr>
-          <w:lang w:val="en-US"/>
-        </w:rPr>
-        <w:lastRenderedPageBreak/>
+      <w:bookmarkStart w:id="7" w:name="_Toc121407948"/>
+      <w:bookmarkStart w:id="8" w:name="Results"/>
+      <w:r>
+        <w:rPr>
+          <w:lang w:val="en-US"/>
+        </w:rPr>
         <w:t>Results</w:t>
       </w:r>
-      <w:bookmarkEnd w:id="6"/>
+      <w:bookmarkEnd w:id="7"/>
       <w:r>
         <w:rPr>
           <w:lang w:val="en-US"/>
@@ -5637,7 +7001,7 @@
         <w:t xml:space="preserve"> </w:t>
       </w:r>
     </w:p>
-    <w:bookmarkEnd w:id="7"/>
+    <w:bookmarkEnd w:id="8"/>
     <w:p>
       <w:pPr>
         <w:rPr>
@@ -5827,17 +7191,15 @@
           <w:lang w:val="en-US"/>
         </w:rPr>
       </w:pPr>
-      <w:bookmarkStart w:id="8" w:name="_Toc121407949"/>
-      <w:bookmarkStart w:id="9" w:name="Discussion"/>
+      <w:bookmarkStart w:id="9" w:name="_Toc121407949"/>
+      <w:bookmarkStart w:id="10" w:name="Discussion"/>
       <w:r>
         <w:rPr>
           <w:lang w:val="en-US"/>
         </w:rPr>
         <w:t>Running the Application</w:t>
       </w:r>
-      <w:bookmarkStart w:id="10" w:name="_GoBack"/>
-      <w:bookmarkEnd w:id="8"/>
-      <w:bookmarkEnd w:id="10"/>
+      <w:bookmarkEnd w:id="9"/>
     </w:p>
     <w:p>
       <w:pPr>
@@ -5923,7 +7285,7 @@
         <w:t>2008, "Data Expo 2009: Airline on time data", https://doi.org/10.7910/DVN/HG7NV7, Harvard Dataverse, V1</w:t>
       </w:r>
     </w:p>
-    <w:bookmarkEnd w:id="9"/>
+    <w:bookmarkEnd w:id="10"/>
     <w:p>
       <w:pPr>
         <w:pStyle w:val="Prrafodelista"/>
@@ -5947,7 +7309,7 @@
       </w:pPr>
     </w:p>
     <w:sectPr>
-      <w:footerReference w:type="default" r:id="rId12"/>
+      <w:footerReference w:type="default" r:id="rId18"/>
       <w:pgSz w:w="11906" w:h="16838"/>
       <w:pgMar w:top="1417" w:right="1701" w:bottom="1417" w:left="1701" w:header="708" w:footer="708" w:gutter="0"/>
       <w:pgNumType w:start="0"/>
@@ -6015,7 +7377,7 @@
             <w:noProof/>
             <w:lang w:val="es-ES"/>
           </w:rPr>
-          <w:t>1</w:t>
+          <w:t>8</w:t>
         </w:r>
         <w:r>
           <w:fldChar w:fldCharType="end"/>
@@ -7487,7 +8849,563 @@
       <w:u w:val="single"/>
     </w:rPr>
   </w:style>
+  <w:style w:type="character" w:styleId="Textodelmarcadordeposicin">
+    <w:name w:val="Placeholder Text"/>
+    <w:basedOn w:val="Fuentedeprrafopredeter"/>
+    <w:uiPriority w:val="99"/>
+    <w:semiHidden/>
+    <w:rsid w:val="00980DEF"/>
+    <w:rPr>
+      <w:color w:val="808080"/>
+    </w:rPr>
+  </w:style>
 </w:styles>
+</file>
+
+<file path=word/glossary/document.xml><?xml version="1.0" encoding="utf-8"?>
+<w:glossaryDocument xmlns:wpc="http://schemas.microsoft.com/office/word/2010/wordprocessingCanvas" xmlns:cx="http://schemas.microsoft.com/office/drawing/2014/chartex" xmlns:mc="http://schemas.openxmlformats.org/markup-compatibility/2006" xmlns:o="urn:schemas-microsoft-com:office:office" xmlns:r="http://schemas.openxmlformats.org/officeDocument/2006/relationships" xmlns:m="http://schemas.openxmlformats.org/officeDocument/2006/math" xmlns:v="urn:schemas-microsoft-com:vml" xmlns:wp14="http://schemas.microsoft.com/office/word/2010/wordprocessingDrawing" xmlns:wp="http://schemas.openxmlformats.org/drawingml/2006/wordprocessingDrawing" xmlns:w10="urn:schemas-microsoft-com:office:word" xmlns:w="http://schemas.openxmlformats.org/wordprocessingml/2006/main" xmlns:w14="http://schemas.microsoft.com/office/word/2010/wordml" xmlns:w15="http://schemas.microsoft.com/office/word/2012/wordml" xmlns:w16se="http://schemas.microsoft.com/office/word/2015/wordml/symex" xmlns:wpg="http://schemas.microsoft.com/office/word/2010/wordprocessingGroup" xmlns:wpi="http://schemas.microsoft.com/office/word/2010/wordprocessingInk" xmlns:wne="http://schemas.microsoft.com/office/word/2006/wordml" xmlns:wps="http://schemas.microsoft.com/office/word/2010/wordprocessingShape" mc:Ignorable="w14 w15 w16se wp14"/>
+</file>
+
+<file path=word/glossary/fontTable.xml><?xml version="1.0" encoding="utf-8"?>
+<w:fonts xmlns:mc="http://schemas.openxmlformats.org/markup-compatibility/2006" xmlns:r="http://schemas.openxmlformats.org/officeDocument/2006/relationships" xmlns:w="http://schemas.openxmlformats.org/wordprocessingml/2006/main" xmlns:w14="http://schemas.microsoft.com/office/word/2010/wordml" xmlns:w15="http://schemas.microsoft.com/office/word/2012/wordml" xmlns:w16se="http://schemas.microsoft.com/office/word/2015/wordml/symex" mc:Ignorable="w14 w15 w16se">
+  <w:font w:name="Times New Roman">
+    <w:panose1 w:val="02020603050405020304"/>
+    <w:charset w:val="00"/>
+    <w:family w:val="roman"/>
+    <w:pitch w:val="variable"/>
+    <w:sig w:usb0="E0002EFF" w:usb1="C000785B" w:usb2="00000009" w:usb3="00000000" w:csb0="000001FF" w:csb1="00000000"/>
+  </w:font>
+  <w:font w:name="Calibri">
+    <w:panose1 w:val="020F0502020204030204"/>
+    <w:charset w:val="00"/>
+    <w:family w:val="swiss"/>
+    <w:pitch w:val="variable"/>
+    <w:sig w:usb0="E4002EFF" w:usb1="C000247B" w:usb2="00000009" w:usb3="00000000" w:csb0="000001FF" w:csb1="00000000"/>
+  </w:font>
+  <w:font w:name="Courier New">
+    <w:panose1 w:val="02070309020205020404"/>
+    <w:charset w:val="00"/>
+    <w:family w:val="modern"/>
+    <w:pitch w:val="fixed"/>
+    <w:sig w:usb0="E0002EFF" w:usb1="C0007843" w:usb2="00000009" w:usb3="00000000" w:csb0="000001FF" w:csb1="00000000"/>
+  </w:font>
+  <w:font w:name="Wingdings">
+    <w:panose1 w:val="05000000000000000000"/>
+    <w:charset w:val="02"/>
+    <w:family w:val="auto"/>
+    <w:pitch w:val="variable"/>
+    <w:sig w:usb0="00000000" w:usb1="10000000" w:usb2="00000000" w:usb3="00000000" w:csb0="80000000" w:csb1="00000000"/>
+  </w:font>
+  <w:font w:name="Symbol">
+    <w:panose1 w:val="05050102010706020507"/>
+    <w:charset w:val="02"/>
+    <w:family w:val="roman"/>
+    <w:pitch w:val="variable"/>
+    <w:sig w:usb0="00000000" w:usb1="10000000" w:usb2="00000000" w:usb3="00000000" w:csb0="80000000" w:csb1="00000000"/>
+  </w:font>
+  <w:font w:name="Arial">
+    <w:panose1 w:val="020B0604020202020204"/>
+    <w:charset w:val="00"/>
+    <w:family w:val="swiss"/>
+    <w:pitch w:val="variable"/>
+    <w:sig w:usb0="E0002EFF" w:usb1="C000785B" w:usb2="00000009" w:usb3="00000000" w:csb0="000001FF" w:csb1="00000000"/>
+  </w:font>
+  <w:font w:name="Calibri Light">
+    <w:panose1 w:val="020F0302020204030204"/>
+    <w:charset w:val="00"/>
+    <w:family w:val="swiss"/>
+    <w:pitch w:val="variable"/>
+    <w:sig w:usb0="E4002EFF" w:usb1="C000247B" w:usb2="00000009" w:usb3="00000000" w:csb0="000001FF" w:csb1="00000000"/>
+  </w:font>
+  <w:font w:name="Cambria Math">
+    <w:panose1 w:val="02040503050406030204"/>
+    <w:charset w:val="01"/>
+    <w:family w:val="roman"/>
+    <w:pitch w:val="variable"/>
+    <w:sig w:usb0="E00006FF" w:usb1="420024FF" w:usb2="02000000" w:usb3="00000000" w:csb0="0000019F" w:csb1="00000000"/>
+  </w:font>
+</w:fonts>
+</file>
+
+<file path=word/glossary/settings.xml><?xml version="1.0" encoding="utf-8"?>
+<w:settings xmlns:mc="http://schemas.openxmlformats.org/markup-compatibility/2006" xmlns:o="urn:schemas-microsoft-com:office:office" xmlns:r="http://schemas.openxmlformats.org/officeDocument/2006/relationships" xmlns:m="http://schemas.openxmlformats.org/officeDocument/2006/math" xmlns:v="urn:schemas-microsoft-com:vml" xmlns:w10="urn:schemas-microsoft-com:office:word" xmlns:w="http://schemas.openxmlformats.org/wordprocessingml/2006/main" xmlns:w14="http://schemas.microsoft.com/office/word/2010/wordml" xmlns:w15="http://schemas.microsoft.com/office/word/2012/wordml" xmlns:w16se="http://schemas.microsoft.com/office/word/2015/wordml/symex" xmlns:sl="http://schemas.openxmlformats.org/schemaLibrary/2006/main" mc:Ignorable="w14 w15 w16se">
+  <w:view w:val="normal"/>
+  <w:defaultTabStop w:val="708"/>
+  <w:hyphenationZone w:val="425"/>
+  <w:characterSpacingControl w:val="doNotCompress"/>
+  <w:compat>
+    <w:useFELayout/>
+    <w:compatSetting w:name="compatibilityMode" w:uri="http://schemas.microsoft.com/office/word" w:val="15"/>
+    <w:compatSetting w:name="overrideTableStyleFontSizeAndJustification" w:uri="http://schemas.microsoft.com/office/word" w:val="1"/>
+    <w:compatSetting w:name="enableOpenTypeFeatures" w:uri="http://schemas.microsoft.com/office/word" w:val="1"/>
+    <w:compatSetting w:name="doNotFlipMirrorIndents" w:uri="http://schemas.microsoft.com/office/word" w:val="1"/>
+    <w:compatSetting w:name="differentiateMultirowTableHeaders" w:uri="http://schemas.microsoft.com/office/word" w:val="1"/>
+  </w:compat>
+  <w:rsids>
+    <w:rsidRoot w:val="003D2079"/>
+    <w:rsid w:val="003D2079"/>
+    <w:rsid w:val="00B40C36"/>
+  </w:rsids>
+  <m:mathPr>
+    <m:mathFont m:val="Cambria Math"/>
+    <m:brkBin m:val="before"/>
+    <m:brkBinSub m:val="--"/>
+    <m:smallFrac m:val="0"/>
+    <m:dispDef/>
+    <m:lMargin m:val="0"/>
+    <m:rMargin m:val="0"/>
+    <m:defJc m:val="centerGroup"/>
+    <m:wrapIndent m:val="1440"/>
+    <m:intLim m:val="subSup"/>
+    <m:naryLim m:val="undOvr"/>
+  </m:mathPr>
+  <w:themeFontLang w:val="es-ES"/>
+  <w:clrSchemeMapping w:bg1="light1" w:t1="dark1" w:bg2="light2" w:t2="dark2" w:accent1="accent1" w:accent2="accent2" w:accent3="accent3" w:accent4="accent4" w:accent5="accent5" w:accent6="accent6" w:hyperlink="hyperlink" w:followedHyperlink="followedHyperlink"/>
+  <w:decimalSymbol w:val=","/>
+  <w:listSeparator w:val=";"/>
+  <w15:chartTrackingRefBased/>
+</w:settings>
+</file>
+
+<file path=word/glossary/styles.xml><?xml version="1.0" encoding="utf-8"?>
+<w:styles xmlns:mc="http://schemas.openxmlformats.org/markup-compatibility/2006" xmlns:r="http://schemas.openxmlformats.org/officeDocument/2006/relationships" xmlns:w="http://schemas.openxmlformats.org/wordprocessingml/2006/main" xmlns:w14="http://schemas.microsoft.com/office/word/2010/wordml" xmlns:w15="http://schemas.microsoft.com/office/word/2012/wordml" xmlns:w16se="http://schemas.microsoft.com/office/word/2015/wordml/symex" mc:Ignorable="w14 w15 w16se">
+  <w:docDefaults>
+    <w:rPrDefault>
+      <w:rPr>
+        <w:rFonts w:asciiTheme="minorHAnsi" w:eastAsiaTheme="minorEastAsia" w:hAnsiTheme="minorHAnsi" w:cstheme="minorBidi"/>
+        <w:sz w:val="22"/>
+        <w:szCs w:val="22"/>
+        <w:lang w:val="es-ES" w:eastAsia="es-ES" w:bidi="ar-SA"/>
+      </w:rPr>
+    </w:rPrDefault>
+    <w:pPrDefault>
+      <w:pPr>
+        <w:spacing w:after="160" w:line="259" w:lineRule="auto"/>
+      </w:pPr>
+    </w:pPrDefault>
+  </w:docDefaults>
+  <w:latentStyles w:defLockedState="0" w:defUIPriority="99" w:defSemiHidden="0" w:defUnhideWhenUsed="0" w:defQFormat="0" w:count="371">
+    <w:lsdException w:name="Normal" w:uiPriority="0" w:qFormat="1"/>
+    <w:lsdException w:name="heading 1" w:uiPriority="9" w:qFormat="1"/>
+    <w:lsdException w:name="heading 2" w:semiHidden="1" w:uiPriority="9" w:unhideWhenUsed="1" w:qFormat="1"/>
+    <w:lsdException w:name="heading 3" w:semiHidden="1" w:uiPriority="9" w:unhideWhenUsed="1" w:qFormat="1"/>
+    <w:lsdException w:name="heading 4" w:semiHidden="1" w:uiPriority="9" w:unhideWhenUsed="1" w:qFormat="1"/>
+    <w:lsdException w:name="heading 5" w:semiHidden="1" w:uiPriority="9" w:unhideWhenUsed="1" w:qFormat="1"/>
+    <w:lsdException w:name="heading 6" w:semiHidden="1" w:uiPriority="9" w:unhideWhenUsed="1" w:qFormat="1"/>
+    <w:lsdException w:name="heading 7" w:semiHidden="1" w:uiPriority="9" w:unhideWhenUsed="1" w:qFormat="1"/>
+    <w:lsdException w:name="heading 8" w:semiHidden="1" w:uiPriority="9" w:unhideWhenUsed="1" w:qFormat="1"/>
+    <w:lsdException w:name="heading 9" w:semiHidden="1" w:uiPriority="9" w:unhideWhenUsed="1" w:qFormat="1"/>
+    <w:lsdException w:name="index 1" w:semiHidden="1" w:unhideWhenUsed="1"/>
+    <w:lsdException w:name="index 2" w:semiHidden="1" w:unhideWhenUsed="1"/>
+    <w:lsdException w:name="index 3" w:semiHidden="1" w:unhideWhenUsed="1"/>
+    <w:lsdException w:name="index 4" w:semiHidden="1" w:unhideWhenUsed="1"/>
+    <w:lsdException w:name="index 5" w:semiHidden="1" w:unhideWhenUsed="1"/>
+    <w:lsdException w:name="index 6" w:semiHidden="1" w:unhideWhenUsed="1"/>
+    <w:lsdException w:name="index 7" w:semiHidden="1" w:unhideWhenUsed="1"/>
+    <w:lsdException w:name="index 8" w:semiHidden="1" w:unhideWhenUsed="1"/>
+    <w:lsdException w:name="index 9" w:semiHidden="1" w:unhideWhenUsed="1"/>
+    <w:lsdException w:name="toc 1" w:semiHidden="1" w:uiPriority="39" w:unhideWhenUsed="1"/>
+    <w:lsdException w:name="toc 2" w:semiHidden="1" w:uiPriority="39" w:unhideWhenUsed="1"/>
+    <w:lsdException w:name="toc 3" w:semiHidden="1" w:uiPriority="39" w:unhideWhenUsed="1"/>
+    <w:lsdException w:name="toc 4" w:semiHidden="1" w:uiPriority="39" w:unhideWhenUsed="1"/>
+    <w:lsdException w:name="toc 5" w:semiHidden="1" w:uiPriority="39" w:unhideWhenUsed="1"/>
+    <w:lsdException w:name="toc 6" w:semiHidden="1" w:uiPriority="39" w:unhideWhenUsed="1"/>
+    <w:lsdException w:name="toc 7" w:semiHidden="1" w:uiPriority="39" w:unhideWhenUsed="1"/>
+    <w:lsdException w:name="toc 8" w:semiHidden="1" w:uiPriority="39" w:unhideWhenUsed="1"/>
+    <w:lsdException w:name="toc 9" w:semiHidden="1" w:uiPriority="39" w:unhideWhenUsed="1"/>
+    <w:lsdException w:name="Normal Indent" w:semiHidden="1" w:unhideWhenUsed="1"/>
+    <w:lsdException w:name="footnote text" w:semiHidden="1" w:unhideWhenUsed="1"/>
+    <w:lsdException w:name="annotation text" w:semiHidden="1" w:unhideWhenUsed="1"/>
+    <w:lsdException w:name="header" w:semiHidden="1" w:unhideWhenUsed="1"/>
+    <w:lsdException w:name="footer" w:semiHidden="1" w:unhideWhenUsed="1"/>
+    <w:lsdException w:name="index heading" w:semiHidden="1" w:unhideWhenUsed="1"/>
+    <w:lsdException w:name="caption" w:semiHidden="1" w:uiPriority="35" w:unhideWhenUsed="1" w:qFormat="1"/>
+    <w:lsdException w:name="table of figures" w:semiHidden="1" w:unhideWhenUsed="1"/>
+    <w:lsdException w:name="envelope address" w:semiHidden="1" w:unhideWhenUsed="1"/>
+    <w:lsdException w:name="envelope return" w:semiHidden="1" w:unhideWhenUsed="1"/>
+    <w:lsdException w:name="footnote reference" w:semiHidden="1" w:unhideWhenUsed="1"/>
+    <w:lsdException w:name="annotation reference" w:semiHidden="1" w:unhideWhenUsed="1"/>
+    <w:lsdException w:name="line number" w:semiHidden="1" w:unhideWhenUsed="1"/>
+    <w:lsdException w:name="page number" w:semiHidden="1" w:unhideWhenUsed="1"/>
+    <w:lsdException w:name="endnote reference" w:semiHidden="1" w:unhideWhenUsed="1"/>
+    <w:lsdException w:name="endnote text" w:semiHidden="1" w:unhideWhenUsed="1"/>
+    <w:lsdException w:name="table of authorities" w:semiHidden="1" w:unhideWhenUsed="1"/>
+    <w:lsdException w:name="macro" w:semiHidden="1" w:unhideWhenUsed="1"/>
+    <w:lsdException w:name="toa heading" w:semiHidden="1" w:unhideWhenUsed="1"/>
+    <w:lsdException w:name="List" w:semiHidden="1" w:unhideWhenUsed="1"/>
+    <w:lsdException w:name="List Bullet" w:semiHidden="1" w:unhideWhenUsed="1"/>
+    <w:lsdException w:name="List Number" w:semiHidden="1" w:unhideWhenUsed="1"/>
+    <w:lsdException w:name="List 2" w:semiHidden="1" w:unhideWhenUsed="1"/>
+    <w:lsdException w:name="List 3" w:semiHidden="1" w:unhideWhenUsed="1"/>
+    <w:lsdException w:name="List 4" w:semiHidden="1" w:unhideWhenUsed="1"/>
+    <w:lsdException w:name="List 5" w:semiHidden="1" w:unhideWhenUsed="1"/>
+    <w:lsdException w:name="List Bullet 2" w:semiHidden="1" w:unhideWhenUsed="1"/>
+    <w:lsdException w:name="List Bullet 3" w:semiHidden="1" w:unhideWhenUsed="1"/>
+    <w:lsdException w:name="List Bullet 4" w:semiHidden="1" w:unhideWhenUsed="1"/>
+    <w:lsdException w:name="List Bullet 5" w:semiHidden="1" w:unhideWhenUsed="1"/>
+    <w:lsdException w:name="List Number 2" w:semiHidden="1" w:unhideWhenUsed="1"/>
+    <w:lsdException w:name="List Number 3" w:semiHidden="1" w:unhideWhenUsed="1"/>
+    <w:lsdException w:name="List Number 4" w:semiHidden="1" w:unhideWhenUsed="1"/>
+    <w:lsdException w:name="List Number 5" w:semiHidden="1" w:unhideWhenUsed="1"/>
+    <w:lsdException w:name="Title" w:uiPriority="10" w:qFormat="1"/>
+    <w:lsdException w:name="Closing" w:semiHidden="1" w:unhideWhenUsed="1"/>
+    <w:lsdException w:name="Signature" w:semiHidden="1" w:unhideWhenUsed="1"/>
+    <w:lsdException w:name="Default Paragraph Font" w:semiHidden="1" w:uiPriority="1" w:unhideWhenUsed="1"/>
+    <w:lsdException w:name="Body Text" w:semiHidden="1" w:unhideWhenUsed="1"/>
+    <w:lsdException w:name="Body Text Indent" w:semiHidden="1" w:unhideWhenUsed="1"/>
+    <w:lsdException w:name="List Continue" w:semiHidden="1" w:unhideWhenUsed="1"/>
+    <w:lsdException w:name="List Continue 2" w:semiHidden="1" w:unhideWhenUsed="1"/>
+    <w:lsdException w:name="List Continue 3" w:semiHidden="1" w:unhideWhenUsed="1"/>
+    <w:lsdException w:name="List Continue 4" w:semiHidden="1" w:unhideWhenUsed="1"/>
+    <w:lsdException w:name="List Continue 5" w:semiHidden="1" w:unhideWhenUsed="1"/>
+    <w:lsdException w:name="Message Header" w:semiHidden="1" w:unhideWhenUsed="1"/>
+    <w:lsdException w:name="Subtitle" w:uiPriority="11" w:qFormat="1"/>
+    <w:lsdException w:name="Salutation" w:semiHidden="1" w:unhideWhenUsed="1"/>
+    <w:lsdException w:name="Date" w:semiHidden="1" w:unhideWhenUsed="1"/>
+    <w:lsdException w:name="Body Text First Indent" w:semiHidden="1" w:unhideWhenUsed="1"/>
+    <w:lsdException w:name="Body Text First Indent 2" w:semiHidden="1" w:unhideWhenUsed="1"/>
+    <w:lsdException w:name="Note Heading" w:semiHidden="1" w:unhideWhenUsed="1"/>
+    <w:lsdException w:name="Body Text 2" w:semiHidden="1" w:unhideWhenUsed="1"/>
+    <w:lsdException w:name="Body Text 3" w:semiHidden="1" w:unhideWhenUsed="1"/>
+    <w:lsdException w:name="Body Text Indent 2" w:semiHidden="1" w:unhideWhenUsed="1"/>
+    <w:lsdException w:name="Body Text Indent 3" w:semiHidden="1" w:unhideWhenUsed="1"/>
+    <w:lsdException w:name="Block Text" w:semiHidden="1" w:unhideWhenUsed="1"/>
+    <w:lsdException w:name="Hyperlink" w:semiHidden="1" w:unhideWhenUsed="1"/>
+    <w:lsdException w:name="FollowedHyperlink" w:semiHidden="1" w:unhideWhenUsed="1"/>
+    <w:lsdException w:name="Strong" w:uiPriority="22" w:qFormat="1"/>
+    <w:lsdException w:name="Emphasis" w:uiPriority="20" w:qFormat="1"/>
+    <w:lsdException w:name="Document Map" w:semiHidden="1" w:unhideWhenUsed="1"/>
+    <w:lsdException w:name="Plain Text" w:semiHidden="1" w:unhideWhenUsed="1"/>
+    <w:lsdException w:name="E-mail Signature" w:semiHidden="1" w:unhideWhenUsed="1"/>
+    <w:lsdException w:name="HTML Top of Form" w:semiHidden="1" w:unhideWhenUsed="1"/>
+    <w:lsdException w:name="HTML Bottom of Form" w:semiHidden="1" w:unhideWhenUsed="1"/>
+    <w:lsdException w:name="Normal (Web)" w:semiHidden="1" w:unhideWhenUsed="1"/>
+    <w:lsdException w:name="HTML Acronym" w:semiHidden="1" w:unhideWhenUsed="1"/>
+    <w:lsdException w:name="HTML Address" w:semiHidden="1" w:unhideWhenUsed="1"/>
+    <w:lsdException w:name="HTML Cite" w:semiHidden="1" w:unhideWhenUsed="1"/>
+    <w:lsdException w:name="HTML Code" w:semiHidden="1" w:unhideWhenUsed="1"/>
+    <w:lsdException w:name="HTML Definition" w:semiHidden="1" w:unhideWhenUsed="1"/>
+    <w:lsdException w:name="HTML Keyboard" w:semiHidden="1" w:unhideWhenUsed="1"/>
+    <w:lsdException w:name="HTML Preformatted" w:semiHidden="1" w:unhideWhenUsed="1"/>
+    <w:lsdException w:name="HTML Sample" w:semiHidden="1" w:unhideWhenUsed="1"/>
+    <w:lsdException w:name="HTML Typewriter" w:semiHidden="1" w:unhideWhenUsed="1"/>
+    <w:lsdException w:name="HTML Variable" w:semiHidden="1" w:unhideWhenUsed="1"/>
+    <w:lsdException w:name="Normal Table" w:semiHidden="1" w:unhideWhenUsed="1"/>
+    <w:lsdException w:name="annotation subject" w:semiHidden="1" w:unhideWhenUsed="1"/>
+    <w:lsdException w:name="No List" w:semiHidden="1" w:unhideWhenUsed="1"/>
+    <w:lsdException w:name="Outline List 1" w:semiHidden="1" w:unhideWhenUsed="1"/>
+    <w:lsdException w:name="Outline List 2" w:semiHidden="1" w:unhideWhenUsed="1"/>
+    <w:lsdException w:name="Outline List 3" w:semiHidden="1" w:unhideWhenUsed="1"/>
+    <w:lsdException w:name="Table Simple 1" w:semiHidden="1" w:unhideWhenUsed="1"/>
+    <w:lsdException w:name="Table Simple 2" w:semiHidden="1" w:unhideWhenUsed="1"/>
+    <w:lsdException w:name="Table Simple 3" w:semiHidden="1" w:unhideWhenUsed="1"/>
+    <w:lsdException w:name="Table Classic 1" w:semiHidden="1" w:unhideWhenUsed="1"/>
+    <w:lsdException w:name="Table Classic 2" w:semiHidden="1" w:unhideWhenUsed="1"/>
+    <w:lsdException w:name="Table Classic 3" w:semiHidden="1" w:unhideWhenUsed="1"/>
+    <w:lsdException w:name="Table Classic 4" w:semiHidden="1" w:unhideWhenUsed="1"/>
+    <w:lsdException w:name="Table Colorful 1" w:semiHidden="1" w:unhideWhenUsed="1"/>
+    <w:lsdException w:name="Table Colorful 2" w:semiHidden="1" w:unhideWhenUsed="1"/>
+    <w:lsdException w:name="Table Colorful 3" w:semiHidden="1" w:unhideWhenUsed="1"/>
+    <w:lsdException w:name="Table Columns 1" w:semiHidden="1" w:unhideWhenUsed="1"/>
+    <w:lsdException w:name="Table Columns 2" w:semiHidden="1" w:unhideWhenUsed="1"/>
+    <w:lsdException w:name="Table Columns 3" w:semiHidden="1" w:unhideWhenUsed="1"/>
+    <w:lsdException w:name="Table Columns 4" w:semiHidden="1" w:unhideWhenUsed="1"/>
+    <w:lsdException w:name="Table Columns 5" w:semiHidden="1" w:unhideWhenUsed="1"/>
+    <w:lsdException w:name="Table Grid 1" w:semiHidden="1" w:unhideWhenUsed="1"/>
+    <w:lsdException w:name="Table Grid 2" w:semiHidden="1" w:unhideWhenUsed="1"/>
+    <w:lsdException w:name="Table Grid 3" w:semiHidden="1" w:unhideWhenUsed="1"/>
+    <w:lsdException w:name="Table Grid 4" w:semiHidden="1" w:unhideWhenUsed="1"/>
+    <w:lsdException w:name="Table Grid 5" w:semiHidden="1" w:unhideWhenUsed="1"/>
+    <w:lsdException w:name="Table Grid 6" w:semiHidden="1" w:unhideWhenUsed="1"/>
+    <w:lsdException w:name="Table Grid 7" w:semiHidden="1" w:unhideWhenUsed="1"/>
+    <w:lsdException w:name="Table Grid 8" w:semiHidden="1" w:unhideWhenUsed="1"/>
+    <w:lsdException w:name="Table List 1" w:semiHidden="1" w:unhideWhenUsed="1"/>
+    <w:lsdException w:name="Table List 2" w:semiHidden="1" w:unhideWhenUsed="1"/>
+    <w:lsdException w:name="Table List 3" w:semiHidden="1" w:unhideWhenUsed="1"/>
+    <w:lsdException w:name="Table List 4" w:semiHidden="1" w:unhideWhenUsed="1"/>
+    <w:lsdException w:name="Table List 5" w:semiHidden="1" w:unhideWhenUsed="1"/>
+    <w:lsdException w:name="Table List 6" w:semiHidden="1" w:unhideWhenUsed="1"/>
+    <w:lsdException w:name="Table List 7" w:semiHidden="1" w:unhideWhenUsed="1"/>
+    <w:lsdException w:name="Table List 8" w:semiHidden="1" w:unhideWhenUsed="1"/>
+    <w:lsdException w:name="Table 3D effects 1" w:semiHidden="1" w:unhideWhenUsed="1"/>
+    <w:lsdException w:name="Table 3D effects 2" w:semiHidden="1" w:unhideWhenUsed="1"/>
+    <w:lsdException w:name="Table 3D effects 3" w:semiHidden="1" w:unhideWhenUsed="1"/>
+    <w:lsdException w:name="Table Contemporary" w:semiHidden="1" w:unhideWhenUsed="1"/>
+    <w:lsdException w:name="Table Elegant" w:semiHidden="1" w:unhideWhenUsed="1"/>
+    <w:lsdException w:name="Table Professional" w:semiHidden="1" w:unhideWhenUsed="1"/>
+    <w:lsdException w:name="Table Subtle 1" w:semiHidden="1" w:unhideWhenUsed="1"/>
+    <w:lsdException w:name="Table Subtle 2" w:semiHidden="1" w:unhideWhenUsed="1"/>
+    <w:lsdException w:name="Table Web 1" w:semiHidden="1" w:unhideWhenUsed="1"/>
+    <w:lsdException w:name="Table Web 2" w:semiHidden="1" w:unhideWhenUsed="1"/>
+    <w:lsdException w:name="Table Web 3" w:semiHidden="1" w:unhideWhenUsed="1"/>
+    <w:lsdException w:name="Balloon Text" w:semiHidden="1" w:unhideWhenUsed="1"/>
+    <w:lsdException w:name="Table Grid" w:uiPriority="39"/>
+    <w:lsdException w:name="Table Theme" w:semiHidden="1" w:unhideWhenUsed="1"/>
+    <w:lsdException w:name="Placeholder Text" w:semiHidden="1"/>
+    <w:lsdException w:name="No Spacing" w:uiPriority="1" w:qFormat="1"/>
+    <w:lsdException w:name="Light Shading" w:uiPriority="60"/>
+    <w:lsdException w:name="Light List" w:uiPriority="61"/>
+    <w:lsdException w:name="Light Grid" w:uiPriority="62"/>
+    <w:lsdException w:name="Medium Shading 1" w:uiPriority="63"/>
+    <w:lsdException w:name="Medium Shading 2" w:uiPriority="64"/>
+    <w:lsdException w:name="Medium List 1" w:uiPriority="65"/>
+    <w:lsdException w:name="Medium List 2" w:uiPriority="66"/>
+    <w:lsdException w:name="Medium Grid 1" w:uiPriority="67"/>
+    <w:lsdException w:name="Medium Grid 2" w:uiPriority="68"/>
+    <w:lsdException w:name="Medium Grid 3" w:uiPriority="69"/>
+    <w:lsdException w:name="Dark List" w:uiPriority="70"/>
+    <w:lsdException w:name="Colorful Shading" w:uiPriority="71"/>
+    <w:lsdException w:name="Colorful List" w:uiPriority="72"/>
+    <w:lsdException w:name="Colorful Grid" w:uiPriority="73"/>
+    <w:lsdException w:name="Light Shading Accent 1" w:uiPriority="60"/>
+    <w:lsdException w:name="Light List Accent 1" w:uiPriority="61"/>
+    <w:lsdException w:name="Light Grid Accent 1" w:uiPriority="62"/>
+    <w:lsdException w:name="Medium Shading 1 Accent 1" w:uiPriority="63"/>
+    <w:lsdException w:name="Medium Shading 2 Accent 1" w:uiPriority="64"/>
+    <w:lsdException w:name="Medium List 1 Accent 1" w:uiPriority="65"/>
+    <w:lsdException w:name="Revision" w:semiHidden="1"/>
+    <w:lsdException w:name="List Paragraph" w:uiPriority="34" w:qFormat="1"/>
+    <w:lsdException w:name="Quote" w:uiPriority="29" w:qFormat="1"/>
+    <w:lsdException w:name="Intense Quote" w:uiPriority="30" w:qFormat="1"/>
+    <w:lsdException w:name="Medium List 2 Accent 1" w:uiPriority="66"/>
+    <w:lsdException w:name="Medium Grid 1 Accent 1" w:uiPriority="67"/>
+    <w:lsdException w:name="Medium Grid 2 Accent 1" w:uiPriority="68"/>
+    <w:lsdException w:name="Medium Grid 3 Accent 1" w:uiPriority="69"/>
+    <w:lsdException w:name="Dark List Accent 1" w:uiPriority="70"/>
+    <w:lsdException w:name="Colorful Shading Accent 1" w:uiPriority="71"/>
+    <w:lsdException w:name="Colorful List Accent 1" w:uiPriority="72"/>
+    <w:lsdException w:name="Colorful Grid Accent 1" w:uiPriority="73"/>
+    <w:lsdException w:name="Light Shading Accent 2" w:uiPriority="60"/>
+    <w:lsdException w:name="Light List Accent 2" w:uiPriority="61"/>
+    <w:lsdException w:name="Light Grid Accent 2" w:uiPriority="62"/>
+    <w:lsdException w:name="Medium Shading 1 Accent 2" w:uiPriority="63"/>
+    <w:lsdException w:name="Medium Shading 2 Accent 2" w:uiPriority="64"/>
+    <w:lsdException w:name="Medium List 1 Accent 2" w:uiPriority="65"/>
+    <w:lsdException w:name="Medium List 2 Accent 2" w:uiPriority="66"/>
+    <w:lsdException w:name="Medium Grid 1 Accent 2" w:uiPriority="67"/>
+    <w:lsdException w:name="Medium Grid 2 Accent 2" w:uiPriority="68"/>
+    <w:lsdException w:name="Medium Grid 3 Accent 2" w:uiPriority="69"/>
+    <w:lsdException w:name="Dark List Accent 2" w:uiPriority="70"/>
+    <w:lsdException w:name="Colorful Shading Accent 2" w:uiPriority="71"/>
+    <w:lsdException w:name="Colorful List Accent 2" w:uiPriority="72"/>
+    <w:lsdException w:name="Colorful Grid Accent 2" w:uiPriority="73"/>
+    <w:lsdException w:name="Light Shading Accent 3" w:uiPriority="60"/>
+    <w:lsdException w:name="Light List Accent 3" w:uiPriority="61"/>
+    <w:lsdException w:name="Light Grid Accent 3" w:uiPriority="62"/>
+    <w:lsdException w:name="Medium Shading 1 Accent 3" w:uiPriority="63"/>
+    <w:lsdException w:name="Medium Shading 2 Accent 3" w:uiPriority="64"/>
+    <w:lsdException w:name="Medium List 1 Accent 3" w:uiPriority="65"/>
+    <w:lsdException w:name="Medium List 2 Accent 3" w:uiPriority="66"/>
+    <w:lsdException w:name="Medium Grid 1 Accent 3" w:uiPriority="67"/>
+    <w:lsdException w:name="Medium Grid 2 Accent 3" w:uiPriority="68"/>
+    <w:lsdException w:name="Medium Grid 3 Accent 3" w:uiPriority="69"/>
+    <w:lsdException w:name="Dark List Accent 3" w:uiPriority="70"/>
+    <w:lsdException w:name="Colorful Shading Accent 3" w:uiPriority="71"/>
+    <w:lsdException w:name="Colorful List Accent 3" w:uiPriority="72"/>
+    <w:lsdException w:name="Colorful Grid Accent 3" w:uiPriority="73"/>
+    <w:lsdException w:name="Light Shading Accent 4" w:uiPriority="60"/>
+    <w:lsdException w:name="Light List Accent 4" w:uiPriority="61"/>
+    <w:lsdException w:name="Light Grid Accent 4" w:uiPriority="62"/>
+    <w:lsdException w:name="Medium Shading 1 Accent 4" w:uiPriority="63"/>
+    <w:lsdException w:name="Medium Shading 2 Accent 4" w:uiPriority="64"/>
+    <w:lsdException w:name="Medium List 1 Accent 4" w:uiPriority="65"/>
+    <w:lsdException w:name="Medium List 2 Accent 4" w:uiPriority="66"/>
+    <w:lsdException w:name="Medium Grid 1 Accent 4" w:uiPriority="67"/>
+    <w:lsdException w:name="Medium Grid 2 Accent 4" w:uiPriority="68"/>
+    <w:lsdException w:name="Medium Grid 3 Accent 4" w:uiPriority="69"/>
+    <w:lsdException w:name="Dark List Accent 4" w:uiPriority="70"/>
+    <w:lsdException w:name="Colorful Shading Accent 4" w:uiPriority="71"/>
+    <w:lsdException w:name="Colorful List Accent 4" w:uiPriority="72"/>
+    <w:lsdException w:name="Colorful Grid Accent 4" w:uiPriority="73"/>
+    <w:lsdException w:name="Light Shading Accent 5" w:uiPriority="60"/>
+    <w:lsdException w:name="Light List Accent 5" w:uiPriority="61"/>
+    <w:lsdException w:name="Light Grid Accent 5" w:uiPriority="62"/>
+    <w:lsdException w:name="Medium Shading 1 Accent 5" w:uiPriority="63"/>
+    <w:lsdException w:name="Medium Shading 2 Accent 5" w:uiPriority="64"/>
+    <w:lsdException w:name="Medium List 1 Accent 5" w:uiPriority="65"/>
+    <w:lsdException w:name="Medium List 2 Accent 5" w:uiPriority="66"/>
+    <w:lsdException w:name="Medium Grid 1 Accent 5" w:uiPriority="67"/>
+    <w:lsdException w:name="Medium Grid 2 Accent 5" w:uiPriority="68"/>
+    <w:lsdException w:name="Medium Grid 3 Accent 5" w:uiPriority="69"/>
+    <w:lsdException w:name="Dark List Accent 5" w:uiPriority="70"/>
+    <w:lsdException w:name="Colorful Shading Accent 5" w:uiPriority="71"/>
+    <w:lsdException w:name="Colorful List Accent 5" w:uiPriority="72"/>
+    <w:lsdException w:name="Colorful Grid Accent 5" w:uiPriority="73"/>
+    <w:lsdException w:name="Light Shading Accent 6" w:uiPriority="60"/>
+    <w:lsdException w:name="Light List Accent 6" w:uiPriority="61"/>
+    <w:lsdException w:name="Light Grid Accent 6" w:uiPriority="62"/>
+    <w:lsdException w:name="Medium Shading 1 Accent 6" w:uiPriority="63"/>
+    <w:lsdException w:name="Medium Shading 2 Accent 6" w:uiPriority="64"/>
+    <w:lsdException w:name="Medium List 1 Accent 6" w:uiPriority="65"/>
+    <w:lsdException w:name="Medium List 2 Accent 6" w:uiPriority="66"/>
+    <w:lsdException w:name="Medium Grid 1 Accent 6" w:uiPriority="67"/>
+    <w:lsdException w:name="Medium Grid 2 Accent 6" w:uiPriority="68"/>
+    <w:lsdException w:name="Medium Grid 3 Accent 6" w:uiPriority="69"/>
+    <w:lsdException w:name="Dark List Accent 6" w:uiPriority="70"/>
+    <w:lsdException w:name="Colorful Shading Accent 6" w:uiPriority="71"/>
+    <w:lsdException w:name="Colorful List Accent 6" w:uiPriority="72"/>
+    <w:lsdException w:name="Colorful Grid Accent 6" w:uiPriority="73"/>
+    <w:lsdException w:name="Subtle Emphasis" w:uiPriority="19" w:qFormat="1"/>
+    <w:lsdException w:name="Intense Emphasis" w:uiPriority="21" w:qFormat="1"/>
+    <w:lsdException w:name="Subtle Reference" w:uiPriority="31" w:qFormat="1"/>
+    <w:lsdException w:name="Intense Reference" w:uiPriority="32" w:qFormat="1"/>
+    <w:lsdException w:name="Book Title" w:uiPriority="33" w:qFormat="1"/>
+    <w:lsdException w:name="Bibliography" w:semiHidden="1" w:uiPriority="37" w:unhideWhenUsed="1"/>
+    <w:lsdException w:name="TOC Heading" w:semiHidden="1" w:uiPriority="39" w:unhideWhenUsed="1" w:qFormat="1"/>
+    <w:lsdException w:name="Plain Table 1" w:uiPriority="41"/>
+    <w:lsdException w:name="Plain Table 2" w:uiPriority="42"/>
+    <w:lsdException w:name="Plain Table 3" w:uiPriority="43"/>
+    <w:lsdException w:name="Plain Table 4" w:uiPriority="44"/>
+    <w:lsdException w:name="Plain Table 5" w:uiPriority="45"/>
+    <w:lsdException w:name="Grid Table Light" w:uiPriority="40"/>
+    <w:lsdException w:name="Grid Table 1 Light" w:uiPriority="46"/>
+    <w:lsdException w:name="Grid Table 2" w:uiPriority="47"/>
+    <w:lsdException w:name="Grid Table 3" w:uiPriority="48"/>
+    <w:lsdException w:name="Grid Table 4" w:uiPriority="49"/>
+    <w:lsdException w:name="Grid Table 5 Dark" w:uiPriority="50"/>
+    <w:lsdException w:name="Grid Table 6 Colorful" w:uiPriority="51"/>
+    <w:lsdException w:name="Grid Table 7 Colorful" w:uiPriority="52"/>
+    <w:lsdException w:name="Grid Table 1 Light Accent 1" w:uiPriority="46"/>
+    <w:lsdException w:name="Grid Table 2 Accent 1" w:uiPriority="47"/>
+    <w:lsdException w:name="Grid Table 3 Accent 1" w:uiPriority="48"/>
+    <w:lsdException w:name="Grid Table 4 Accent 1" w:uiPriority="49"/>
+    <w:lsdException w:name="Grid Table 5 Dark Accent 1" w:uiPriority="50"/>
+    <w:lsdException w:name="Grid Table 6 Colorful Accent 1" w:uiPriority="51"/>
+    <w:lsdException w:name="Grid Table 7 Colorful Accent 1" w:uiPriority="52"/>
+    <w:lsdException w:name="Grid Table 1 Light Accent 2" w:uiPriority="46"/>
+    <w:lsdException w:name="Grid Table 2 Accent 2" w:uiPriority="47"/>
+    <w:lsdException w:name="Grid Table 3 Accent 2" w:uiPriority="48"/>
+    <w:lsdException w:name="Grid Table 4 Accent 2" w:uiPriority="49"/>
+    <w:lsdException w:name="Grid Table 5 Dark Accent 2" w:uiPriority="50"/>
+    <w:lsdException w:name="Grid Table 6 Colorful Accent 2" w:uiPriority="51"/>
+    <w:lsdException w:name="Grid Table 7 Colorful Accent 2" w:uiPriority="52"/>
+    <w:lsdException w:name="Grid Table 1 Light Accent 3" w:uiPriority="46"/>
+    <w:lsdException w:name="Grid Table 2 Accent 3" w:uiPriority="47"/>
+    <w:lsdException w:name="Grid Table 3 Accent 3" w:uiPriority="48"/>
+    <w:lsdException w:name="Grid Table 4 Accent 3" w:uiPriority="49"/>
+    <w:lsdException w:name="Grid Table 5 Dark Accent 3" w:uiPriority="50"/>
+    <w:lsdException w:name="Grid Table 6 Colorful Accent 3" w:uiPriority="51"/>
+    <w:lsdException w:name="Grid Table 7 Colorful Accent 3" w:uiPriority="52"/>
+    <w:lsdException w:name="Grid Table 1 Light Accent 4" w:uiPriority="46"/>
+    <w:lsdException w:name="Grid Table 2 Accent 4" w:uiPriority="47"/>
+    <w:lsdException w:name="Grid Table 3 Accent 4" w:uiPriority="48"/>
+    <w:lsdException w:name="Grid Table 4 Accent 4" w:uiPriority="49"/>
+    <w:lsdException w:name="Grid Table 5 Dark Accent 4" w:uiPriority="50"/>
+    <w:lsdException w:name="Grid Table 6 Colorful Accent 4" w:uiPriority="51"/>
+    <w:lsdException w:name="Grid Table 7 Colorful Accent 4" w:uiPriority="52"/>
+    <w:lsdException w:name="Grid Table 1 Light Accent 5" w:uiPriority="46"/>
+    <w:lsdException w:name="Grid Table 2 Accent 5" w:uiPriority="47"/>
+    <w:lsdException w:name="Grid Table 3 Accent 5" w:uiPriority="48"/>
+    <w:lsdException w:name="Grid Table 4 Accent 5" w:uiPriority="49"/>
+    <w:lsdException w:name="Grid Table 5 Dark Accent 5" w:uiPriority="50"/>
+    <w:lsdException w:name="Grid Table 6 Colorful Accent 5" w:uiPriority="51"/>
+    <w:lsdException w:name="Grid Table 7 Colorful Accent 5" w:uiPriority="52"/>
+    <w:lsdException w:name="Grid Table 1 Light Accent 6" w:uiPriority="46"/>
+    <w:lsdException w:name="Grid Table 2 Accent 6" w:uiPriority="47"/>
+    <w:lsdException w:name="Grid Table 3 Accent 6" w:uiPriority="48"/>
+    <w:lsdException w:name="Grid Table 4 Accent 6" w:uiPriority="49"/>
+    <w:lsdException w:name="Grid Table 5 Dark Accent 6" w:uiPriority="50"/>
+    <w:lsdException w:name="Grid Table 6 Colorful Accent 6" w:uiPriority="51"/>
+    <w:lsdException w:name="Grid Table 7 Colorful Accent 6" w:uiPriority="52"/>
+    <w:lsdException w:name="List Table 1 Light" w:uiPriority="46"/>
+    <w:lsdException w:name="List Table 2" w:uiPriority="47"/>
+    <w:lsdException w:name="List Table 3" w:uiPriority="48"/>
+    <w:lsdException w:name="List Table 4" w:uiPriority="49"/>
+    <w:lsdException w:name="List Table 5 Dark" w:uiPriority="50"/>
+    <w:lsdException w:name="List Table 6 Colorful" w:uiPriority="51"/>
+    <w:lsdException w:name="List Table 7 Colorful" w:uiPriority="52"/>
+    <w:lsdException w:name="List Table 1 Light Accent 1" w:uiPriority="46"/>
+    <w:lsdException w:name="List Table 2 Accent 1" w:uiPriority="47"/>
+    <w:lsdException w:name="List Table 3 Accent 1" w:uiPriority="48"/>
+    <w:lsdException w:name="List Table 4 Accent 1" w:uiPriority="49"/>
+    <w:lsdException w:name="List Table 5 Dark Accent 1" w:uiPriority="50"/>
+    <w:lsdException w:name="List Table 6 Colorful Accent 1" w:uiPriority="51"/>
+    <w:lsdException w:name="List Table 7 Colorful Accent 1" w:uiPriority="52"/>
+    <w:lsdException w:name="List Table 1 Light Accent 2" w:uiPriority="46"/>
+    <w:lsdException w:name="List Table 2 Accent 2" w:uiPriority="47"/>
+    <w:lsdException w:name="List Table 3 Accent 2" w:uiPriority="48"/>
+    <w:lsdException w:name="List Table 4 Accent 2" w:uiPriority="49"/>
+    <w:lsdException w:name="List Table 5 Dark Accent 2" w:uiPriority="50"/>
+    <w:lsdException w:name="List Table 6 Colorful Accent 2" w:uiPriority="51"/>
+    <w:lsdException w:name="List Table 7 Colorful Accent 2" w:uiPriority="52"/>
+    <w:lsdException w:name="List Table 1 Light Accent 3" w:uiPriority="46"/>
+    <w:lsdException w:name="List Table 2 Accent 3" w:uiPriority="47"/>
+    <w:lsdException w:name="List Table 3 Accent 3" w:uiPriority="48"/>
+    <w:lsdException w:name="List Table 4 Accent 3" w:uiPriority="49"/>
+    <w:lsdException w:name="List Table 5 Dark Accent 3" w:uiPriority="50"/>
+    <w:lsdException w:name="List Table 6 Colorful Accent 3" w:uiPriority="51"/>
+    <w:lsdException w:name="List Table 7 Colorful Accent 3" w:uiPriority="52"/>
+    <w:lsdException w:name="List Table 1 Light Accent 4" w:uiPriority="46"/>
+    <w:lsdException w:name="List Table 2 Accent 4" w:uiPriority="47"/>
+    <w:lsdException w:name="List Table 3 Accent 4" w:uiPriority="48"/>
+    <w:lsdException w:name="List Table 4 Accent 4" w:uiPriority="49"/>
+    <w:lsdException w:name="List Table 5 Dark Accent 4" w:uiPriority="50"/>
+    <w:lsdException w:name="List Table 6 Colorful Accent 4" w:uiPriority="51"/>
+    <w:lsdException w:name="List Table 7 Colorful Accent 4" w:uiPriority="52"/>
+    <w:lsdException w:name="List Table 1 Light Accent 5" w:uiPriority="46"/>
+    <w:lsdException w:name="List Table 2 Accent 5" w:uiPriority="47"/>
+    <w:lsdException w:name="List Table 3 Accent 5" w:uiPriority="48"/>
+    <w:lsdException w:name="List Table 4 Accent 5" w:uiPriority="49"/>
+    <w:lsdException w:name="List Table 5 Dark Accent 5" w:uiPriority="50"/>
+    <w:lsdException w:name="List Table 6 Colorful Accent 5" w:uiPriority="51"/>
+    <w:lsdException w:name="List Table 7 Colorful Accent 5" w:uiPriority="52"/>
+    <w:lsdException w:name="List Table 1 Light Accent 6" w:uiPriority="46"/>
+    <w:lsdException w:name="List Table 2 Accent 6" w:uiPriority="47"/>
+    <w:lsdException w:name="List Table 3 Accent 6" w:uiPriority="48"/>
+    <w:lsdException w:name="List Table 4 Accent 6" w:uiPriority="49"/>
+    <w:lsdException w:name="List Table 5 Dark Accent 6" w:uiPriority="50"/>
+    <w:lsdException w:name="List Table 6 Colorful Accent 6" w:uiPriority="51"/>
+    <w:lsdException w:name="List Table 7 Colorful Accent 6" w:uiPriority="52"/>
+  </w:latentStyles>
+  <w:style w:type="paragraph" w:default="1" w:styleId="Normal">
+    <w:name w:val="Normal"/>
+    <w:qFormat/>
+  </w:style>
+  <w:style w:type="character" w:default="1" w:styleId="Fuentedeprrafopredeter">
+    <w:name w:val="Default Paragraph Font"/>
+    <w:uiPriority w:val="1"/>
+    <w:semiHidden/>
+    <w:unhideWhenUsed/>
+  </w:style>
+  <w:style w:type="table" w:default="1" w:styleId="Tablanormal">
+    <w:name w:val="Normal Table"/>
+    <w:uiPriority w:val="99"/>
+    <w:semiHidden/>
+    <w:unhideWhenUsed/>
+    <w:tblPr>
+      <w:tblInd w:w="0" w:type="dxa"/>
+      <w:tblCellMar>
+        <w:top w:w="0" w:type="dxa"/>
+        <w:left w:w="108" w:type="dxa"/>
+        <w:bottom w:w="0" w:type="dxa"/>
+        <w:right w:w="108" w:type="dxa"/>
+      </w:tblCellMar>
+    </w:tblPr>
+  </w:style>
+  <w:style w:type="numbering" w:default="1" w:styleId="Sinlista">
+    <w:name w:val="No List"/>
+    <w:uiPriority w:val="99"/>
+    <w:semiHidden/>
+    <w:unhideWhenUsed/>
+  </w:style>
+  <w:style w:type="character" w:styleId="Textodelmarcadordeposicin">
+    <w:name w:val="Placeholder Text"/>
+    <w:basedOn w:val="Fuentedeprrafopredeter"/>
+    <w:uiPriority w:val="99"/>
+    <w:semiHidden/>
+    <w:rsid w:val="003D2079"/>
+    <w:rPr>
+      <w:color w:val="808080"/>
+    </w:rPr>
+  </w:style>
+</w:styles>
+</file>
+
+<file path=word/glossary/webSettings.xml><?xml version="1.0" encoding="utf-8"?>
+<w:webSettings xmlns:mc="http://schemas.openxmlformats.org/markup-compatibility/2006" xmlns:r="http://schemas.openxmlformats.org/officeDocument/2006/relationships" xmlns:w="http://schemas.openxmlformats.org/wordprocessingml/2006/main" xmlns:w14="http://schemas.microsoft.com/office/word/2010/wordml" xmlns:w15="http://schemas.microsoft.com/office/word/2012/wordml" xmlns:w16se="http://schemas.microsoft.com/office/word/2015/wordml/symex" mc:Ignorable="w14 w15 w16se">
+  <w:optimizeForBrowser/>
+  <w:allowPNG/>
+</w:webSettings>
 </file>
 
 <file path=word/theme/theme1.xml><?xml version="1.0" encoding="utf-8"?>
@@ -7756,7 +9674,7 @@
 </file>
 
 <file path=customXml/itemProps1.xml><?xml version="1.0" encoding="utf-8"?>
-<ds:datastoreItem xmlns:ds="http://schemas.openxmlformats.org/officeDocument/2006/customXml" ds:itemID="{F8D96147-C43C-46E5-B932-7178794D28EB}">
+<ds:datastoreItem xmlns:ds="http://schemas.openxmlformats.org/officeDocument/2006/customXml" ds:itemID="{ACB0DC9A-46DA-4E6A-BFC4-BA0522AC9823}">
   <ds:schemaRefs>
     <ds:schemaRef ds:uri="http://schemas.openxmlformats.org/officeDocument/2006/bibliography"/>
   </ds:schemaRefs>

</xml_diff>